<commit_message>
second commit working on claim against the psychopath
</commit_message>
<xml_diff>
--- a/Statement of claim.docx
+++ b/Statement of claim.docx
@@ -791,7 +791,39 @@
           <w:sz w:val="24"/>
           <w:szCs w:val="24"/>
         </w:rPr>
-        <w:t>On or about Januarasdfasf the Plaintiff disclosed documents to the defendant Morris as per the Plaintiff legal obligation per BC suprem court rules 7-1</w:t>
+        <w:t xml:space="preserve">On or about </w:t>
+      </w:r>
+      <w:proofErr w:type="spellStart"/>
+      <w:r>
+        <w:rPr>
+          <w:sz w:val="24"/>
+          <w:szCs w:val="24"/>
+        </w:rPr>
+        <w:t>Januarasdfasf</w:t>
+      </w:r>
+      <w:proofErr w:type="spellEnd"/>
+      <w:r>
+        <w:rPr>
+          <w:sz w:val="24"/>
+          <w:szCs w:val="24"/>
+        </w:rPr>
+        <w:t xml:space="preserve"> the Plaintiff disclosed documents to the defendant Morris as per the Plaintiff legal obligation per BC </w:t>
+      </w:r>
+      <w:proofErr w:type="spellStart"/>
+      <w:r>
+        <w:rPr>
+          <w:sz w:val="24"/>
+          <w:szCs w:val="24"/>
+        </w:rPr>
+        <w:t>suprem</w:t>
+      </w:r>
+      <w:proofErr w:type="spellEnd"/>
+      <w:r>
+        <w:rPr>
+          <w:sz w:val="24"/>
+          <w:szCs w:val="24"/>
+        </w:rPr>
+        <w:t xml:space="preserve"> court rules 7-1</w:t>
       </w:r>
     </w:p>
     <w:p>
@@ -1042,7 +1074,83 @@
           <w:sz w:val="24"/>
           <w:szCs w:val="24"/>
         </w:rPr>
-        <w:t>The pleadings offended the rules in that they did not respond to any of the facts set out in the allegations against the defendants in the notice of the civil claim.</w:t>
+        <w:t>The defendant Morris received document disclosure from the Plaintiff that included email communications, with attachments, between the Plaintiff and ICBC Employee Beata Siwinski (“Siwinski”) who was handling the Plaintiff insurance claim</w:t>
+      </w:r>
+      <w:r>
+        <w:rPr>
+          <w:sz w:val="24"/>
+          <w:szCs w:val="24"/>
+        </w:rPr>
+        <w:t>.</w:t>
+      </w:r>
+    </w:p>
+    <w:p>
+      <w:pPr>
+        <w:pStyle w:val="ListParagraph"/>
+        <w:numPr>
+          <w:ilvl w:val="1"/>
+          <w:numId w:val="1"/>
+        </w:numPr>
+        <w:rPr>
+          <w:sz w:val="24"/>
+          <w:szCs w:val="24"/>
+        </w:rPr>
+      </w:pPr>
+      <w:r>
+        <w:rPr>
+          <w:sz w:val="24"/>
+          <w:szCs w:val="24"/>
+        </w:rPr>
+        <w:t xml:space="preserve">In response to the Plaintiff’s application to strike the ICBC Defendants’ </w:t>
+      </w:r>
+      <w:r>
+        <w:rPr>
+          <w:sz w:val="24"/>
+          <w:szCs w:val="24"/>
+        </w:rPr>
+        <w:t>response</w:t>
+      </w:r>
+      <w:r>
+        <w:rPr>
+          <w:sz w:val="24"/>
+          <w:szCs w:val="24"/>
+        </w:rPr>
+        <w:t>s</w:t>
+      </w:r>
+      <w:r>
+        <w:rPr>
+          <w:sz w:val="24"/>
+          <w:szCs w:val="24"/>
+        </w:rPr>
+        <w:t xml:space="preserve"> to civil claims,</w:t>
+      </w:r>
+      <w:r>
+        <w:rPr>
+          <w:sz w:val="24"/>
+          <w:szCs w:val="24"/>
+        </w:rPr>
+        <w:t xml:space="preserve"> the counsel amended ICBC and ICBC Defendants’ pleadings, both containing half-truths of the plaintiff’s statements. </w:t>
+      </w:r>
+    </w:p>
+    <w:p>
+      <w:pPr>
+        <w:pStyle w:val="ListParagraph"/>
+        <w:numPr>
+          <w:ilvl w:val="1"/>
+          <w:numId w:val="1"/>
+        </w:numPr>
+        <w:rPr>
+          <w:sz w:val="24"/>
+          <w:szCs w:val="24"/>
+        </w:rPr>
+      </w:pPr>
+      <w:r>
+        <w:rPr>
+          <w:sz w:val="24"/>
+          <w:szCs w:val="24"/>
+        </w:rPr>
+        <w:lastRenderedPageBreak/>
+        <w:t xml:space="preserve">Paragraph 17 consists of evidence and false representations in the form of carefully selected excerpts from written statements. The excerpts read together do not give the same meaning as when they are read in full and in context. </w:t>
       </w:r>
     </w:p>
     <w:p>
@@ -1063,71 +1171,28 @@
           <w:sz w:val="24"/>
           <w:szCs w:val="24"/>
         </w:rPr>
-        <w:t>The amended response to civil claim included irrelevant material, evasive responses, arguments and evidence.</w:t>
-      </w:r>
-    </w:p>
-    <w:p>
-      <w:pPr>
-        <w:pStyle w:val="ListParagraph"/>
-        <w:numPr>
-          <w:ilvl w:val="1"/>
-          <w:numId w:val="1"/>
-        </w:numPr>
-        <w:spacing w:line="360" w:lineRule="auto"/>
-        <w:rPr>
-          <w:sz w:val="24"/>
-          <w:szCs w:val="24"/>
-        </w:rPr>
-      </w:pPr>
-      <w:r>
-        <w:rPr>
-          <w:sz w:val="24"/>
-          <w:szCs w:val="24"/>
-        </w:rPr>
-        <w:t>Further the amended response to civil claim contained false representations that were made by the defendant Morris.</w:t>
-      </w:r>
-      <w:r>
-        <w:rPr>
-          <w:sz w:val="24"/>
-          <w:szCs w:val="24"/>
-        </w:rPr>
-        <w:t xml:space="preserve"> </w:t>
-      </w:r>
-      <w:r>
-        <w:rPr>
-          <w:sz w:val="24"/>
-          <w:szCs w:val="24"/>
-        </w:rPr>
-        <w:t xml:space="preserve">The defendant Morris falsified statements that were </w:t>
-      </w:r>
-      <w:r>
-        <w:rPr>
-          <w:sz w:val="24"/>
-          <w:szCs w:val="24"/>
-        </w:rPr>
-        <w:lastRenderedPageBreak/>
-        <w:t xml:space="preserve">disclosed to him by the Plaintiff as part of the document discovery process and </w:t>
-      </w:r>
-      <w:r>
-        <w:rPr>
-          <w:sz w:val="24"/>
-          <w:szCs w:val="24"/>
-        </w:rPr>
-        <w:t xml:space="preserve">then </w:t>
-      </w:r>
-      <w:r>
-        <w:rPr>
-          <w:sz w:val="24"/>
-          <w:szCs w:val="24"/>
-        </w:rPr>
-        <w:t xml:space="preserve">put them in the amended </w:t>
-      </w:r>
-      <w:r>
-        <w:rPr>
-          <w:sz w:val="24"/>
-          <w:szCs w:val="24"/>
-        </w:rPr>
-        <w:t xml:space="preserve">in order to deceive the court into ordering the claim severed. </w:t>
+        <w:t>Further, t</w:t>
+      </w:r>
+      <w:r>
+        <w:rPr>
+          <w:sz w:val="24"/>
+          <w:szCs w:val="24"/>
+        </w:rPr>
+        <w:t>he pleadings offended the rules in that they did not respond to any of the facts set out in the allegations against the defendants in the notice of the civil claim.</w:t>
+      </w:r>
+      <w:r>
+        <w:rPr>
+          <w:sz w:val="24"/>
+          <w:szCs w:val="24"/>
+        </w:rPr>
+        <w:t xml:space="preserve"> In addition, the </w:t>
+      </w:r>
+      <w:r>
+        <w:rPr>
+          <w:sz w:val="24"/>
+          <w:szCs w:val="24"/>
+        </w:rPr>
+        <w:t>amended response to civil claim included irrelevant material, evasive responses, arguments and evidence.</w:t>
       </w:r>
     </w:p>
     <w:p>
@@ -1150,21 +1215,28 @@
           <w:sz w:val="24"/>
           <w:szCs w:val="24"/>
         </w:rPr>
-        <w:t xml:space="preserve">Further, </w:t>
-      </w:r>
-      <w:r>
-        <w:rPr>
-          <w:sz w:val="24"/>
-          <w:szCs w:val="24"/>
-        </w:rPr>
-        <w:t xml:space="preserve">by </w:t>
-      </w:r>
-      <w:r>
-        <w:rPr>
-          <w:sz w:val="24"/>
-          <w:szCs w:val="24"/>
-        </w:rPr>
-        <w:t xml:space="preserve">willfully failing to respond to the facts set out in the notice of the civil claim, he </w:t>
+        <w:t>The effect of w</w:t>
+      </w:r>
+      <w:r>
+        <w:rPr>
+          <w:sz w:val="24"/>
+          <w:szCs w:val="24"/>
+        </w:rPr>
+        <w:t>illfully failing to respond to the facts set out in the notice of the civil claim,</w:t>
+      </w:r>
+      <w:r>
+        <w:rPr>
+          <w:sz w:val="24"/>
+          <w:szCs w:val="24"/>
+        </w:rPr>
+        <w:t xml:space="preserve"> was to</w:t>
+      </w:r>
+      <w:r>
+        <w:rPr>
+          <w:sz w:val="24"/>
+          <w:szCs w:val="24"/>
+        </w:rPr>
+        <w:t xml:space="preserve"> </w:t>
       </w:r>
       <w:r>
         <w:rPr>
@@ -1192,7 +1264,69 @@
           <w:sz w:val="24"/>
           <w:szCs w:val="24"/>
         </w:rPr>
-        <w:t xml:space="preserve">that he filed </w:t>
+        <w:t>that he filed</w:t>
+      </w:r>
+      <w:r>
+        <w:rPr>
+          <w:sz w:val="24"/>
+          <w:szCs w:val="24"/>
+        </w:rPr>
+        <w:t xml:space="preserve">. </w:t>
+      </w:r>
+      <w:proofErr w:type="spellStart"/>
+      <w:r>
+        <w:rPr>
+          <w:sz w:val="24"/>
+          <w:szCs w:val="24"/>
+        </w:rPr>
+        <w:t>Conealement</w:t>
+      </w:r>
+      <w:proofErr w:type="spellEnd"/>
+      <w:r>
+        <w:rPr>
+          <w:sz w:val="24"/>
+          <w:szCs w:val="24"/>
+        </w:rPr>
+        <w:t xml:space="preserve"> is fraudulent.</w:t>
+      </w:r>
+      <w:r>
+        <w:rPr>
+          <w:sz w:val="24"/>
+          <w:szCs w:val="24"/>
+        </w:rPr>
+        <w:t xml:space="preserve"> Do </w:t>
+      </w:r>
+      <w:proofErr w:type="spellStart"/>
+      <w:r>
+        <w:rPr>
+          <w:sz w:val="24"/>
+          <w:szCs w:val="24"/>
+        </w:rPr>
+        <w:t>nto</w:t>
+      </w:r>
+      <w:proofErr w:type="spellEnd"/>
+      <w:r>
+        <w:rPr>
+          <w:sz w:val="24"/>
+          <w:szCs w:val="24"/>
+        </w:rPr>
+        <w:t xml:space="preserve"> make </w:t>
+      </w:r>
+      <w:proofErr w:type="spellStart"/>
+      <w:r>
+        <w:rPr>
+          <w:sz w:val="24"/>
+          <w:szCs w:val="24"/>
+        </w:rPr>
+        <w:t>arguemntsasdf</w:t>
+      </w:r>
+      <w:proofErr w:type="spellEnd"/>
+      <w:r>
+        <w:rPr>
+          <w:sz w:val="24"/>
+          <w:szCs w:val="24"/>
+        </w:rPr>
+        <w:t xml:space="preserve"> </w:t>
       </w:r>
     </w:p>
     <w:sectPr>

</xml_diff>

<commit_message>
finishing off, almost, almost
</commit_message>
<xml_diff>
--- a/Statement of claim.docx
+++ b/Statement of claim.docx
@@ -1168,23 +1168,7 @@
           <w:sz w:val="24"/>
           <w:szCs w:val="24"/>
         </w:rPr>
-        <w:t xml:space="preserve">On or about April 13, 2023, the defendants Sever and Stay application was heard by Madam Justice </w:t>
-      </w:r>
-      <w:proofErr w:type="spellStart"/>
-      <w:r>
-        <w:rPr>
-          <w:sz w:val="24"/>
-          <w:szCs w:val="24"/>
-        </w:rPr>
-        <w:t>Walkem</w:t>
-      </w:r>
-      <w:proofErr w:type="spellEnd"/>
-      <w:r>
-        <w:rPr>
-          <w:sz w:val="24"/>
-          <w:szCs w:val="24"/>
-        </w:rPr>
-        <w:t xml:space="preserve"> and was adjourned generally, for exceeding the court’s available time. </w:t>
+        <w:t xml:space="preserve">On or about April 13, 2023, the defendants Sever and Stay application was heard by Madam Justice Walkem and was adjourned generally, for exceeding the court’s available time. </w:t>
       </w:r>
     </w:p>
     <w:p>
@@ -2206,34 +2190,7 @@
           <w:sz w:val="24"/>
           <w:szCs w:val="24"/>
         </w:rPr>
-        <w:t>Negligence by</w:t>
-      </w:r>
-      <w:r>
-        <w:rPr>
-          <w:b/>
-          <w:bCs/>
-          <w:sz w:val="24"/>
-          <w:szCs w:val="24"/>
-        </w:rPr>
-        <w:t xml:space="preserve"> the ICBC defendants and </w:t>
-      </w:r>
-      <w:r>
-        <w:rPr>
-          <w:b/>
-          <w:bCs/>
-          <w:sz w:val="24"/>
-          <w:szCs w:val="24"/>
-        </w:rPr>
-        <w:t xml:space="preserve">fraud by </w:t>
-      </w:r>
-      <w:r>
-        <w:rPr>
-          <w:b/>
-          <w:bCs/>
-          <w:sz w:val="24"/>
-          <w:szCs w:val="24"/>
-        </w:rPr>
-        <w:t>Harper Grey</w:t>
+        <w:t xml:space="preserve">Conspiracy and knowing assistance. </w:t>
       </w:r>
     </w:p>
     <w:p>
@@ -2282,77 +2239,316 @@
           <w:sz w:val="24"/>
           <w:szCs w:val="24"/>
         </w:rPr>
-        <w:t xml:space="preserve"> the defendants ICBC, Harper Grey, Siwinski, Leung and Ruggles </w:t>
-      </w:r>
-      <w:r>
-        <w:rPr>
-          <w:sz w:val="24"/>
-          <w:szCs w:val="24"/>
-        </w:rPr>
-        <w:t xml:space="preserve">to inform them </w:t>
-      </w:r>
-      <w:r>
-        <w:rPr>
-          <w:sz w:val="24"/>
-          <w:szCs w:val="24"/>
-        </w:rPr>
-        <w:t xml:space="preserve">of the misrepresentations made by </w:t>
-      </w:r>
-      <w:r>
-        <w:rPr>
-          <w:sz w:val="24"/>
-          <w:szCs w:val="24"/>
-        </w:rPr>
-        <w:t>defendant</w:t>
-      </w:r>
-      <w:r>
-        <w:rPr>
-          <w:sz w:val="24"/>
-          <w:szCs w:val="24"/>
-        </w:rPr>
-        <w:t xml:space="preserve"> Morris </w:t>
-      </w:r>
-      <w:r>
-        <w:rPr>
-          <w:sz w:val="24"/>
-          <w:szCs w:val="24"/>
-        </w:rPr>
-        <w:t xml:space="preserve">and </w:t>
-      </w:r>
-      <w:r>
-        <w:rPr>
-          <w:sz w:val="24"/>
-          <w:szCs w:val="24"/>
-        </w:rPr>
-        <w:t xml:space="preserve">which he submitted in pleadings filed on their behalf. </w:t>
-      </w:r>
-      <w:r>
-        <w:rPr>
-          <w:sz w:val="24"/>
-          <w:szCs w:val="24"/>
-        </w:rPr>
-        <w:t xml:space="preserve">The </w:t>
-      </w:r>
-      <w:r>
-        <w:rPr>
-          <w:sz w:val="24"/>
-          <w:szCs w:val="24"/>
-        </w:rPr>
-        <w:t xml:space="preserve">email cautioned of </w:t>
-      </w:r>
-      <w:r>
-        <w:rPr>
-          <w:sz w:val="24"/>
-          <w:szCs w:val="24"/>
-        </w:rPr>
-        <w:t xml:space="preserve">potential </w:t>
-      </w:r>
-      <w:r>
-        <w:rPr>
-          <w:sz w:val="24"/>
-          <w:szCs w:val="24"/>
-        </w:rPr>
-        <w:t>legal consequences.</w:t>
+        <w:t xml:space="preserve"> the defendants ICBC</w:t>
+      </w:r>
+      <w:r>
+        <w:rPr>
+          <w:sz w:val="24"/>
+          <w:szCs w:val="24"/>
+        </w:rPr>
+        <w:t xml:space="preserve"> and </w:t>
+      </w:r>
+      <w:r>
+        <w:rPr>
+          <w:sz w:val="24"/>
+          <w:szCs w:val="24"/>
+        </w:rPr>
+        <w:t>Harper Grey</w:t>
+      </w:r>
+      <w:r>
+        <w:rPr>
+          <w:sz w:val="24"/>
+          <w:szCs w:val="24"/>
+        </w:rPr>
+        <w:t xml:space="preserve">, specifically </w:t>
+      </w:r>
+      <w:r>
+        <w:rPr>
+          <w:sz w:val="24"/>
+          <w:szCs w:val="24"/>
+        </w:rPr>
+        <w:t xml:space="preserve">the individuals listed below and </w:t>
+      </w:r>
+      <w:r>
+        <w:rPr>
+          <w:sz w:val="24"/>
+          <w:szCs w:val="24"/>
+        </w:rPr>
+        <w:t>inform</w:t>
+      </w:r>
+      <w:r>
+        <w:rPr>
+          <w:sz w:val="24"/>
+          <w:szCs w:val="24"/>
+        </w:rPr>
+        <w:t>ed</w:t>
+      </w:r>
+      <w:r>
+        <w:rPr>
+          <w:sz w:val="24"/>
+          <w:szCs w:val="24"/>
+        </w:rPr>
+        <w:t xml:space="preserve"> them of the </w:t>
+      </w:r>
+      <w:r>
+        <w:rPr>
+          <w:sz w:val="24"/>
+          <w:szCs w:val="24"/>
+        </w:rPr>
+        <w:t xml:space="preserve">false </w:t>
+      </w:r>
+      <w:r>
+        <w:rPr>
+          <w:sz w:val="24"/>
+          <w:szCs w:val="24"/>
+        </w:rPr>
+        <w:t>representations made by defendant Morris. The email cautioned of potential legal consequences</w:t>
+      </w:r>
+      <w:r>
+        <w:rPr>
+          <w:sz w:val="24"/>
+          <w:szCs w:val="24"/>
+        </w:rPr>
+        <w:t>;</w:t>
+      </w:r>
+    </w:p>
+    <w:p>
+      <w:pPr>
+        <w:pStyle w:val="ListParagraph"/>
+        <w:numPr>
+          <w:ilvl w:val="1"/>
+          <w:numId w:val="1"/>
+        </w:numPr>
+        <w:spacing w:line="360" w:lineRule="auto"/>
+        <w:rPr>
+          <w:sz w:val="24"/>
+          <w:szCs w:val="24"/>
+        </w:rPr>
+      </w:pPr>
+      <w:r>
+        <w:rPr>
+          <w:sz w:val="24"/>
+          <w:szCs w:val="24"/>
+        </w:rPr>
+        <w:t>The defendant Beata Siwinski</w:t>
+      </w:r>
+      <w:r>
+        <w:rPr>
+          <w:sz w:val="24"/>
+          <w:szCs w:val="24"/>
+        </w:rPr>
+        <w:t>;</w:t>
+      </w:r>
+    </w:p>
+    <w:p>
+      <w:pPr>
+        <w:pStyle w:val="ListParagraph"/>
+        <w:numPr>
+          <w:ilvl w:val="1"/>
+          <w:numId w:val="1"/>
+        </w:numPr>
+        <w:spacing w:line="360" w:lineRule="auto"/>
+        <w:rPr>
+          <w:sz w:val="24"/>
+          <w:szCs w:val="24"/>
+        </w:rPr>
+      </w:pPr>
+      <w:r>
+        <w:rPr>
+          <w:sz w:val="24"/>
+          <w:szCs w:val="24"/>
+        </w:rPr>
+        <w:t>The defendant Edward Leung</w:t>
+      </w:r>
+      <w:r>
+        <w:rPr>
+          <w:sz w:val="24"/>
+          <w:szCs w:val="24"/>
+        </w:rPr>
+        <w:t>;</w:t>
+      </w:r>
+    </w:p>
+    <w:p>
+      <w:pPr>
+        <w:pStyle w:val="ListParagraph"/>
+        <w:numPr>
+          <w:ilvl w:val="1"/>
+          <w:numId w:val="1"/>
+        </w:numPr>
+        <w:spacing w:line="360" w:lineRule="auto"/>
+        <w:rPr>
+          <w:sz w:val="24"/>
+          <w:szCs w:val="24"/>
+          <w:lang w:val="en-CA"/>
+        </w:rPr>
+      </w:pPr>
+      <w:r>
+        <w:rPr>
+          <w:sz w:val="24"/>
+          <w:szCs w:val="24"/>
+        </w:rPr>
+        <w:t xml:space="preserve">Derek Lising, </w:t>
+      </w:r>
+      <w:r>
+        <w:rPr>
+          <w:sz w:val="24"/>
+          <w:szCs w:val="24"/>
+          <w:lang w:val="en-CA"/>
+        </w:rPr>
+        <w:t>Claims Support Assistant</w:t>
+      </w:r>
+      <w:r>
+        <w:rPr>
+          <w:sz w:val="24"/>
+          <w:szCs w:val="24"/>
+          <w:lang w:val="en-CA"/>
+        </w:rPr>
+        <w:t>-</w:t>
+      </w:r>
+      <w:r>
+        <w:rPr>
+          <w:sz w:val="24"/>
+          <w:szCs w:val="24"/>
+          <w:lang w:val="en-CA"/>
+        </w:rPr>
+        <w:t>NOCC Handling Dept</w:t>
+      </w:r>
+      <w:r>
+        <w:rPr>
+          <w:sz w:val="24"/>
+          <w:szCs w:val="24"/>
+          <w:lang w:val="en-CA"/>
+        </w:rPr>
+        <w:t xml:space="preserve">, </w:t>
+      </w:r>
+      <w:r>
+        <w:rPr>
+          <w:sz w:val="24"/>
+          <w:szCs w:val="24"/>
+          <w:lang w:val="en-CA"/>
+        </w:rPr>
+        <w:t>Claims Legal Services</w:t>
+      </w:r>
+      <w:r>
+        <w:rPr>
+          <w:sz w:val="24"/>
+          <w:szCs w:val="24"/>
+          <w:lang w:val="en-CA"/>
+        </w:rPr>
+        <w:t xml:space="preserve"> at ICBC</w:t>
+      </w:r>
+      <w:r>
+        <w:rPr>
+          <w:sz w:val="24"/>
+          <w:szCs w:val="24"/>
+          <w:lang w:val="en-CA"/>
+        </w:rPr>
+        <w:t>;</w:t>
+      </w:r>
+    </w:p>
+    <w:p>
+      <w:pPr>
+        <w:pStyle w:val="ListParagraph"/>
+        <w:numPr>
+          <w:ilvl w:val="1"/>
+          <w:numId w:val="1"/>
+        </w:numPr>
+        <w:spacing w:line="360" w:lineRule="auto"/>
+        <w:rPr>
+          <w:sz w:val="24"/>
+          <w:szCs w:val="24"/>
+        </w:rPr>
+      </w:pPr>
+      <w:r>
+        <w:rPr>
+          <w:sz w:val="24"/>
+          <w:szCs w:val="24"/>
+        </w:rPr>
+        <w:t>Romina Ambrosio, Claim Support Specialist at ICBC</w:t>
+      </w:r>
+      <w:r>
+        <w:rPr>
+          <w:sz w:val="24"/>
+          <w:szCs w:val="24"/>
+        </w:rPr>
+        <w:t>;</w:t>
+      </w:r>
+    </w:p>
+    <w:p>
+      <w:pPr>
+        <w:pStyle w:val="ListParagraph"/>
+        <w:numPr>
+          <w:ilvl w:val="1"/>
+          <w:numId w:val="1"/>
+        </w:numPr>
+        <w:spacing w:line="360" w:lineRule="auto"/>
+        <w:rPr>
+          <w:sz w:val="24"/>
+          <w:szCs w:val="24"/>
+        </w:rPr>
+      </w:pPr>
+      <w:r>
+        <w:rPr>
+          <w:sz w:val="24"/>
+          <w:szCs w:val="24"/>
+        </w:rPr>
+        <w:t>Jonathan D. Meadows</w:t>
+      </w:r>
+      <w:r>
+        <w:rPr>
+          <w:sz w:val="24"/>
+          <w:szCs w:val="24"/>
+        </w:rPr>
+        <w:t>, partner at Harper Grey LLP.</w:t>
+      </w:r>
+    </w:p>
+    <w:p>
+      <w:pPr>
+        <w:pStyle w:val="ListParagraph"/>
+        <w:numPr>
+          <w:ilvl w:val="1"/>
+          <w:numId w:val="1"/>
+        </w:numPr>
+        <w:spacing w:line="360" w:lineRule="auto"/>
+        <w:rPr>
+          <w:sz w:val="24"/>
+          <w:szCs w:val="24"/>
+        </w:rPr>
+      </w:pPr>
+      <w:r>
+        <w:rPr>
+          <w:sz w:val="24"/>
+          <w:szCs w:val="24"/>
+        </w:rPr>
+        <w:t>Corinne</w:t>
+      </w:r>
+      <w:r>
+        <w:rPr>
+          <w:sz w:val="24"/>
+          <w:szCs w:val="24"/>
+        </w:rPr>
+        <w:t xml:space="preserve"> Caldwell, </w:t>
+      </w:r>
+      <w:r>
+        <w:rPr>
+          <w:sz w:val="24"/>
+          <w:szCs w:val="24"/>
+        </w:rPr>
+        <w:t>Chief Operating Officer</w:t>
+      </w:r>
+      <w:r>
+        <w:rPr>
+          <w:sz w:val="24"/>
+          <w:szCs w:val="24"/>
+        </w:rPr>
+        <w:t xml:space="preserve"> at Harper Grey LLP.</w:t>
+      </w:r>
+      <w:r>
+        <w:rPr>
+          <w:sz w:val="24"/>
+          <w:szCs w:val="24"/>
+        </w:rPr>
+        <w:br/>
       </w:r>
     </w:p>
     <w:p>
@@ -2394,14 +2590,28 @@
           <w:sz w:val="24"/>
           <w:szCs w:val="24"/>
         </w:rPr>
-        <w:t xml:space="preserve">with the intent of deceiving the court </w:t>
-      </w:r>
-      <w:r>
-        <w:rPr>
-          <w:sz w:val="24"/>
-          <w:szCs w:val="24"/>
-        </w:rPr>
-        <w:t>in order to</w:t>
+        <w:t xml:space="preserve">with the intent of deceiving </w:t>
+      </w:r>
+      <w:r>
+        <w:rPr>
+          <w:sz w:val="24"/>
+          <w:szCs w:val="24"/>
+        </w:rPr>
+        <w:t>the court for the purpose</w:t>
+      </w:r>
+      <w:r>
+        <w:rPr>
+          <w:sz w:val="24"/>
+          <w:szCs w:val="24"/>
+        </w:rPr>
+        <w:t xml:space="preserve"> </w:t>
+      </w:r>
+      <w:r>
+        <w:rPr>
+          <w:sz w:val="24"/>
+          <w:szCs w:val="24"/>
+        </w:rPr>
+        <w:t>of causing</w:t>
       </w:r>
       <w:r>
         <w:rPr>
@@ -2478,14 +2688,7 @@
           <w:sz w:val="24"/>
           <w:szCs w:val="24"/>
         </w:rPr>
-        <w:t xml:space="preserve"> </w:t>
-      </w:r>
-      <w:r>
-        <w:rPr>
-          <w:sz w:val="24"/>
-          <w:szCs w:val="24"/>
-        </w:rPr>
-        <w:t>(the “Application to Set Aside”)</w:t>
+        <w:t xml:space="preserve"> (the “Application to Set Aside”)</w:t>
       </w:r>
       <w:r>
         <w:rPr>
@@ -2569,14 +2772,7 @@
           <w:sz w:val="24"/>
           <w:szCs w:val="24"/>
         </w:rPr>
-        <w:t>On or about November 19, 2024, Judge Taylor set February 06 and 07, 2025 as date for hearing the defendant’s Sever and Stay application.</w:t>
-      </w:r>
-      <w:r>
-        <w:rPr>
-          <w:sz w:val="24"/>
-          <w:szCs w:val="24"/>
-        </w:rPr>
-        <w:t xml:space="preserve"> </w:t>
+        <w:t xml:space="preserve">On or about November 19, 2024, Judge Taylor set February 06 and 07, 2025 as date for hearing the defendant’s Sever and Stay application. </w:t>
       </w:r>
     </w:p>
     <w:p>
@@ -2730,7 +2926,15 @@
           <w:sz w:val="24"/>
           <w:szCs w:val="24"/>
         </w:rPr>
-        <w:t xml:space="preserve"> On both dates, Harper Grey assigned </w:t>
+        <w:t xml:space="preserve"> On both dates, </w:t>
+      </w:r>
+      <w:r>
+        <w:rPr>
+          <w:sz w:val="24"/>
+          <w:szCs w:val="24"/>
+        </w:rPr>
+        <w:lastRenderedPageBreak/>
+        <w:t xml:space="preserve">Harper Grey assigned </w:t>
       </w:r>
       <w:r>
         <w:rPr>
@@ -2842,7 +3046,21 @@
           <w:sz w:val="24"/>
           <w:szCs w:val="24"/>
         </w:rPr>
-        <w:t xml:space="preserve">expose and remove the fraudulent pleadings. Pilley had knowledge of and possession of copies of the supporting affidavit and exhibits. </w:t>
+        <w:t xml:space="preserve">expose and remove the fraudulent pleadings. Pilley had knowledge and possession of copies of the supporting affidavit </w:t>
+      </w:r>
+      <w:r>
+        <w:rPr>
+          <w:sz w:val="24"/>
+          <w:szCs w:val="24"/>
+        </w:rPr>
+        <w:t xml:space="preserve">evidence </w:t>
+      </w:r>
+      <w:r>
+        <w:rPr>
+          <w:sz w:val="24"/>
+          <w:szCs w:val="24"/>
+        </w:rPr>
+        <w:t xml:space="preserve">and exhibits. </w:t>
       </w:r>
     </w:p>
     <w:p>
@@ -2863,7 +3081,6 @@
           <w:sz w:val="24"/>
           <w:szCs w:val="24"/>
         </w:rPr>
-        <w:lastRenderedPageBreak/>
         <w:t xml:space="preserve">In representing the ICBC defendants in the Application to Set Aside, Pilley intended to assist Morris in advancing the fraudulent pleadings with the intention of deceiving the court and causing harm to the Plaintiff. </w:t>
       </w:r>
     </w:p>
@@ -2885,7 +3102,21 @@
           <w:sz w:val="24"/>
           <w:szCs w:val="24"/>
         </w:rPr>
-        <w:t>In support of the defendants’ Sever and Stay application the defendant Morris submitted into court a defendants’ book of record that included the aforementioned misrepresentations. The defendant knew the court would rely on those pleadings including his misrepresentations.</w:t>
+        <w:t xml:space="preserve">In support of the defendants’ Sever and Stay application the defendant Morris submitted into court a defendants’ book of record that included the aforementioned misrepresentations. The defendant knew the court would rely on those pleadings including his </w:t>
+      </w:r>
+      <w:r>
+        <w:rPr>
+          <w:sz w:val="24"/>
+          <w:szCs w:val="24"/>
+        </w:rPr>
+        <w:t xml:space="preserve">false </w:t>
+      </w:r>
+      <w:r>
+        <w:rPr>
+          <w:sz w:val="24"/>
+          <w:szCs w:val="24"/>
+        </w:rPr>
+        <w:t>representations.</w:t>
       </w:r>
     </w:p>
     <w:p>
@@ -2990,7 +3221,49 @@
           <w:sz w:val="24"/>
           <w:szCs w:val="24"/>
         </w:rPr>
-        <w:t xml:space="preserve"> actions,  the Plaintiff  have suffered, and  will continue to suffer, loss and damage, particulars of which include, inter alia, the following:</w:t>
+        <w:t xml:space="preserve"> </w:t>
+      </w:r>
+      <w:r>
+        <w:rPr>
+          <w:sz w:val="24"/>
+          <w:szCs w:val="24"/>
+        </w:rPr>
+        <w:t>actions, the</w:t>
+      </w:r>
+      <w:r>
+        <w:rPr>
+          <w:sz w:val="24"/>
+          <w:szCs w:val="24"/>
+        </w:rPr>
+        <w:t xml:space="preserve"> </w:t>
+      </w:r>
+      <w:r>
+        <w:rPr>
+          <w:sz w:val="24"/>
+          <w:szCs w:val="24"/>
+        </w:rPr>
+        <w:t>Plaintiff have</w:t>
+      </w:r>
+      <w:r>
+        <w:rPr>
+          <w:sz w:val="24"/>
+          <w:szCs w:val="24"/>
+        </w:rPr>
+        <w:t xml:space="preserve"> suffered, </w:t>
+      </w:r>
+      <w:r>
+        <w:rPr>
+          <w:sz w:val="24"/>
+          <w:szCs w:val="24"/>
+        </w:rPr>
+        <w:t>and will</w:t>
+      </w:r>
+      <w:r>
+        <w:rPr>
+          <w:sz w:val="24"/>
+          <w:szCs w:val="24"/>
+        </w:rPr>
+        <w:t xml:space="preserve"> continue to suffer, loss and damage, particulars of which include, inter alia, the following:</w:t>
       </w:r>
     </w:p>
     <w:p>
@@ -3232,6 +3505,7 @@
           <w:sz w:val="24"/>
           <w:szCs w:val="24"/>
         </w:rPr>
+        <w:lastRenderedPageBreak/>
         <w:t>The Plaintiffs claim against the Defendants, and each of them, for costs.</w:t>
       </w:r>
     </w:p>
@@ -3255,15 +3529,13 @@
         </w:rPr>
         <w:t xml:space="preserve">The Plaintiffs claim such further and other relief as this </w:t>
       </w:r>
-      <w:proofErr w:type="spellStart"/>
-      <w:r>
-        <w:rPr>
-          <w:sz w:val="24"/>
-          <w:szCs w:val="24"/>
-        </w:rPr>
-        <w:t>Honourable</w:t>
-      </w:r>
-      <w:proofErr w:type="spellEnd"/>
+      <w:r>
+        <w:rPr>
+          <w:sz w:val="24"/>
+          <w:szCs w:val="24"/>
+        </w:rPr>
+        <w:t>Honorable</w:t>
+      </w:r>
       <w:r>
         <w:rPr>
           <w:sz w:val="24"/>
@@ -3309,7 +3581,27 @@
           <w:sz w:val="24"/>
           <w:szCs w:val="24"/>
         </w:rPr>
-        <w:t>Joel A Morris</w:t>
+        <w:t>False Representations and Conspiracy</w:t>
+      </w:r>
+    </w:p>
+    <w:p>
+      <w:pPr>
+        <w:spacing w:line="360" w:lineRule="auto"/>
+        <w:rPr>
+          <w:b/>
+          <w:bCs/>
+          <w:sz w:val="24"/>
+          <w:szCs w:val="24"/>
+        </w:rPr>
+      </w:pPr>
+      <w:r>
+        <w:rPr>
+          <w:b/>
+          <w:bCs/>
+          <w:sz w:val="24"/>
+          <w:szCs w:val="24"/>
+        </w:rPr>
+        <w:t>Joel A. Morris</w:t>
       </w:r>
     </w:p>
     <w:p>
@@ -3317,7 +3609,7 @@
         <w:pStyle w:val="ListParagraph"/>
         <w:numPr>
           <w:ilvl w:val="0"/>
-          <w:numId w:val="30"/>
+          <w:numId w:val="31"/>
         </w:numPr>
         <w:spacing w:line="360" w:lineRule="auto"/>
         <w:rPr>
@@ -3330,36 +3622,7 @@
           <w:sz w:val="24"/>
           <w:szCs w:val="24"/>
         </w:rPr>
-        <w:lastRenderedPageBreak/>
-        <w:t>The defendant Morris</w:t>
-      </w:r>
-      <w:r>
-        <w:rPr>
-          <w:sz w:val="24"/>
-          <w:szCs w:val="24"/>
-        </w:rPr>
-        <w:t>’</w:t>
-      </w:r>
-      <w:r>
-        <w:rPr>
-          <w:sz w:val="24"/>
-          <w:szCs w:val="24"/>
-        </w:rPr>
-        <w:t xml:space="preserve"> misrepresentations were deliberate and intended to deceive the court for the purpose </w:t>
-      </w:r>
-      <w:r>
-        <w:rPr>
-          <w:sz w:val="24"/>
-          <w:szCs w:val="24"/>
-        </w:rPr>
-        <w:t xml:space="preserve">of </w:t>
-      </w:r>
-      <w:r>
-        <w:rPr>
-          <w:sz w:val="24"/>
-          <w:szCs w:val="24"/>
-        </w:rPr>
-        <w:t>ensuring that the Plaintiff’s claim against the ICBC defendants fails.</w:t>
+        <w:t xml:space="preserve">The defendant Morris falsified statements and concealed material facts in order to deceive the court for the purpose of causing harm to the Plaintiff. </w:t>
       </w:r>
     </w:p>
     <w:p>
@@ -3367,7 +3630,7 @@
         <w:pStyle w:val="ListParagraph"/>
         <w:numPr>
           <w:ilvl w:val="0"/>
-          <w:numId w:val="30"/>
+          <w:numId w:val="31"/>
         </w:numPr>
         <w:spacing w:line="360" w:lineRule="auto"/>
         <w:rPr>
@@ -3380,7 +3643,7 @@
           <w:sz w:val="24"/>
           <w:szCs w:val="24"/>
         </w:rPr>
-        <w:t xml:space="preserve">Morris carefully selected and restructured statements shows planning and intent to cause loss and damage to the Plaintiff. He knew the court would rely </w:t>
+        <w:t>The representations submitted to the court by the defendant Morris were intended to be relied upon by the court and were in fact relied upon by the court.</w:t>
       </w:r>
     </w:p>
     <w:p>
@@ -3388,7 +3651,7 @@
         <w:pStyle w:val="ListParagraph"/>
         <w:numPr>
           <w:ilvl w:val="0"/>
-          <w:numId w:val="30"/>
+          <w:numId w:val="31"/>
         </w:numPr>
         <w:spacing w:line="360" w:lineRule="auto"/>
         <w:rPr>
@@ -3401,21 +3664,21 @@
           <w:sz w:val="24"/>
           <w:szCs w:val="24"/>
         </w:rPr>
-        <w:t>The defendant Morris amounts to Unlawful Means Tort in that he made false representations to the court with the intent of deceiving the court, the court did in fact rely on his misrepresentation</w:t>
-      </w:r>
-      <w:r>
-        <w:rPr>
-          <w:sz w:val="24"/>
-          <w:szCs w:val="24"/>
-        </w:rPr>
-        <w:t xml:space="preserve">s. The defendant Morris intended and did in fact target the Plaintiff in that his fraud was intended to ensure the Plaintiff’s claims against the ICBC defendants fail. </w:t>
-      </w:r>
-      <w:r>
-        <w:rPr>
-          <w:sz w:val="24"/>
-          <w:szCs w:val="24"/>
-        </w:rPr>
-        <w:t xml:space="preserve"> </w:t>
+        <w:t xml:space="preserve">As a </w:t>
+      </w:r>
+      <w:r>
+        <w:rPr>
+          <w:sz w:val="24"/>
+          <w:szCs w:val="24"/>
+        </w:rPr>
+        <w:t>result,</w:t>
+      </w:r>
+      <w:r>
+        <w:rPr>
+          <w:sz w:val="24"/>
+          <w:szCs w:val="24"/>
+        </w:rPr>
+        <w:t xml:space="preserve"> the Plaintiff suffered and will continue to suffer loss and damage. </w:t>
       </w:r>
     </w:p>
     <w:p>
@@ -3423,7 +3686,7 @@
         <w:pStyle w:val="ListParagraph"/>
         <w:numPr>
           <w:ilvl w:val="0"/>
-          <w:numId w:val="30"/>
+          <w:numId w:val="31"/>
         </w:numPr>
         <w:spacing w:line="360" w:lineRule="auto"/>
         <w:rPr>
@@ -3436,45 +3699,35 @@
           <w:sz w:val="24"/>
           <w:szCs w:val="24"/>
         </w:rPr>
-        <w:t>Further or alternatively, the defendant Morris’ conduct amounted to fraudulent misrepresentation in that his fraud induced the Plaintiff to act to expose Morris’s fraud and prevent any future damage resulting from Morris’s fraud.</w:t>
-      </w:r>
-    </w:p>
-    <w:p>
-      <w:pPr>
-        <w:spacing w:line="360" w:lineRule="auto"/>
-        <w:rPr>
-          <w:b/>
-          <w:bCs/>
-          <w:sz w:val="24"/>
-          <w:szCs w:val="24"/>
-        </w:rPr>
-      </w:pPr>
-      <w:r>
-        <w:rPr>
-          <w:b/>
-          <w:bCs/>
-          <w:sz w:val="24"/>
-          <w:szCs w:val="24"/>
-        </w:rPr>
-        <w:t>ICBC</w:t>
-      </w:r>
-      <w:r>
-        <w:rPr>
-          <w:b/>
-          <w:bCs/>
+        <w:t>T</w:t>
+      </w:r>
+      <w:r>
+        <w:rPr>
+          <w:sz w:val="24"/>
+          <w:szCs w:val="24"/>
+        </w:rPr>
+        <w:t xml:space="preserve">he defendant Morris intended </w:t>
+      </w:r>
+      <w:r>
+        <w:rPr>
+          <w:sz w:val="24"/>
+          <w:szCs w:val="24"/>
+        </w:rPr>
+        <w:t>to and</w:t>
+      </w:r>
+      <w:r>
+        <w:rPr>
+          <w:sz w:val="24"/>
+          <w:szCs w:val="24"/>
+        </w:rPr>
+        <w:t xml:space="preserve"> did in fact target the Plaintiff in that his fraud was intended to ensure the Plaintiff’s claims against the ICBC defendants fail. </w:t>
+      </w:r>
+      <w:r>
+        <w:rPr>
           <w:sz w:val="24"/>
           <w:szCs w:val="24"/>
         </w:rPr>
         <w:t xml:space="preserve"> </w:t>
-      </w:r>
-      <w:r>
-        <w:rPr>
-          <w:b/>
-          <w:bCs/>
-          <w:sz w:val="24"/>
-          <w:szCs w:val="24"/>
-        </w:rPr>
-        <w:t xml:space="preserve">defendants </w:t>
       </w:r>
     </w:p>
     <w:p>
@@ -3482,7 +3735,7 @@
         <w:pStyle w:val="ListParagraph"/>
         <w:numPr>
           <w:ilvl w:val="0"/>
-          <w:numId w:val="30"/>
+          <w:numId w:val="31"/>
         </w:numPr>
         <w:spacing w:line="360" w:lineRule="auto"/>
         <w:rPr>
@@ -3495,63 +3748,71 @@
           <w:sz w:val="24"/>
           <w:szCs w:val="24"/>
         </w:rPr>
-        <w:t>ICBC, Beata Siwinsk</w:t>
-      </w:r>
-      <w:r>
-        <w:rPr>
-          <w:sz w:val="24"/>
-          <w:szCs w:val="24"/>
-        </w:rPr>
-        <w:t>i</w:t>
-      </w:r>
-      <w:r>
-        <w:rPr>
-          <w:sz w:val="24"/>
-          <w:szCs w:val="24"/>
-        </w:rPr>
-        <w:t xml:space="preserve">, Edward Leung, and Ryan Ruggles and each of them were informed of fraud alleged against Morris, they had full control over Morris representation of their defense </w:t>
-      </w:r>
-      <w:r>
-        <w:rPr>
-          <w:sz w:val="24"/>
-          <w:szCs w:val="24"/>
-        </w:rPr>
-        <w:t xml:space="preserve">failed to take action to stop him. Specifically, </w:t>
-      </w:r>
-      <w:r>
-        <w:rPr>
-          <w:sz w:val="24"/>
-          <w:szCs w:val="24"/>
-        </w:rPr>
-        <w:t>ICBC</w:t>
-      </w:r>
-      <w:r>
-        <w:rPr>
-          <w:sz w:val="24"/>
-          <w:szCs w:val="24"/>
-        </w:rPr>
-        <w:t>’s</w:t>
-      </w:r>
-      <w:r>
-        <w:rPr>
-          <w:sz w:val="24"/>
-          <w:szCs w:val="24"/>
-        </w:rPr>
-        <w:t xml:space="preserve"> internal counsel and case managers were informed and had full control over </w:t>
-      </w:r>
-      <w:r>
-        <w:rPr>
-          <w:sz w:val="24"/>
-          <w:szCs w:val="24"/>
-        </w:rPr>
-        <w:t xml:space="preserve">the conduct of Harper Grey and Morris </w:t>
-      </w:r>
-      <w:r>
-        <w:rPr>
-          <w:sz w:val="24"/>
-          <w:szCs w:val="24"/>
-        </w:rPr>
-        <w:t>but failed to take any action to prevent him from continuing to advance his fraud.</w:t>
+        <w:t xml:space="preserve">The defendant Morris fraud upon the court was unlawful, was aimed at the Plaintiff and resulted in loss and damage to the Plaintiff. </w:t>
+      </w:r>
+    </w:p>
+    <w:p>
+      <w:pPr>
+        <w:pStyle w:val="ListParagraph"/>
+        <w:spacing w:line="360" w:lineRule="auto"/>
+        <w:ind w:left="360"/>
+        <w:jc w:val="right"/>
+        <w:rPr>
+          <w:i/>
+          <w:iCs/>
+          <w:sz w:val="24"/>
+          <w:szCs w:val="24"/>
+        </w:rPr>
+      </w:pPr>
+      <w:r>
+        <w:rPr>
+          <w:i/>
+          <w:iCs/>
+          <w:sz w:val="24"/>
+          <w:szCs w:val="24"/>
+        </w:rPr>
+        <w:t xml:space="preserve">Unlawful Means Tort, </w:t>
+      </w:r>
+      <w:r>
+        <w:rPr>
+          <w:i/>
+          <w:iCs/>
+          <w:sz w:val="24"/>
+          <w:szCs w:val="24"/>
+        </w:rPr>
+        <w:t xml:space="preserve">GEC (Richmond) GP Inc. v. </w:t>
+      </w:r>
+    </w:p>
+    <w:p>
+      <w:pPr>
+        <w:pStyle w:val="ListParagraph"/>
+        <w:spacing w:line="360" w:lineRule="auto"/>
+        <w:ind w:left="360"/>
+        <w:jc w:val="right"/>
+        <w:rPr>
+          <w:i/>
+          <w:iCs/>
+          <w:sz w:val="24"/>
+          <w:szCs w:val="24"/>
+        </w:rPr>
+      </w:pPr>
+      <w:r>
+        <w:rPr>
+          <w:i/>
+          <w:iCs/>
+          <w:sz w:val="24"/>
+          <w:szCs w:val="24"/>
+        </w:rPr>
+        <w:t>Romspen Investment Corporation, 2025 BCCA 332</w:t>
+      </w:r>
+      <w:r>
+        <w:rPr>
+          <w:i/>
+          <w:iCs/>
+          <w:sz w:val="24"/>
+          <w:szCs w:val="24"/>
+        </w:rPr>
+        <w:t xml:space="preserve"> at para 99.</w:t>
       </w:r>
     </w:p>
     <w:p>
@@ -3581,6 +3842,15 @@
           <w:szCs w:val="24"/>
         </w:rPr>
         <w:t xml:space="preserve"> and Haper Grey</w:t>
+      </w:r>
+      <w:r>
+        <w:rPr>
+          <w:b/>
+          <w:bCs/>
+          <w:sz w:val="24"/>
+          <w:szCs w:val="24"/>
+        </w:rPr>
+        <w:t xml:space="preserve"> LLP</w:t>
       </w:r>
     </w:p>
     <w:p>
@@ -3588,7 +3858,7 @@
         <w:pStyle w:val="ListParagraph"/>
         <w:numPr>
           <w:ilvl w:val="0"/>
-          <w:numId w:val="30"/>
+          <w:numId w:val="31"/>
         </w:numPr>
         <w:spacing w:line="360" w:lineRule="auto"/>
         <w:rPr>
@@ -3601,7 +3871,133 @@
           <w:sz w:val="24"/>
           <w:szCs w:val="24"/>
         </w:rPr>
-        <w:t>David Pilley and Haper Grey and each of them did not act to stop Morris’ fraud, instead they assisted him, first by appointing Pilley to represent ICBC in response to the Application to Set Aside, and then by allowing Morris to continue to advance his fraud.</w:t>
+        <w:t xml:space="preserve">The defendants </w:t>
+      </w:r>
+      <w:r>
+        <w:rPr>
+          <w:sz w:val="24"/>
+          <w:szCs w:val="24"/>
+        </w:rPr>
+        <w:t>David Pilley</w:t>
+      </w:r>
+      <w:r>
+        <w:rPr>
+          <w:sz w:val="24"/>
+          <w:szCs w:val="24"/>
+        </w:rPr>
+        <w:t xml:space="preserve"> and </w:t>
+      </w:r>
+      <w:r>
+        <w:rPr>
+          <w:sz w:val="24"/>
+          <w:szCs w:val="24"/>
+        </w:rPr>
+        <w:t>Haper Grey</w:t>
+      </w:r>
+      <w:r>
+        <w:rPr>
+          <w:sz w:val="24"/>
+          <w:szCs w:val="24"/>
+        </w:rPr>
+        <w:t>,</w:t>
+      </w:r>
+      <w:r>
+        <w:rPr>
+          <w:sz w:val="24"/>
+          <w:szCs w:val="24"/>
+        </w:rPr>
+        <w:t xml:space="preserve"> </w:t>
+      </w:r>
+      <w:r>
+        <w:rPr>
+          <w:sz w:val="24"/>
+          <w:szCs w:val="24"/>
+        </w:rPr>
+        <w:t>and each of them, knew of the fraud being perpetrated upon the court by the defendant Morris. They had knowledge of the facts and possession of the evidence, and they did not act to stop Morris. Instead, Haper Grey</w:t>
+      </w:r>
+      <w:r>
+        <w:rPr>
+          <w:sz w:val="24"/>
+          <w:szCs w:val="24"/>
+        </w:rPr>
+        <w:t xml:space="preserve"> </w:t>
+      </w:r>
+      <w:r>
+        <w:rPr>
+          <w:sz w:val="24"/>
+          <w:szCs w:val="24"/>
+        </w:rPr>
+        <w:t>assig</w:t>
+      </w:r>
+      <w:r>
+        <w:rPr>
+          <w:sz w:val="24"/>
+          <w:szCs w:val="24"/>
+        </w:rPr>
+        <w:t>ned</w:t>
+      </w:r>
+      <w:r>
+        <w:rPr>
+          <w:sz w:val="24"/>
+          <w:szCs w:val="24"/>
+        </w:rPr>
+        <w:t xml:space="preserve"> Pilley as counsel to the ICBC defendants in order to defeat the Plaintiff’s application which was intended to expose the fraud</w:t>
+      </w:r>
+      <w:r>
+        <w:rPr>
+          <w:sz w:val="24"/>
+          <w:szCs w:val="24"/>
+        </w:rPr>
+        <w:t>. Harper</w:t>
+      </w:r>
+      <w:r>
+        <w:rPr>
+          <w:sz w:val="24"/>
+          <w:szCs w:val="24"/>
+        </w:rPr>
+        <w:t xml:space="preserve"> </w:t>
+      </w:r>
+      <w:r>
+        <w:rPr>
+          <w:sz w:val="24"/>
+          <w:szCs w:val="24"/>
+        </w:rPr>
+        <w:t>Grey, Pilley and</w:t>
+      </w:r>
+      <w:r>
+        <w:rPr>
+          <w:sz w:val="24"/>
+          <w:szCs w:val="24"/>
+        </w:rPr>
+        <w:t xml:space="preserve"> Morris </w:t>
+      </w:r>
+      <w:r>
+        <w:rPr>
+          <w:sz w:val="24"/>
+          <w:szCs w:val="24"/>
+        </w:rPr>
+        <w:t xml:space="preserve">worked together </w:t>
+      </w:r>
+      <w:r>
+        <w:rPr>
+          <w:sz w:val="24"/>
+          <w:szCs w:val="24"/>
+        </w:rPr>
+        <w:t>to continue to</w:t>
+      </w:r>
+      <w:r>
+        <w:rPr>
+          <w:sz w:val="24"/>
+          <w:szCs w:val="24"/>
+        </w:rPr>
+        <w:t xml:space="preserve"> defraud </w:t>
+      </w:r>
+      <w:r>
+        <w:rPr>
+          <w:sz w:val="24"/>
+          <w:szCs w:val="24"/>
+        </w:rPr>
+        <w:t xml:space="preserve">the court and target the Plaintiff </w:t>
       </w:r>
     </w:p>
     <w:p>
@@ -3609,7 +4005,7 @@
         <w:pStyle w:val="ListParagraph"/>
         <w:numPr>
           <w:ilvl w:val="0"/>
-          <w:numId w:val="30"/>
+          <w:numId w:val="31"/>
         </w:numPr>
         <w:spacing w:line="360" w:lineRule="auto"/>
         <w:rPr>
@@ -3622,7 +4018,117 @@
           <w:sz w:val="24"/>
           <w:szCs w:val="24"/>
         </w:rPr>
-        <w:t xml:space="preserve">Harper Grey had the knowledge, the expertise and the legal obligation to prevent the fraud for doing further harm to the Plaintiff and they deliberately chose to assist Morris allowed him to cause damage to the Plaintiff. </w:t>
+        <w:t>The defendant Pilley, Harper Grey and Morris, and each of them,</w:t>
+      </w:r>
+      <w:r>
+        <w:rPr>
+          <w:sz w:val="24"/>
+          <w:szCs w:val="24"/>
+        </w:rPr>
+        <w:t xml:space="preserve"> </w:t>
+      </w:r>
+      <w:r>
+        <w:rPr>
+          <w:sz w:val="24"/>
+          <w:szCs w:val="24"/>
+        </w:rPr>
+        <w:t>conspired to deceive the court and to cause harm to the Plaintiff</w:t>
+      </w:r>
+      <w:r>
+        <w:rPr>
+          <w:sz w:val="24"/>
+          <w:szCs w:val="24"/>
+        </w:rPr>
+        <w:t xml:space="preserve"> and the Plaintiff did in fact suffer and will continue to suffer loss and damage.</w:t>
+      </w:r>
+    </w:p>
+    <w:p>
+      <w:pPr>
+        <w:pStyle w:val="ListParagraph"/>
+        <w:spacing w:line="360" w:lineRule="auto"/>
+        <w:ind w:left="360"/>
+        <w:jc w:val="right"/>
+        <w:rPr>
+          <w:i/>
+          <w:iCs/>
+          <w:sz w:val="24"/>
+          <w:szCs w:val="24"/>
+        </w:rPr>
+      </w:pPr>
+      <w:r>
+        <w:rPr>
+          <w:i/>
+          <w:iCs/>
+          <w:sz w:val="24"/>
+          <w:szCs w:val="24"/>
+        </w:rPr>
+        <w:t xml:space="preserve">Unlawful Means Conspiracy, </w:t>
+      </w:r>
+      <w:r>
+        <w:rPr>
+          <w:i/>
+          <w:iCs/>
+          <w:sz w:val="24"/>
+          <w:szCs w:val="24"/>
+        </w:rPr>
+        <w:t>Alexis v. Drury, 2017 BCSC 674</w:t>
+      </w:r>
+      <w:r>
+        <w:rPr>
+          <w:i/>
+          <w:iCs/>
+          <w:sz w:val="24"/>
+          <w:szCs w:val="24"/>
+        </w:rPr>
+        <w:t xml:space="preserve"> at para 77</w:t>
+      </w:r>
+    </w:p>
+    <w:p>
+      <w:pPr>
+        <w:spacing w:line="360" w:lineRule="auto"/>
+        <w:rPr>
+          <w:b/>
+          <w:bCs/>
+          <w:sz w:val="24"/>
+          <w:szCs w:val="24"/>
+        </w:rPr>
+      </w:pPr>
+      <w:r>
+        <w:rPr>
+          <w:b/>
+          <w:bCs/>
+          <w:sz w:val="24"/>
+          <w:szCs w:val="24"/>
+        </w:rPr>
+        <w:lastRenderedPageBreak/>
+        <w:t xml:space="preserve">Negligence by </w:t>
+      </w:r>
+      <w:r>
+        <w:rPr>
+          <w:b/>
+          <w:bCs/>
+          <w:sz w:val="24"/>
+          <w:szCs w:val="24"/>
+        </w:rPr>
+        <w:t>ICBC</w:t>
+      </w:r>
+      <w:r>
+        <w:rPr>
+          <w:b/>
+          <w:bCs/>
+          <w:sz w:val="24"/>
+          <w:szCs w:val="24"/>
+        </w:rPr>
+        <w:t xml:space="preserve"> </w:t>
+      </w:r>
+      <w:r>
+        <w:rPr>
+          <w:b/>
+          <w:bCs/>
+          <w:sz w:val="24"/>
+          <w:szCs w:val="24"/>
+        </w:rPr>
+        <w:t xml:space="preserve">defendants </w:t>
       </w:r>
     </w:p>
     <w:p>
@@ -3630,7 +4136,7 @@
         <w:pStyle w:val="ListParagraph"/>
         <w:numPr>
           <w:ilvl w:val="0"/>
-          <w:numId w:val="30"/>
+          <w:numId w:val="31"/>
         </w:numPr>
         <w:spacing w:line="360" w:lineRule="auto"/>
         <w:rPr>
@@ -3638,6 +4144,426 @@
           <w:szCs w:val="24"/>
         </w:rPr>
       </w:pPr>
+      <w:r>
+        <w:rPr>
+          <w:sz w:val="24"/>
+          <w:szCs w:val="24"/>
+        </w:rPr>
+        <w:t xml:space="preserve">The defendants </w:t>
+      </w:r>
+      <w:r>
+        <w:rPr>
+          <w:sz w:val="24"/>
+          <w:szCs w:val="24"/>
+        </w:rPr>
+        <w:t>ICBC, Beata Siwinsk</w:t>
+      </w:r>
+      <w:r>
+        <w:rPr>
+          <w:sz w:val="24"/>
+          <w:szCs w:val="24"/>
+        </w:rPr>
+        <w:t>i</w:t>
+      </w:r>
+      <w:r>
+        <w:rPr>
+          <w:sz w:val="24"/>
+          <w:szCs w:val="24"/>
+        </w:rPr>
+        <w:t xml:space="preserve">, Edward Leung, and Ryan Ruggles and each of them were informed of </w:t>
+      </w:r>
+      <w:r>
+        <w:rPr>
+          <w:sz w:val="24"/>
+          <w:szCs w:val="24"/>
+        </w:rPr>
+        <w:t xml:space="preserve">the </w:t>
+      </w:r>
+      <w:r>
+        <w:rPr>
+          <w:sz w:val="24"/>
+          <w:szCs w:val="24"/>
+        </w:rPr>
+        <w:t>fraud alleged against Morris</w:t>
+      </w:r>
+      <w:r>
+        <w:rPr>
+          <w:sz w:val="24"/>
+          <w:szCs w:val="24"/>
+        </w:rPr>
+        <w:t xml:space="preserve"> and </w:t>
+      </w:r>
+      <w:r>
+        <w:rPr>
+          <w:sz w:val="24"/>
+          <w:szCs w:val="24"/>
+        </w:rPr>
+        <w:t xml:space="preserve">had control over </w:t>
+      </w:r>
+      <w:r>
+        <w:rPr>
+          <w:sz w:val="24"/>
+          <w:szCs w:val="24"/>
+        </w:rPr>
+        <w:t>Morris’</w:t>
+      </w:r>
+      <w:r>
+        <w:rPr>
+          <w:sz w:val="24"/>
+          <w:szCs w:val="24"/>
+        </w:rPr>
+        <w:t xml:space="preserve"> representation of their defense</w:t>
+      </w:r>
+      <w:r>
+        <w:rPr>
+          <w:sz w:val="24"/>
+          <w:szCs w:val="24"/>
+        </w:rPr>
+        <w:t>.</w:t>
+      </w:r>
+      <w:r>
+        <w:rPr>
+          <w:sz w:val="24"/>
+          <w:szCs w:val="24"/>
+        </w:rPr>
+        <w:t xml:space="preserve"> </w:t>
+      </w:r>
+    </w:p>
+    <w:p>
+      <w:pPr>
+        <w:pStyle w:val="ListParagraph"/>
+        <w:numPr>
+          <w:ilvl w:val="0"/>
+          <w:numId w:val="31"/>
+        </w:numPr>
+        <w:spacing w:line="360" w:lineRule="auto"/>
+        <w:rPr>
+          <w:sz w:val="24"/>
+          <w:szCs w:val="24"/>
+        </w:rPr>
+      </w:pPr>
+      <w:r>
+        <w:rPr>
+          <w:sz w:val="24"/>
+          <w:szCs w:val="24"/>
+        </w:rPr>
+        <w:t xml:space="preserve">The defendants, knew or should have known that the false representation advanced by the defendant Morris in the responses filed on their behaves were </w:t>
+      </w:r>
+      <w:r>
+        <w:rPr>
+          <w:sz w:val="24"/>
+          <w:szCs w:val="24"/>
+        </w:rPr>
+        <w:t>unlawful</w:t>
+      </w:r>
+      <w:r>
+        <w:rPr>
+          <w:sz w:val="24"/>
+          <w:szCs w:val="24"/>
+        </w:rPr>
+        <w:t xml:space="preserve"> and</w:t>
+      </w:r>
+      <w:r>
+        <w:rPr>
+          <w:sz w:val="24"/>
+          <w:szCs w:val="24"/>
+        </w:rPr>
+        <w:t xml:space="preserve"> </w:t>
+      </w:r>
+      <w:r>
+        <w:rPr>
+          <w:sz w:val="24"/>
+          <w:szCs w:val="24"/>
+        </w:rPr>
+        <w:t xml:space="preserve">intended to </w:t>
+      </w:r>
+      <w:r>
+        <w:rPr>
+          <w:sz w:val="24"/>
+          <w:szCs w:val="24"/>
+        </w:rPr>
+        <w:t>cause</w:t>
+      </w:r>
+      <w:r>
+        <w:rPr>
+          <w:sz w:val="24"/>
+          <w:szCs w:val="24"/>
+        </w:rPr>
+        <w:t xml:space="preserve"> loss to the </w:t>
+      </w:r>
+      <w:r>
+        <w:rPr>
+          <w:sz w:val="24"/>
+          <w:szCs w:val="24"/>
+        </w:rPr>
+        <w:t>defendant</w:t>
+      </w:r>
+      <w:r>
+        <w:rPr>
+          <w:sz w:val="24"/>
+          <w:szCs w:val="24"/>
+        </w:rPr>
+        <w:t>.</w:t>
+      </w:r>
+    </w:p>
+    <w:p>
+      <w:pPr>
+        <w:pStyle w:val="ListParagraph"/>
+        <w:numPr>
+          <w:ilvl w:val="0"/>
+          <w:numId w:val="31"/>
+        </w:numPr>
+        <w:spacing w:line="360" w:lineRule="auto"/>
+        <w:rPr>
+          <w:sz w:val="24"/>
+          <w:szCs w:val="24"/>
+        </w:rPr>
+      </w:pPr>
+      <w:r>
+        <w:rPr>
+          <w:sz w:val="24"/>
+          <w:szCs w:val="24"/>
+        </w:rPr>
+        <w:t xml:space="preserve"> </w:t>
+      </w:r>
+      <w:r>
+        <w:rPr>
+          <w:sz w:val="24"/>
+          <w:szCs w:val="24"/>
+        </w:rPr>
+        <w:t>T</w:t>
+      </w:r>
+      <w:r>
+        <w:rPr>
+          <w:sz w:val="24"/>
+          <w:szCs w:val="24"/>
+        </w:rPr>
+        <w:t>he</w:t>
+      </w:r>
+      <w:r>
+        <w:rPr>
+          <w:sz w:val="24"/>
+          <w:szCs w:val="24"/>
+        </w:rPr>
+        <w:t xml:space="preserve"> </w:t>
+      </w:r>
+      <w:r>
+        <w:rPr>
+          <w:sz w:val="24"/>
+          <w:szCs w:val="24"/>
+        </w:rPr>
+        <w:t>d</w:t>
+      </w:r>
+      <w:r>
+        <w:rPr>
+          <w:sz w:val="24"/>
+          <w:szCs w:val="24"/>
+        </w:rPr>
+        <w:t xml:space="preserve">efendants owed a duty of care to the Plaintiff, and breached that </w:t>
+      </w:r>
+      <w:r>
+        <w:rPr>
+          <w:sz w:val="24"/>
+          <w:szCs w:val="24"/>
+        </w:rPr>
+        <w:t xml:space="preserve">duty by </w:t>
+      </w:r>
+      <w:r>
+        <w:rPr>
+          <w:sz w:val="24"/>
+          <w:szCs w:val="24"/>
+        </w:rPr>
+        <w:t>fail</w:t>
+      </w:r>
+      <w:r>
+        <w:rPr>
+          <w:sz w:val="24"/>
+          <w:szCs w:val="24"/>
+        </w:rPr>
+        <w:t>ing</w:t>
+      </w:r>
+      <w:r>
+        <w:rPr>
+          <w:sz w:val="24"/>
+          <w:szCs w:val="24"/>
+        </w:rPr>
+        <w:t xml:space="preserve"> to take action to stop </w:t>
+      </w:r>
+      <w:r>
+        <w:rPr>
+          <w:sz w:val="24"/>
+          <w:szCs w:val="24"/>
+        </w:rPr>
+        <w:t>Morris.</w:t>
+      </w:r>
+      <w:r>
+        <w:rPr>
+          <w:sz w:val="24"/>
+          <w:szCs w:val="24"/>
+        </w:rPr>
+        <w:t xml:space="preserve"> </w:t>
+      </w:r>
+      <w:r>
+        <w:rPr>
+          <w:sz w:val="24"/>
+          <w:szCs w:val="24"/>
+        </w:rPr>
+        <w:t xml:space="preserve">As a result of their negligence the Plaintiff suffered and will continue to suffer loss and damage. </w:t>
+      </w:r>
+    </w:p>
+    <w:p>
+      <w:pPr>
+        <w:pStyle w:val="ListParagraph"/>
+        <w:numPr>
+          <w:ilvl w:val="0"/>
+          <w:numId w:val="31"/>
+        </w:numPr>
+        <w:spacing w:line="360" w:lineRule="auto"/>
+        <w:rPr>
+          <w:sz w:val="24"/>
+          <w:szCs w:val="24"/>
+        </w:rPr>
+      </w:pPr>
+      <w:r>
+        <w:rPr>
+          <w:sz w:val="24"/>
+          <w:szCs w:val="24"/>
+        </w:rPr>
+        <w:t xml:space="preserve">  </w:t>
+      </w:r>
+      <w:r>
+        <w:rPr>
+          <w:sz w:val="24"/>
+          <w:szCs w:val="24"/>
+        </w:rPr>
+        <w:t>The Plaintiff</w:t>
+      </w:r>
+      <w:r>
+        <w:rPr>
+          <w:sz w:val="24"/>
+          <w:szCs w:val="24"/>
+        </w:rPr>
+        <w:t xml:space="preserve"> is </w:t>
+      </w:r>
+      <w:r>
+        <w:rPr>
+          <w:sz w:val="24"/>
+          <w:szCs w:val="24"/>
+        </w:rPr>
+        <w:t>entitled to</w:t>
+      </w:r>
+      <w:r>
+        <w:rPr>
+          <w:sz w:val="24"/>
+          <w:szCs w:val="24"/>
+        </w:rPr>
+        <w:t xml:space="preserve"> </w:t>
+      </w:r>
+      <w:r>
+        <w:rPr>
+          <w:sz w:val="24"/>
+          <w:szCs w:val="24"/>
+        </w:rPr>
+        <w:t>damages for mental distress, inconvenience, and</w:t>
+      </w:r>
+      <w:r>
+        <w:rPr>
+          <w:sz w:val="24"/>
+          <w:szCs w:val="24"/>
+        </w:rPr>
+        <w:t xml:space="preserve"> damages at large.  </w:t>
+      </w:r>
+    </w:p>
+    <w:p>
+      <w:pPr>
+        <w:pStyle w:val="ListParagraph"/>
+        <w:numPr>
+          <w:ilvl w:val="0"/>
+          <w:numId w:val="31"/>
+        </w:numPr>
+        <w:spacing w:line="360" w:lineRule="auto"/>
+        <w:rPr>
+          <w:sz w:val="24"/>
+          <w:szCs w:val="24"/>
+        </w:rPr>
+      </w:pPr>
+      <w:r>
+        <w:rPr>
+          <w:sz w:val="24"/>
+          <w:szCs w:val="24"/>
+        </w:rPr>
+        <w:t>The Defendants have engaged in conduct which is harsh, reprehensible</w:t>
+      </w:r>
+      <w:r>
+        <w:rPr>
+          <w:sz w:val="24"/>
+          <w:szCs w:val="24"/>
+        </w:rPr>
+        <w:t xml:space="preserve"> and</w:t>
+      </w:r>
+      <w:r>
+        <w:rPr>
+          <w:sz w:val="24"/>
+          <w:szCs w:val="24"/>
+        </w:rPr>
+        <w:t xml:space="preserve"> calculated to </w:t>
+      </w:r>
+      <w:r>
+        <w:rPr>
+          <w:sz w:val="24"/>
+          <w:szCs w:val="24"/>
+        </w:rPr>
+        <w:t>cause harm to the Plaintiff</w:t>
+      </w:r>
+      <w:r>
+        <w:rPr>
+          <w:sz w:val="24"/>
+          <w:szCs w:val="24"/>
+        </w:rPr>
+        <w:t>. The conduct of the Defendants is deserving of condemnation and punishment in the form of an award of</w:t>
+      </w:r>
+      <w:r>
+        <w:rPr>
+          <w:sz w:val="24"/>
+          <w:szCs w:val="24"/>
+        </w:rPr>
+        <w:t xml:space="preserve"> </w:t>
+      </w:r>
+      <w:r>
+        <w:rPr>
+          <w:sz w:val="24"/>
+          <w:szCs w:val="24"/>
+        </w:rPr>
+        <w:t xml:space="preserve">punitive damages.  </w:t>
+      </w:r>
+    </w:p>
+    <w:p>
+      <w:pPr>
+        <w:pStyle w:val="ListParagraph"/>
+        <w:numPr>
+          <w:ilvl w:val="0"/>
+          <w:numId w:val="31"/>
+        </w:numPr>
+        <w:spacing w:line="360" w:lineRule="auto"/>
+        <w:rPr>
+          <w:sz w:val="24"/>
+          <w:szCs w:val="24"/>
+        </w:rPr>
+      </w:pPr>
+      <w:r>
+        <w:rPr>
+          <w:sz w:val="24"/>
+          <w:szCs w:val="24"/>
+        </w:rPr>
+        <w:t>Jastram Properties Ltd. v HSBC Bank Canada, 2021 BCSC 2204</w:t>
+      </w:r>
+      <w:r>
+        <w:rPr>
+          <w:sz w:val="24"/>
+          <w:szCs w:val="24"/>
+        </w:rPr>
+        <w:t xml:space="preserve"> at para 40</w:t>
+      </w:r>
     </w:p>
     <w:p>
       <w:pPr>
@@ -4831,6 +5757,95 @@
     </w:lvl>
   </w:abstractNum>
   <w:abstractNum w:abstractNumId="11" w15:restartNumberingAfterBreak="0">
+    <w:nsid w:val="4AB40F0F"/>
+    <w:multiLevelType w:val="multilevel"/>
+    <w:tmpl w:val="B27CCE40"/>
+    <w:lvl w:ilvl="0">
+      <w:start w:val="1"/>
+      <w:numFmt w:val="decimal"/>
+      <w:lvlText w:val="%1)"/>
+      <w:lvlJc w:val="left"/>
+      <w:pPr>
+        <w:ind w:left="360" w:hanging="360"/>
+      </w:pPr>
+      <w:rPr>
+        <w:b w:val="0"/>
+      </w:rPr>
+    </w:lvl>
+    <w:lvl w:ilvl="1">
+      <w:start w:val="1"/>
+      <w:numFmt w:val="lowerLetter"/>
+      <w:lvlText w:val="%2)"/>
+      <w:lvlJc w:val="left"/>
+      <w:pPr>
+        <w:ind w:left="720" w:hanging="360"/>
+      </w:pPr>
+    </w:lvl>
+    <w:lvl w:ilvl="2">
+      <w:start w:val="1"/>
+      <w:numFmt w:val="decimal"/>
+      <w:lvlText w:val="%3."/>
+      <w:lvlJc w:val="left"/>
+      <w:pPr>
+        <w:ind w:left="1080" w:hanging="360"/>
+      </w:pPr>
+    </w:lvl>
+    <w:lvl w:ilvl="3">
+      <w:start w:val="1"/>
+      <w:numFmt w:val="decimal"/>
+      <w:lvlText w:val="(%4)"/>
+      <w:lvlJc w:val="left"/>
+      <w:pPr>
+        <w:ind w:left="1440" w:hanging="360"/>
+      </w:pPr>
+    </w:lvl>
+    <w:lvl w:ilvl="4">
+      <w:start w:val="1"/>
+      <w:numFmt w:val="lowerLetter"/>
+      <w:lvlText w:val="(%5)"/>
+      <w:lvlJc w:val="left"/>
+      <w:pPr>
+        <w:ind w:left="1800" w:hanging="360"/>
+      </w:pPr>
+    </w:lvl>
+    <w:lvl w:ilvl="5">
+      <w:start w:val="1"/>
+      <w:numFmt w:val="lowerRoman"/>
+      <w:lvlText w:val="(%6)"/>
+      <w:lvlJc w:val="left"/>
+      <w:pPr>
+        <w:ind w:left="2160" w:hanging="360"/>
+      </w:pPr>
+    </w:lvl>
+    <w:lvl w:ilvl="6">
+      <w:start w:val="1"/>
+      <w:numFmt w:val="decimal"/>
+      <w:lvlText w:val="%7."/>
+      <w:lvlJc w:val="left"/>
+      <w:pPr>
+        <w:ind w:left="2520" w:hanging="360"/>
+      </w:pPr>
+    </w:lvl>
+    <w:lvl w:ilvl="7">
+      <w:start w:val="1"/>
+      <w:numFmt w:val="lowerLetter"/>
+      <w:lvlText w:val="%8."/>
+      <w:lvlJc w:val="left"/>
+      <w:pPr>
+        <w:ind w:left="2880" w:hanging="360"/>
+      </w:pPr>
+    </w:lvl>
+    <w:lvl w:ilvl="8">
+      <w:start w:val="1"/>
+      <w:numFmt w:val="lowerRoman"/>
+      <w:lvlText w:val="%9."/>
+      <w:lvlJc w:val="left"/>
+      <w:pPr>
+        <w:ind w:left="3240" w:hanging="360"/>
+      </w:pPr>
+    </w:lvl>
+  </w:abstractNum>
+  <w:abstractNum w:abstractNumId="12" w15:restartNumberingAfterBreak="0">
     <w:nsid w:val="503548ED"/>
     <w:multiLevelType w:val="hybridMultilevel"/>
     <w:tmpl w:val="FF82E5D2"/>
@@ -4916,7 +5931,7 @@
       </w:pPr>
     </w:lvl>
   </w:abstractNum>
-  <w:abstractNum w:abstractNumId="12" w15:restartNumberingAfterBreak="0">
+  <w:abstractNum w:abstractNumId="13" w15:restartNumberingAfterBreak="0">
     <w:nsid w:val="51DF116F"/>
     <w:multiLevelType w:val="hybridMultilevel"/>
     <w:tmpl w:val="21B4676A"/>
@@ -5002,7 +6017,7 @@
       </w:pPr>
     </w:lvl>
   </w:abstractNum>
-  <w:abstractNum w:abstractNumId="13" w15:restartNumberingAfterBreak="0">
+  <w:abstractNum w:abstractNumId="14" w15:restartNumberingAfterBreak="0">
     <w:nsid w:val="52C87B82"/>
     <w:multiLevelType w:val="hybridMultilevel"/>
     <w:tmpl w:val="E5F68C72"/>
@@ -5088,7 +6103,7 @@
       </w:pPr>
     </w:lvl>
   </w:abstractNum>
-  <w:abstractNum w:abstractNumId="14" w15:restartNumberingAfterBreak="0">
+  <w:abstractNum w:abstractNumId="15" w15:restartNumberingAfterBreak="0">
     <w:nsid w:val="58395942"/>
     <w:multiLevelType w:val="hybridMultilevel"/>
     <w:tmpl w:val="BE7ACF4A"/>
@@ -5174,7 +6189,7 @@
       </w:pPr>
     </w:lvl>
   </w:abstractNum>
-  <w:abstractNum w:abstractNumId="15" w15:restartNumberingAfterBreak="0">
+  <w:abstractNum w:abstractNumId="16" w15:restartNumberingAfterBreak="0">
     <w:nsid w:val="598C2AA6"/>
     <w:multiLevelType w:val="hybridMultilevel"/>
     <w:tmpl w:val="A56463A6"/>
@@ -5287,7 +6302,7 @@
       </w:rPr>
     </w:lvl>
   </w:abstractNum>
-  <w:abstractNum w:abstractNumId="16" w15:restartNumberingAfterBreak="0">
+  <w:abstractNum w:abstractNumId="17" w15:restartNumberingAfterBreak="0">
     <w:nsid w:val="6772479A"/>
     <w:multiLevelType w:val="hybridMultilevel"/>
     <w:tmpl w:val="4E0C8D76"/>
@@ -5373,7 +6388,7 @@
       </w:pPr>
     </w:lvl>
   </w:abstractNum>
-  <w:abstractNum w:abstractNumId="17" w15:restartNumberingAfterBreak="0">
+  <w:abstractNum w:abstractNumId="18" w15:restartNumberingAfterBreak="0">
     <w:nsid w:val="694A0078"/>
     <w:multiLevelType w:val="hybridMultilevel"/>
     <w:tmpl w:val="50449D8E"/>
@@ -5459,7 +6474,7 @@
       </w:pPr>
     </w:lvl>
   </w:abstractNum>
-  <w:abstractNum w:abstractNumId="18" w15:restartNumberingAfterBreak="0">
+  <w:abstractNum w:abstractNumId="19" w15:restartNumberingAfterBreak="0">
     <w:nsid w:val="6A14474D"/>
     <w:multiLevelType w:val="hybridMultilevel"/>
     <w:tmpl w:val="561CCB0E"/>
@@ -5545,7 +6560,7 @@
       </w:pPr>
     </w:lvl>
   </w:abstractNum>
-  <w:abstractNum w:abstractNumId="19" w15:restartNumberingAfterBreak="0">
+  <w:abstractNum w:abstractNumId="20" w15:restartNumberingAfterBreak="0">
     <w:nsid w:val="6A547723"/>
     <w:multiLevelType w:val="hybridMultilevel"/>
     <w:tmpl w:val="BCE2AF4C"/>
@@ -5631,7 +6646,7 @@
       </w:pPr>
     </w:lvl>
   </w:abstractNum>
-  <w:abstractNum w:abstractNumId="20" w15:restartNumberingAfterBreak="0">
+  <w:abstractNum w:abstractNumId="21" w15:restartNumberingAfterBreak="0">
     <w:nsid w:val="6B334DED"/>
     <w:multiLevelType w:val="hybridMultilevel"/>
     <w:tmpl w:val="72385822"/>
@@ -5717,7 +6732,7 @@
       </w:pPr>
     </w:lvl>
   </w:abstractNum>
-  <w:abstractNum w:abstractNumId="21" w15:restartNumberingAfterBreak="0">
+  <w:abstractNum w:abstractNumId="22" w15:restartNumberingAfterBreak="0">
     <w:nsid w:val="6C0A7D23"/>
     <w:multiLevelType w:val="hybridMultilevel"/>
     <w:tmpl w:val="1BB8A45E"/>
@@ -5803,7 +6818,7 @@
       </w:pPr>
     </w:lvl>
   </w:abstractNum>
-  <w:abstractNum w:abstractNumId="22" w15:restartNumberingAfterBreak="0">
+  <w:abstractNum w:abstractNumId="23" w15:restartNumberingAfterBreak="0">
     <w:nsid w:val="71285990"/>
     <w:multiLevelType w:val="hybridMultilevel"/>
     <w:tmpl w:val="5E18197A"/>
@@ -5889,7 +6904,7 @@
       </w:pPr>
     </w:lvl>
   </w:abstractNum>
-  <w:abstractNum w:abstractNumId="23" w15:restartNumberingAfterBreak="0">
+  <w:abstractNum w:abstractNumId="24" w15:restartNumberingAfterBreak="0">
     <w:nsid w:val="715E7C58"/>
     <w:multiLevelType w:val="hybridMultilevel"/>
     <w:tmpl w:val="FB02003E"/>
@@ -5975,7 +6990,7 @@
       </w:pPr>
     </w:lvl>
   </w:abstractNum>
-  <w:abstractNum w:abstractNumId="24" w15:restartNumberingAfterBreak="0">
+  <w:abstractNum w:abstractNumId="25" w15:restartNumberingAfterBreak="0">
     <w:nsid w:val="73350104"/>
     <w:multiLevelType w:val="hybridMultilevel"/>
     <w:tmpl w:val="56AA129E"/>
@@ -6061,7 +7076,7 @@
       </w:pPr>
     </w:lvl>
   </w:abstractNum>
-  <w:abstractNum w:abstractNumId="25" w15:restartNumberingAfterBreak="0">
+  <w:abstractNum w:abstractNumId="26" w15:restartNumberingAfterBreak="0">
     <w:nsid w:val="73862965"/>
     <w:multiLevelType w:val="hybridMultilevel"/>
     <w:tmpl w:val="6F00F416"/>
@@ -6147,7 +7162,7 @@
       </w:pPr>
     </w:lvl>
   </w:abstractNum>
-  <w:abstractNum w:abstractNumId="26" w15:restartNumberingAfterBreak="0">
+  <w:abstractNum w:abstractNumId="27" w15:restartNumberingAfterBreak="0">
     <w:nsid w:val="754B0376"/>
     <w:multiLevelType w:val="hybridMultilevel"/>
     <w:tmpl w:val="DDA4669E"/>
@@ -6233,7 +7248,7 @@
       </w:pPr>
     </w:lvl>
   </w:abstractNum>
-  <w:abstractNum w:abstractNumId="27" w15:restartNumberingAfterBreak="0">
+  <w:abstractNum w:abstractNumId="28" w15:restartNumberingAfterBreak="0">
     <w:nsid w:val="7B1656E0"/>
     <w:multiLevelType w:val="hybridMultilevel"/>
     <w:tmpl w:val="182A7CDC"/>
@@ -6319,7 +7334,7 @@
       </w:pPr>
     </w:lvl>
   </w:abstractNum>
-  <w:abstractNum w:abstractNumId="28" w15:restartNumberingAfterBreak="0">
+  <w:abstractNum w:abstractNumId="29" w15:restartNumberingAfterBreak="0">
     <w:nsid w:val="7D4E7B82"/>
     <w:multiLevelType w:val="hybridMultilevel"/>
     <w:tmpl w:val="1534CBFC"/>
@@ -6405,7 +7420,7 @@
       </w:pPr>
     </w:lvl>
   </w:abstractNum>
-  <w:abstractNum w:abstractNumId="29" w15:restartNumberingAfterBreak="0">
+  <w:abstractNum w:abstractNumId="30" w15:restartNumberingAfterBreak="0">
     <w:nsid w:val="7DFB6CDA"/>
     <w:multiLevelType w:val="multilevel"/>
     <w:tmpl w:val="B27CCE40"/>
@@ -6495,22 +7510,22 @@
     </w:lvl>
   </w:abstractNum>
   <w:num w:numId="1" w16cid:durableId="1085032573">
-    <w:abstractNumId w:val="29"/>
+    <w:abstractNumId w:val="30"/>
   </w:num>
   <w:num w:numId="2" w16cid:durableId="190386940">
-    <w:abstractNumId w:val="26"/>
+    <w:abstractNumId w:val="27"/>
   </w:num>
   <w:num w:numId="3" w16cid:durableId="1356152985">
     <w:abstractNumId w:val="4"/>
   </w:num>
   <w:num w:numId="4" w16cid:durableId="605776905">
-    <w:abstractNumId w:val="13"/>
+    <w:abstractNumId w:val="14"/>
   </w:num>
   <w:num w:numId="5" w16cid:durableId="1031958945">
-    <w:abstractNumId w:val="18"/>
+    <w:abstractNumId w:val="19"/>
   </w:num>
   <w:num w:numId="6" w16cid:durableId="1428037299">
-    <w:abstractNumId w:val="28"/>
+    <w:abstractNumId w:val="29"/>
   </w:num>
   <w:num w:numId="7" w16cid:durableId="282275280">
     <w:abstractNumId w:val="10"/>
@@ -6522,67 +7537,70 @@
     <w:abstractNumId w:val="6"/>
   </w:num>
   <w:num w:numId="10" w16cid:durableId="43605825">
-    <w:abstractNumId w:val="17"/>
+    <w:abstractNumId w:val="18"/>
   </w:num>
   <w:num w:numId="11" w16cid:durableId="1978219920">
     <w:abstractNumId w:val="7"/>
   </w:num>
   <w:num w:numId="12" w16cid:durableId="95104398">
-    <w:abstractNumId w:val="24"/>
+    <w:abstractNumId w:val="25"/>
   </w:num>
   <w:num w:numId="13" w16cid:durableId="760491135">
-    <w:abstractNumId w:val="20"/>
+    <w:abstractNumId w:val="21"/>
   </w:num>
   <w:num w:numId="14" w16cid:durableId="1201548054">
-    <w:abstractNumId w:val="12"/>
+    <w:abstractNumId w:val="13"/>
   </w:num>
   <w:num w:numId="15" w16cid:durableId="859123376">
     <w:abstractNumId w:val="0"/>
   </w:num>
   <w:num w:numId="16" w16cid:durableId="1746537438">
-    <w:abstractNumId w:val="15"/>
+    <w:abstractNumId w:val="16"/>
   </w:num>
   <w:num w:numId="17" w16cid:durableId="209150833">
     <w:abstractNumId w:val="9"/>
   </w:num>
   <w:num w:numId="18" w16cid:durableId="115610998">
+    <w:abstractNumId w:val="23"/>
+  </w:num>
+  <w:num w:numId="19" w16cid:durableId="728530526">
     <w:abstractNumId w:val="22"/>
   </w:num>
-  <w:num w:numId="19" w16cid:durableId="728530526">
-    <w:abstractNumId w:val="21"/>
-  </w:num>
   <w:num w:numId="20" w16cid:durableId="947078284">
-    <w:abstractNumId w:val="19"/>
+    <w:abstractNumId w:val="20"/>
   </w:num>
   <w:num w:numId="21" w16cid:durableId="861625043">
-    <w:abstractNumId w:val="25"/>
+    <w:abstractNumId w:val="26"/>
   </w:num>
   <w:num w:numId="22" w16cid:durableId="1101726351">
     <w:abstractNumId w:val="5"/>
   </w:num>
   <w:num w:numId="23" w16cid:durableId="1297955550">
-    <w:abstractNumId w:val="14"/>
+    <w:abstractNumId w:val="15"/>
   </w:num>
   <w:num w:numId="24" w16cid:durableId="615219106">
-    <w:abstractNumId w:val="11"/>
+    <w:abstractNumId w:val="12"/>
   </w:num>
   <w:num w:numId="25" w16cid:durableId="1034305748">
-    <w:abstractNumId w:val="23"/>
+    <w:abstractNumId w:val="24"/>
   </w:num>
   <w:num w:numId="26" w16cid:durableId="1081412527">
     <w:abstractNumId w:val="3"/>
   </w:num>
   <w:num w:numId="27" w16cid:durableId="2075008113">
-    <w:abstractNumId w:val="27"/>
+    <w:abstractNumId w:val="28"/>
   </w:num>
   <w:num w:numId="28" w16cid:durableId="156583170">
     <w:abstractNumId w:val="1"/>
   </w:num>
   <w:num w:numId="29" w16cid:durableId="1985574430">
-    <w:abstractNumId w:val="16"/>
+    <w:abstractNumId w:val="17"/>
   </w:num>
   <w:num w:numId="30" w16cid:durableId="438598231">
     <w:abstractNumId w:val="2"/>
+  </w:num>
+  <w:num w:numId="31" w16cid:durableId="1487281929">
+    <w:abstractNumId w:val="11"/>
   </w:num>
 </w:numbering>
 </file>

</xml_diff>

<commit_message>
i like it, i said i like it, it's good, almost there
</commit_message>
<xml_diff>
--- a/Statement of claim.docx
+++ b/Statement of claim.docx
@@ -618,7 +618,7 @@
           <w:sz w:val="24"/>
           <w:szCs w:val="24"/>
         </w:rPr>
-        <w:t>Beata Siwinski</w:t>
+        <w:t>At all material times, the Defendant Beata Siwinski (“Siwinski”) was employed by ICBC as Support &amp; Recovery Specialist and has an address for service of 151 Esplanade W, North Vancouver, BC V7M 3H9.</w:t>
       </w:r>
     </w:p>
     <w:p>
@@ -639,7 +639,7 @@
           <w:sz w:val="24"/>
           <w:szCs w:val="24"/>
         </w:rPr>
-        <w:t>Ryan Ruggles</w:t>
+        <w:t>At all material times, the Defendant Edward Leung (“Leung”) was employed by ICBC as a Claims Manager and has an address for service of 151 Esplanade W, North Vancouver, BC V7M 3H9.</w:t>
       </w:r>
     </w:p>
     <w:p>
@@ -660,7 +660,21 @@
           <w:sz w:val="24"/>
           <w:szCs w:val="24"/>
         </w:rPr>
-        <w:t>Edward Leung</w:t>
+        <w:t>At all material times, the Defendant Mr. Ryan Ruggles (</w:t>
+      </w:r>
+      <w:r>
+        <w:rPr>
+          <w:sz w:val="24"/>
+          <w:szCs w:val="24"/>
+        </w:rPr>
+        <w:t>“</w:t>
+      </w:r>
+      <w:r>
+        <w:rPr>
+          <w:sz w:val="24"/>
+          <w:szCs w:val="24"/>
+        </w:rPr>
+        <w:t>Ruggles”) was employed by ICBC as Senior Information Officer and has an address for service of 151 Esplanade W, North Vancouver, BC V7M 3H9.</w:t>
       </w:r>
     </w:p>
     <w:p>
@@ -699,6 +713,7 @@
           <w:sz w:val="24"/>
           <w:szCs w:val="24"/>
         </w:rPr>
+        <w:lastRenderedPageBreak/>
         <w:t xml:space="preserve">On or about December 16, </w:t>
       </w:r>
       <w:r>
@@ -867,7 +882,6 @@
           <w:sz w:val="24"/>
           <w:szCs w:val="24"/>
         </w:rPr>
-        <w:lastRenderedPageBreak/>
         <w:t>On a date unknow</w:t>
       </w:r>
       <w:r>
@@ -1265,7 +1279,15 @@
           <w:sz w:val="24"/>
           <w:szCs w:val="24"/>
         </w:rPr>
-        <w:t xml:space="preserve"> by the defendant Morris and had Harper Grey as address for service. </w:t>
+        <w:t xml:space="preserve"> by the defendant Morris and </w:t>
+      </w:r>
+      <w:r>
+        <w:rPr>
+          <w:sz w:val="24"/>
+          <w:szCs w:val="24"/>
+        </w:rPr>
+        <w:lastRenderedPageBreak/>
+        <w:t xml:space="preserve">had Harper Grey as address for service. </w:t>
       </w:r>
       <w:r>
         <w:rPr>
@@ -1342,7 +1364,6 @@
           <w:sz w:val="24"/>
           <w:szCs w:val="24"/>
         </w:rPr>
-        <w:lastRenderedPageBreak/>
         <w:t xml:space="preserve">The defendant Morris received document disclosure from the Plaintiff </w:t>
       </w:r>
       <w:r>
@@ -1448,7 +1469,21 @@
           <w:sz w:val="24"/>
           <w:szCs w:val="24"/>
         </w:rPr>
-        <w:t xml:space="preserve">The defendant Morris falsified email communication that was disclosed to him by the Plaintiff and submitted them as </w:t>
+        <w:t>The defendant Morris falsified email communication that was disclosed to him by the Plaintiff</w:t>
+      </w:r>
+      <w:r>
+        <w:rPr>
+          <w:sz w:val="24"/>
+          <w:szCs w:val="24"/>
+        </w:rPr>
+        <w:t xml:space="preserve"> and the defendants,</w:t>
+      </w:r>
+      <w:r>
+        <w:rPr>
+          <w:sz w:val="24"/>
+          <w:szCs w:val="24"/>
+        </w:rPr>
+        <w:t xml:space="preserve"> and submitted them as </w:t>
       </w:r>
       <w:r>
         <w:rPr>
@@ -1532,7 +1567,56 @@
           <w:sz w:val="24"/>
           <w:szCs w:val="24"/>
         </w:rPr>
-        <w:t xml:space="preserve">Morris submitted as facts, the material that he falsified. </w:t>
+        <w:t xml:space="preserve">Morris submitted </w:t>
+      </w:r>
+      <w:r>
+        <w:rPr>
+          <w:sz w:val="24"/>
+          <w:szCs w:val="24"/>
+        </w:rPr>
+        <w:t xml:space="preserve">as facts the fabricated material. </w:t>
+      </w:r>
+    </w:p>
+    <w:p>
+      <w:pPr>
+        <w:pStyle w:val="ListParagraph"/>
+        <w:numPr>
+          <w:ilvl w:val="2"/>
+          <w:numId w:val="1"/>
+        </w:numPr>
+        <w:spacing w:line="360" w:lineRule="auto"/>
+        <w:rPr>
+          <w:sz w:val="24"/>
+          <w:szCs w:val="24"/>
+        </w:rPr>
+      </w:pPr>
+      <w:r>
+        <w:rPr>
+          <w:sz w:val="24"/>
+          <w:szCs w:val="24"/>
+        </w:rPr>
+        <w:t>Morris concealed material facts from the pleadings.</w:t>
+      </w:r>
+    </w:p>
+    <w:p>
+      <w:pPr>
+        <w:pStyle w:val="ListParagraph"/>
+        <w:numPr>
+          <w:ilvl w:val="2"/>
+          <w:numId w:val="1"/>
+        </w:numPr>
+        <w:spacing w:line="360" w:lineRule="auto"/>
+        <w:rPr>
+          <w:sz w:val="24"/>
+          <w:szCs w:val="24"/>
+        </w:rPr>
+      </w:pPr>
+      <w:r>
+        <w:rPr>
+          <w:sz w:val="24"/>
+          <w:szCs w:val="24"/>
+        </w:rPr>
+        <w:t xml:space="preserve">Morris submitted irrelevant and misleading material. </w:t>
       </w:r>
     </w:p>
     <w:p>
@@ -1581,7 +1665,35 @@
           <w:sz w:val="24"/>
           <w:szCs w:val="24"/>
         </w:rPr>
-        <w:t xml:space="preserve">the defendant Morris submitted representations that were disclosed to him by ICBC defendants, </w:t>
+        <w:t>the defendant Morris</w:t>
+      </w:r>
+      <w:r>
+        <w:rPr>
+          <w:sz w:val="24"/>
+          <w:szCs w:val="24"/>
+        </w:rPr>
+        <w:t xml:space="preserve"> submitted</w:t>
+      </w:r>
+      <w:r>
+        <w:rPr>
+          <w:sz w:val="24"/>
+          <w:szCs w:val="24"/>
+        </w:rPr>
+        <w:t xml:space="preserve"> representations that were disclosed to him by ICBC defendants</w:t>
+      </w:r>
+      <w:r>
+        <w:rPr>
+          <w:sz w:val="24"/>
+          <w:szCs w:val="24"/>
+        </w:rPr>
+        <w:t>;</w:t>
+      </w:r>
+      <w:r>
+        <w:rPr>
+          <w:sz w:val="24"/>
+          <w:szCs w:val="24"/>
+        </w:rPr>
+        <w:t xml:space="preserve"> </w:t>
       </w:r>
       <w:r>
         <w:rPr>
@@ -1623,7 +1735,21 @@
           <w:sz w:val="24"/>
           <w:szCs w:val="24"/>
         </w:rPr>
-        <w:t xml:space="preserve">and he knew them to be false. </w:t>
+        <w:t xml:space="preserve">and </w:t>
+      </w:r>
+      <w:r>
+        <w:rPr>
+          <w:sz w:val="24"/>
+          <w:szCs w:val="24"/>
+        </w:rPr>
+        <w:t>Morris</w:t>
+      </w:r>
+      <w:r>
+        <w:rPr>
+          <w:sz w:val="24"/>
+          <w:szCs w:val="24"/>
+        </w:rPr>
+        <w:t xml:space="preserve"> knew them to be false. </w:t>
       </w:r>
     </w:p>
     <w:p>
@@ -1679,7 +1805,14 @@
           <w:sz w:val="24"/>
           <w:szCs w:val="24"/>
         </w:rPr>
-        <w:t xml:space="preserve"> in the hearing of the Sever and Stay application</w:t>
+        <w:t xml:space="preserve"> in the hearing of the Sever and Stay applicati</w:t>
+      </w:r>
+      <w:r>
+        <w:rPr>
+          <w:sz w:val="24"/>
+          <w:szCs w:val="24"/>
+        </w:rPr>
+        <w:t>on</w:t>
       </w:r>
       <w:r>
         <w:rPr>
@@ -1882,7 +2015,15 @@
           <w:sz w:val="24"/>
           <w:szCs w:val="24"/>
         </w:rPr>
-        <w:t xml:space="preserve">should proceed prior to the defendants’’ Sever and Stay application.  The judge ordered the parties to file written submissions. (the” </w:t>
+        <w:t xml:space="preserve">should proceed prior to the defendants’’ Sever </w:t>
+      </w:r>
+      <w:r>
+        <w:rPr>
+          <w:sz w:val="24"/>
+          <w:szCs w:val="24"/>
+        </w:rPr>
+        <w:lastRenderedPageBreak/>
+        <w:t xml:space="preserve">and Stay application.  The judge ordered the parties to file written submissions. (the” </w:t>
       </w:r>
       <w:r>
         <w:rPr>
@@ -1938,7 +2079,35 @@
           <w:sz w:val="24"/>
           <w:szCs w:val="24"/>
         </w:rPr>
-        <w:t xml:space="preserve">The Plaintiff’s application to strike was schedule for hearing on September 27, 2023. </w:t>
+        <w:t xml:space="preserve">The Plaintiff’s </w:t>
+      </w:r>
+      <w:r>
+        <w:rPr>
+          <w:sz w:val="24"/>
+          <w:szCs w:val="24"/>
+        </w:rPr>
+        <w:t>A</w:t>
+      </w:r>
+      <w:r>
+        <w:rPr>
+          <w:sz w:val="24"/>
+          <w:szCs w:val="24"/>
+        </w:rPr>
+        <w:t xml:space="preserve">pplication to </w:t>
+      </w:r>
+      <w:r>
+        <w:rPr>
+          <w:sz w:val="24"/>
+          <w:szCs w:val="24"/>
+        </w:rPr>
+        <w:t>S</w:t>
+      </w:r>
+      <w:r>
+        <w:rPr>
+          <w:sz w:val="24"/>
+          <w:szCs w:val="24"/>
+        </w:rPr>
+        <w:t xml:space="preserve">trike was schedule for hearing on September 27, 2023. </w:t>
       </w:r>
     </w:p>
     <w:p>
@@ -2113,7 +2282,6 @@
           <w:sz w:val="24"/>
           <w:szCs w:val="24"/>
         </w:rPr>
-        <w:lastRenderedPageBreak/>
         <w:t xml:space="preserve">On or about October 20, 2023 Judge Taylor issued a decision on the aforementioned application and ordered </w:t>
       </w:r>
       <w:r>
@@ -2190,7 +2358,16 @@
           <w:sz w:val="24"/>
           <w:szCs w:val="24"/>
         </w:rPr>
-        <w:t xml:space="preserve">Conspiracy and knowing assistance. </w:t>
+        <w:t xml:space="preserve">Unlawful Means </w:t>
+      </w:r>
+      <w:r>
+        <w:rPr>
+          <w:b/>
+          <w:bCs/>
+          <w:sz w:val="24"/>
+          <w:szCs w:val="24"/>
+        </w:rPr>
+        <w:t xml:space="preserve">Conspiracy </w:t>
       </w:r>
     </w:p>
     <w:p>
@@ -2267,28 +2444,7 @@
           <w:sz w:val="24"/>
           <w:szCs w:val="24"/>
         </w:rPr>
-        <w:t xml:space="preserve">the individuals listed below and </w:t>
-      </w:r>
-      <w:r>
-        <w:rPr>
-          <w:sz w:val="24"/>
-          <w:szCs w:val="24"/>
-        </w:rPr>
-        <w:t>inform</w:t>
-      </w:r>
-      <w:r>
-        <w:rPr>
-          <w:sz w:val="24"/>
-          <w:szCs w:val="24"/>
-        </w:rPr>
-        <w:t>ed</w:t>
-      </w:r>
-      <w:r>
-        <w:rPr>
-          <w:sz w:val="24"/>
-          <w:szCs w:val="24"/>
-        </w:rPr>
-        <w:t xml:space="preserve"> them of the </w:t>
+        <w:t xml:space="preserve">the individuals listed below and informed them of the </w:t>
       </w:r>
       <w:r>
         <w:rPr>
@@ -2569,77 +2725,99 @@
           <w:sz w:val="24"/>
           <w:szCs w:val="24"/>
         </w:rPr>
-        <w:t xml:space="preserve">The ICBC defendants and Grey Haper failed to take any </w:t>
-      </w:r>
-      <w:r>
-        <w:rPr>
-          <w:sz w:val="24"/>
-          <w:szCs w:val="24"/>
-        </w:rPr>
-        <w:t>steps</w:t>
-      </w:r>
-      <w:r>
-        <w:rPr>
-          <w:sz w:val="24"/>
-          <w:szCs w:val="24"/>
-        </w:rPr>
-        <w:t xml:space="preserve"> to ensure Morris did not continue to advance the fraudulent pleadings </w:t>
-      </w:r>
-      <w:r>
-        <w:rPr>
-          <w:sz w:val="24"/>
-          <w:szCs w:val="24"/>
-        </w:rPr>
-        <w:t xml:space="preserve">with the intent of deceiving </w:t>
-      </w:r>
-      <w:r>
-        <w:rPr>
-          <w:sz w:val="24"/>
-          <w:szCs w:val="24"/>
-        </w:rPr>
-        <w:t>the court for the purpose</w:t>
-      </w:r>
-      <w:r>
-        <w:rPr>
-          <w:sz w:val="24"/>
-          <w:szCs w:val="24"/>
-        </w:rPr>
-        <w:t xml:space="preserve"> </w:t>
-      </w:r>
-      <w:r>
-        <w:rPr>
-          <w:sz w:val="24"/>
-          <w:szCs w:val="24"/>
-        </w:rPr>
-        <w:t>of causing</w:t>
-      </w:r>
-      <w:r>
-        <w:rPr>
-          <w:sz w:val="24"/>
-          <w:szCs w:val="24"/>
-        </w:rPr>
-        <w:t xml:space="preserve"> </w:t>
-      </w:r>
-      <w:r>
-        <w:rPr>
-          <w:sz w:val="24"/>
-          <w:szCs w:val="24"/>
-        </w:rPr>
-        <w:t xml:space="preserve">harm </w:t>
-      </w:r>
-      <w:r>
-        <w:rPr>
-          <w:sz w:val="24"/>
-          <w:szCs w:val="24"/>
-        </w:rPr>
-        <w:t>the Plaintiff</w:t>
-      </w:r>
-      <w:r>
-        <w:rPr>
-          <w:sz w:val="24"/>
-          <w:szCs w:val="24"/>
-        </w:rPr>
-        <w:t xml:space="preserve">. </w:t>
+        <w:t>On a date unknown to t</w:t>
+      </w:r>
+      <w:r>
+        <w:rPr>
+          <w:sz w:val="24"/>
+          <w:szCs w:val="24"/>
+        </w:rPr>
+        <w:t xml:space="preserve">he </w:t>
+      </w:r>
+      <w:r>
+        <w:rPr>
+          <w:sz w:val="24"/>
+          <w:szCs w:val="24"/>
+        </w:rPr>
+        <w:t xml:space="preserve">Plaintiff the </w:t>
+      </w:r>
+      <w:r>
+        <w:rPr>
+          <w:sz w:val="24"/>
+          <w:szCs w:val="24"/>
+        </w:rPr>
+        <w:t xml:space="preserve">ICBC defendants </w:t>
+      </w:r>
+      <w:r>
+        <w:rPr>
+          <w:sz w:val="24"/>
+          <w:szCs w:val="24"/>
+        </w:rPr>
+        <w:t xml:space="preserve">and each of them agreed with the defendant Morris and Harper Grey to continue to advance his false representations in order to device the court </w:t>
+      </w:r>
+      <w:r>
+        <w:rPr>
+          <w:sz w:val="24"/>
+          <w:szCs w:val="24"/>
+        </w:rPr>
+        <w:t>and</w:t>
+      </w:r>
+      <w:r>
+        <w:rPr>
+          <w:sz w:val="24"/>
+          <w:szCs w:val="24"/>
+        </w:rPr>
+        <w:t xml:space="preserve"> defeat the Plaintiff’s claim</w:t>
+      </w:r>
+      <w:r>
+        <w:rPr>
+          <w:sz w:val="24"/>
+          <w:szCs w:val="24"/>
+        </w:rPr>
+        <w:t>; as follows:</w:t>
+      </w:r>
+    </w:p>
+    <w:p>
+      <w:pPr>
+        <w:pStyle w:val="ListParagraph"/>
+        <w:numPr>
+          <w:ilvl w:val="1"/>
+          <w:numId w:val="1"/>
+        </w:numPr>
+        <w:spacing w:line="360" w:lineRule="auto"/>
+        <w:rPr>
+          <w:sz w:val="24"/>
+          <w:szCs w:val="24"/>
+        </w:rPr>
+      </w:pPr>
+      <w:r>
+        <w:rPr>
+          <w:sz w:val="24"/>
+          <w:szCs w:val="24"/>
+        </w:rPr>
+        <w:t>The defendants, and each of them, agreed to continue to appoint Harper Grey and Morris as counsel.</w:t>
+      </w:r>
+    </w:p>
+    <w:p>
+      <w:pPr>
+        <w:pStyle w:val="ListParagraph"/>
+        <w:numPr>
+          <w:ilvl w:val="1"/>
+          <w:numId w:val="1"/>
+        </w:numPr>
+        <w:spacing w:line="360" w:lineRule="auto"/>
+        <w:rPr>
+          <w:sz w:val="24"/>
+          <w:szCs w:val="24"/>
+        </w:rPr>
+      </w:pPr>
+      <w:r>
+        <w:rPr>
+          <w:sz w:val="24"/>
+          <w:szCs w:val="24"/>
+        </w:rPr>
+        <w:lastRenderedPageBreak/>
+        <w:t xml:space="preserve">Agreed that Morris continue to advance the pleadings he submitted on their behaves and containing his false representations and deceitful material. </w:t>
       </w:r>
     </w:p>
     <w:p>
@@ -2926,15 +3104,7 @@
           <w:sz w:val="24"/>
           <w:szCs w:val="24"/>
         </w:rPr>
-        <w:t xml:space="preserve"> On both dates, </w:t>
-      </w:r>
-      <w:r>
-        <w:rPr>
-          <w:sz w:val="24"/>
-          <w:szCs w:val="24"/>
-        </w:rPr>
-        <w:lastRenderedPageBreak/>
-        <w:t xml:space="preserve">Harper Grey assigned </w:t>
+        <w:t xml:space="preserve"> On both dates, Harper Grey assigned </w:t>
       </w:r>
       <w:r>
         <w:rPr>
@@ -3207,6 +3377,7 @@
           <w:sz w:val="24"/>
           <w:szCs w:val="24"/>
         </w:rPr>
+        <w:lastRenderedPageBreak/>
         <w:t>As a result of the Defendant</w:t>
       </w:r>
       <w:r>
@@ -3505,7 +3676,6 @@
           <w:sz w:val="24"/>
           <w:szCs w:val="24"/>
         </w:rPr>
-        <w:lastRenderedPageBreak/>
         <w:t>The Plaintiffs claim against the Defendants, and each of them, for costs.</w:t>
       </w:r>
     </w:p>
@@ -3546,6 +3716,118 @@
     </w:p>
     <w:p>
       <w:pPr>
+        <w:pStyle w:val="ListParagraph"/>
+        <w:numPr>
+          <w:ilvl w:val="0"/>
+          <w:numId w:val="30"/>
+        </w:numPr>
+        <w:spacing w:line="360" w:lineRule="auto"/>
+        <w:rPr>
+          <w:sz w:val="24"/>
+          <w:szCs w:val="24"/>
+        </w:rPr>
+      </w:pPr>
+      <w:r>
+        <w:rPr>
+          <w:sz w:val="24"/>
+          <w:szCs w:val="24"/>
+        </w:rPr>
+        <w:t>The Plaintiff</w:t>
+      </w:r>
+      <w:r>
+        <w:rPr>
+          <w:sz w:val="24"/>
+          <w:szCs w:val="24"/>
+        </w:rPr>
+        <w:t xml:space="preserve"> is </w:t>
+      </w:r>
+      <w:r>
+        <w:rPr>
+          <w:sz w:val="24"/>
+          <w:szCs w:val="24"/>
+        </w:rPr>
+        <w:t xml:space="preserve">entitled to damages for mental distress, inconvenience, and damages at large.  </w:t>
+      </w:r>
+    </w:p>
+    <w:p>
+      <w:pPr>
+        <w:pStyle w:val="ListParagraph"/>
+        <w:numPr>
+          <w:ilvl w:val="0"/>
+          <w:numId w:val="30"/>
+        </w:numPr>
+        <w:spacing w:line="360" w:lineRule="auto"/>
+        <w:rPr>
+          <w:sz w:val="24"/>
+          <w:szCs w:val="24"/>
+        </w:rPr>
+      </w:pPr>
+      <w:r>
+        <w:rPr>
+          <w:sz w:val="24"/>
+          <w:szCs w:val="24"/>
+        </w:rPr>
+        <w:t>The Defendants have engaged in conduct which is harsh, reprehensible</w:t>
+      </w:r>
+      <w:r>
+        <w:rPr>
+          <w:sz w:val="24"/>
+          <w:szCs w:val="24"/>
+        </w:rPr>
+        <w:t xml:space="preserve"> and</w:t>
+      </w:r>
+      <w:r>
+        <w:rPr>
+          <w:sz w:val="24"/>
+          <w:szCs w:val="24"/>
+        </w:rPr>
+        <w:t xml:space="preserve"> calculated to </w:t>
+      </w:r>
+      <w:r>
+        <w:rPr>
+          <w:sz w:val="24"/>
+          <w:szCs w:val="24"/>
+        </w:rPr>
+        <w:t>cause harm to the Plaintiff</w:t>
+      </w:r>
+      <w:r>
+        <w:rPr>
+          <w:sz w:val="24"/>
+          <w:szCs w:val="24"/>
+        </w:rPr>
+        <w:t xml:space="preserve">. The conduct of the Defendants is deserving of condemnation and punishment in the form of an </w:t>
+      </w:r>
+      <w:r>
+        <w:rPr>
+          <w:sz w:val="24"/>
+          <w:szCs w:val="24"/>
+        </w:rPr>
+        <w:t>order</w:t>
+      </w:r>
+      <w:r>
+        <w:rPr>
+          <w:sz w:val="24"/>
+          <w:szCs w:val="24"/>
+        </w:rPr>
+        <w:t xml:space="preserve"> of</w:t>
+      </w:r>
+      <w:r>
+        <w:rPr>
+          <w:sz w:val="24"/>
+          <w:szCs w:val="24"/>
+        </w:rPr>
+        <w:t xml:space="preserve"> </w:t>
+      </w:r>
+      <w:r>
+        <w:rPr>
+          <w:sz w:val="24"/>
+          <w:szCs w:val="24"/>
+        </w:rPr>
+        <w:t xml:space="preserve">punitive damages.  </w:t>
+      </w:r>
+    </w:p>
+    <w:p>
+      <w:pPr>
         <w:spacing w:line="360" w:lineRule="auto"/>
         <w:rPr>
           <w:b/>
@@ -3664,6 +3946,7 @@
           <w:sz w:val="24"/>
           <w:szCs w:val="24"/>
         </w:rPr>
+        <w:lastRenderedPageBreak/>
         <w:t xml:space="preserve">As a </w:t>
       </w:r>
       <w:r>
@@ -3771,48 +4054,30 @@
           <w:sz w:val="24"/>
           <w:szCs w:val="24"/>
         </w:rPr>
-        <w:t xml:space="preserve">Unlawful Means Tort, </w:t>
-      </w:r>
-      <w:r>
+        <w:t xml:space="preserve">Unlawful Means Tort, GEC (Richmond) GP Inc. v. </w:t>
+      </w:r>
+    </w:p>
+    <w:p>
+      <w:pPr>
+        <w:pStyle w:val="ListParagraph"/>
+        <w:spacing w:line="360" w:lineRule="auto"/>
+        <w:ind w:left="360"/>
+        <w:jc w:val="right"/>
         <w:rPr>
           <w:i/>
           <w:iCs/>
           <w:sz w:val="24"/>
           <w:szCs w:val="24"/>
         </w:rPr>
-        <w:t xml:space="preserve">GEC (Richmond) GP Inc. v. </w:t>
-      </w:r>
-    </w:p>
-    <w:p>
-      <w:pPr>
-        <w:pStyle w:val="ListParagraph"/>
-        <w:spacing w:line="360" w:lineRule="auto"/>
-        <w:ind w:left="360"/>
-        <w:jc w:val="right"/>
+      </w:pPr>
+      <w:r>
         <w:rPr>
           <w:i/>
           <w:iCs/>
           <w:sz w:val="24"/>
           <w:szCs w:val="24"/>
         </w:rPr>
-      </w:pPr>
-      <w:r>
-        <w:rPr>
-          <w:i/>
-          <w:iCs/>
-          <w:sz w:val="24"/>
-          <w:szCs w:val="24"/>
-        </w:rPr>
-        <w:t>Romspen Investment Corporation, 2025 BCCA 332</w:t>
-      </w:r>
-      <w:r>
-        <w:rPr>
-          <w:i/>
-          <w:iCs/>
-          <w:sz w:val="24"/>
-          <w:szCs w:val="24"/>
-        </w:rPr>
-        <w:t xml:space="preserve"> at para 99.</w:t>
+        <w:t>Romspen Investment Corporation, 2025 BCCA 332 at para 99.</w:t>
       </w:r>
     </w:p>
     <w:p>
@@ -3841,16 +4106,7 @@
           <w:sz w:val="24"/>
           <w:szCs w:val="24"/>
         </w:rPr>
-        <w:t xml:space="preserve"> and Haper Grey</w:t>
-      </w:r>
-      <w:r>
-        <w:rPr>
-          <w:b/>
-          <w:bCs/>
-          <w:sz w:val="24"/>
-          <w:szCs w:val="24"/>
-        </w:rPr>
-        <w:t xml:space="preserve"> LLP</w:t>
+        <w:t xml:space="preserve"> and Haper Grey LLP</w:t>
       </w:r>
     </w:p>
     <w:p>
@@ -3871,35 +4127,42 @@
           <w:sz w:val="24"/>
           <w:szCs w:val="24"/>
         </w:rPr>
-        <w:t xml:space="preserve">The defendants </w:t>
-      </w:r>
-      <w:r>
-        <w:rPr>
-          <w:sz w:val="24"/>
-          <w:szCs w:val="24"/>
-        </w:rPr>
-        <w:t>David Pilley</w:t>
-      </w:r>
-      <w:r>
-        <w:rPr>
-          <w:sz w:val="24"/>
-          <w:szCs w:val="24"/>
-        </w:rPr>
-        <w:t xml:space="preserve"> and </w:t>
-      </w:r>
-      <w:r>
-        <w:rPr>
-          <w:sz w:val="24"/>
-          <w:szCs w:val="24"/>
-        </w:rPr>
-        <w:t>Haper Grey</w:t>
-      </w:r>
-      <w:r>
-        <w:rPr>
-          <w:sz w:val="24"/>
-          <w:szCs w:val="24"/>
-        </w:rPr>
-        <w:t>,</w:t>
+        <w:t xml:space="preserve">The defendants David Pilley and Haper Grey, </w:t>
+      </w:r>
+      <w:r>
+        <w:rPr>
+          <w:sz w:val="24"/>
+          <w:szCs w:val="24"/>
+        </w:rPr>
+        <w:t xml:space="preserve">agreed with </w:t>
+      </w:r>
+      <w:r>
+        <w:rPr>
+          <w:sz w:val="24"/>
+          <w:szCs w:val="24"/>
+        </w:rPr>
+        <w:t>Morris</w:t>
+      </w:r>
+      <w:r>
+        <w:rPr>
+          <w:sz w:val="24"/>
+          <w:szCs w:val="24"/>
+        </w:rPr>
+        <w:t xml:space="preserve"> to advance his false representations and to that end Pilley was assigned</w:t>
+      </w:r>
+      <w:r>
+        <w:rPr>
+          <w:sz w:val="24"/>
+          <w:szCs w:val="24"/>
+        </w:rPr>
+        <w:t xml:space="preserve"> as counsel to the ICBC defendants in order to defeat the Plaintiff’s application which was intended to expose the fraud</w:t>
+      </w:r>
+      <w:r>
+        <w:rPr>
+          <w:sz w:val="24"/>
+          <w:szCs w:val="24"/>
+        </w:rPr>
+        <w:t>. Harper</w:t>
       </w:r>
       <w:r>
         <w:rPr>
@@ -3913,55 +4176,6 @@
           <w:sz w:val="24"/>
           <w:szCs w:val="24"/>
         </w:rPr>
-        <w:t>and each of them, knew of the fraud being perpetrated upon the court by the defendant Morris. They had knowledge of the facts and possession of the evidence, and they did not act to stop Morris. Instead, Haper Grey</w:t>
-      </w:r>
-      <w:r>
-        <w:rPr>
-          <w:sz w:val="24"/>
-          <w:szCs w:val="24"/>
-        </w:rPr>
-        <w:t xml:space="preserve"> </w:t>
-      </w:r>
-      <w:r>
-        <w:rPr>
-          <w:sz w:val="24"/>
-          <w:szCs w:val="24"/>
-        </w:rPr>
-        <w:t>assig</w:t>
-      </w:r>
-      <w:r>
-        <w:rPr>
-          <w:sz w:val="24"/>
-          <w:szCs w:val="24"/>
-        </w:rPr>
-        <w:t>ned</w:t>
-      </w:r>
-      <w:r>
-        <w:rPr>
-          <w:sz w:val="24"/>
-          <w:szCs w:val="24"/>
-        </w:rPr>
-        <w:t xml:space="preserve"> Pilley as counsel to the ICBC defendants in order to defeat the Plaintiff’s application which was intended to expose the fraud</w:t>
-      </w:r>
-      <w:r>
-        <w:rPr>
-          <w:sz w:val="24"/>
-          <w:szCs w:val="24"/>
-        </w:rPr>
-        <w:t>. Harper</w:t>
-      </w:r>
-      <w:r>
-        <w:rPr>
-          <w:sz w:val="24"/>
-          <w:szCs w:val="24"/>
-        </w:rPr>
-        <w:t xml:space="preserve"> </w:t>
-      </w:r>
-      <w:r>
-        <w:rPr>
-          <w:sz w:val="24"/>
-          <w:szCs w:val="24"/>
-        </w:rPr>
         <w:t>Grey, Pilley and</w:t>
       </w:r>
       <w:r>
@@ -3997,7 +4211,14 @@
           <w:sz w:val="24"/>
           <w:szCs w:val="24"/>
         </w:rPr>
-        <w:t xml:space="preserve">the court and target the Plaintiff </w:t>
+        <w:t>the court and target the Plaintiff</w:t>
+      </w:r>
+      <w:r>
+        <w:rPr>
+          <w:sz w:val="24"/>
+          <w:szCs w:val="24"/>
+        </w:rPr>
+        <w:t>.</w:t>
       </w:r>
     </w:p>
     <w:p>
@@ -4100,16 +4321,6 @@
           <w:sz w:val="24"/>
           <w:szCs w:val="24"/>
         </w:rPr>
-        <w:lastRenderedPageBreak/>
-        <w:t xml:space="preserve">Negligence by </w:t>
-      </w:r>
-      <w:r>
-        <w:rPr>
-          <w:b/>
-          <w:bCs/>
-          <w:sz w:val="24"/>
-          <w:szCs w:val="24"/>
-        </w:rPr>
         <w:t>ICBC</w:t>
       </w:r>
       <w:r>
@@ -4170,21 +4381,21 @@
           <w:sz w:val="24"/>
           <w:szCs w:val="24"/>
         </w:rPr>
-        <w:t xml:space="preserve">, Edward Leung, and Ryan Ruggles and each of them were informed of </w:t>
-      </w:r>
-      <w:r>
-        <w:rPr>
-          <w:sz w:val="24"/>
-          <w:szCs w:val="24"/>
-        </w:rPr>
-        <w:t xml:space="preserve">the </w:t>
-      </w:r>
-      <w:r>
-        <w:rPr>
-          <w:sz w:val="24"/>
-          <w:szCs w:val="24"/>
-        </w:rPr>
-        <w:t>fraud alleged against Morris</w:t>
+        <w:t xml:space="preserve">, Edward Leung, and Ryan Ruggles and each of them </w:t>
+      </w:r>
+      <w:r>
+        <w:rPr>
+          <w:sz w:val="24"/>
+          <w:szCs w:val="24"/>
+        </w:rPr>
+        <w:t>agreed with</w:t>
+      </w:r>
+      <w:r>
+        <w:rPr>
+          <w:sz w:val="24"/>
+          <w:szCs w:val="24"/>
+        </w:rPr>
+        <w:t xml:space="preserve"> Morris</w:t>
       </w:r>
       <w:r>
         <w:rPr>
@@ -4198,35 +4409,21 @@
           <w:sz w:val="24"/>
           <w:szCs w:val="24"/>
         </w:rPr>
-        <w:t xml:space="preserve">had control over </w:t>
-      </w:r>
-      <w:r>
-        <w:rPr>
-          <w:sz w:val="24"/>
-          <w:szCs w:val="24"/>
-        </w:rPr>
-        <w:t>Morris’</w:t>
-      </w:r>
-      <w:r>
-        <w:rPr>
-          <w:sz w:val="24"/>
-          <w:szCs w:val="24"/>
-        </w:rPr>
-        <w:t xml:space="preserve"> representation of their defense</w:t>
-      </w:r>
-      <w:r>
-        <w:rPr>
-          <w:sz w:val="24"/>
-          <w:szCs w:val="24"/>
-        </w:rPr>
-        <w:t>.</w:t>
-      </w:r>
-      <w:r>
-        <w:rPr>
-          <w:sz w:val="24"/>
-          <w:szCs w:val="24"/>
-        </w:rPr>
-        <w:t xml:space="preserve"> </w:t>
+        <w:t xml:space="preserve">Haper Grey </w:t>
+      </w:r>
+      <w:r>
+        <w:rPr>
+          <w:sz w:val="24"/>
+          <w:szCs w:val="24"/>
+        </w:rPr>
+        <w:t>defense</w:t>
+      </w:r>
+      <w:r>
+        <w:rPr>
+          <w:sz w:val="24"/>
+          <w:szCs w:val="24"/>
+        </w:rPr>
+        <w:t xml:space="preserve"> to advance the false representations made by Morris to deceive the court and defeat the Plaintiff. </w:t>
       </w:r>
     </w:p>
     <w:p>
@@ -4247,7 +4444,35 @@
           <w:sz w:val="24"/>
           <w:szCs w:val="24"/>
         </w:rPr>
-        <w:t xml:space="preserve">The defendants, knew or should have known that the false representation advanced by the defendant Morris in the responses filed on their behaves were </w:t>
+        <w:t xml:space="preserve">The defendants, knew or should have known that </w:t>
+      </w:r>
+      <w:r>
+        <w:rPr>
+          <w:sz w:val="24"/>
+          <w:szCs w:val="24"/>
+        </w:rPr>
+        <w:t>making</w:t>
+      </w:r>
+      <w:r>
+        <w:rPr>
+          <w:sz w:val="24"/>
+          <w:szCs w:val="24"/>
+        </w:rPr>
+        <w:t xml:space="preserve"> false representation </w:t>
+      </w:r>
+      <w:r>
+        <w:rPr>
+          <w:sz w:val="24"/>
+          <w:szCs w:val="24"/>
+        </w:rPr>
+        <w:t>was</w:t>
+      </w:r>
+      <w:r>
+        <w:rPr>
+          <w:sz w:val="24"/>
+          <w:szCs w:val="24"/>
+        </w:rPr>
+        <w:t xml:space="preserve"> </w:t>
       </w:r>
       <w:r>
         <w:rPr>
@@ -4275,7 +4500,14 @@
           <w:sz w:val="24"/>
           <w:szCs w:val="24"/>
         </w:rPr>
-        <w:t xml:space="preserve">intended to </w:t>
+        <w:t>would</w:t>
+      </w:r>
+      <w:r>
+        <w:rPr>
+          <w:sz w:val="24"/>
+          <w:szCs w:val="24"/>
+        </w:rPr>
+        <w:t xml:space="preserve"> </w:t>
       </w:r>
       <w:r>
         <w:rPr>
@@ -4324,263 +4556,7 @@
           <w:sz w:val="24"/>
           <w:szCs w:val="24"/>
         </w:rPr>
-        <w:t xml:space="preserve"> </w:t>
-      </w:r>
-      <w:r>
-        <w:rPr>
-          <w:sz w:val="24"/>
-          <w:szCs w:val="24"/>
-        </w:rPr>
-        <w:t>T</w:t>
-      </w:r>
-      <w:r>
-        <w:rPr>
-          <w:sz w:val="24"/>
-          <w:szCs w:val="24"/>
-        </w:rPr>
-        <w:t>he</w:t>
-      </w:r>
-      <w:r>
-        <w:rPr>
-          <w:sz w:val="24"/>
-          <w:szCs w:val="24"/>
-        </w:rPr>
-        <w:t xml:space="preserve"> </w:t>
-      </w:r>
-      <w:r>
-        <w:rPr>
-          <w:sz w:val="24"/>
-          <w:szCs w:val="24"/>
-        </w:rPr>
-        <w:t>d</w:t>
-      </w:r>
-      <w:r>
-        <w:rPr>
-          <w:sz w:val="24"/>
-          <w:szCs w:val="24"/>
-        </w:rPr>
-        <w:t xml:space="preserve">efendants owed a duty of care to the Plaintiff, and breached that </w:t>
-      </w:r>
-      <w:r>
-        <w:rPr>
-          <w:sz w:val="24"/>
-          <w:szCs w:val="24"/>
-        </w:rPr>
-        <w:t xml:space="preserve">duty by </w:t>
-      </w:r>
-      <w:r>
-        <w:rPr>
-          <w:sz w:val="24"/>
-          <w:szCs w:val="24"/>
-        </w:rPr>
-        <w:t>fail</w:t>
-      </w:r>
-      <w:r>
-        <w:rPr>
-          <w:sz w:val="24"/>
-          <w:szCs w:val="24"/>
-        </w:rPr>
-        <w:t>ing</w:t>
-      </w:r>
-      <w:r>
-        <w:rPr>
-          <w:sz w:val="24"/>
-          <w:szCs w:val="24"/>
-        </w:rPr>
-        <w:t xml:space="preserve"> to take action to stop </w:t>
-      </w:r>
-      <w:r>
-        <w:rPr>
-          <w:sz w:val="24"/>
-          <w:szCs w:val="24"/>
-        </w:rPr>
-        <w:t>Morris.</w:t>
-      </w:r>
-      <w:r>
-        <w:rPr>
-          <w:sz w:val="24"/>
-          <w:szCs w:val="24"/>
-        </w:rPr>
-        <w:t xml:space="preserve"> </w:t>
-      </w:r>
-      <w:r>
-        <w:rPr>
-          <w:sz w:val="24"/>
-          <w:szCs w:val="24"/>
-        </w:rPr>
-        <w:t xml:space="preserve">As a result of their negligence the Plaintiff suffered and will continue to suffer loss and damage. </w:t>
-      </w:r>
-    </w:p>
-    <w:p>
-      <w:pPr>
-        <w:pStyle w:val="ListParagraph"/>
-        <w:numPr>
-          <w:ilvl w:val="0"/>
-          <w:numId w:val="31"/>
-        </w:numPr>
-        <w:spacing w:line="360" w:lineRule="auto"/>
-        <w:rPr>
-          <w:sz w:val="24"/>
-          <w:szCs w:val="24"/>
-        </w:rPr>
-      </w:pPr>
-      <w:r>
-        <w:rPr>
-          <w:sz w:val="24"/>
-          <w:szCs w:val="24"/>
-        </w:rPr>
         <w:t xml:space="preserve">  </w:t>
-      </w:r>
-      <w:r>
-        <w:rPr>
-          <w:sz w:val="24"/>
-          <w:szCs w:val="24"/>
-        </w:rPr>
-        <w:t>The Plaintiff</w:t>
-      </w:r>
-      <w:r>
-        <w:rPr>
-          <w:sz w:val="24"/>
-          <w:szCs w:val="24"/>
-        </w:rPr>
-        <w:t xml:space="preserve"> is </w:t>
-      </w:r>
-      <w:r>
-        <w:rPr>
-          <w:sz w:val="24"/>
-          <w:szCs w:val="24"/>
-        </w:rPr>
-        <w:t>entitled to</w:t>
-      </w:r>
-      <w:r>
-        <w:rPr>
-          <w:sz w:val="24"/>
-          <w:szCs w:val="24"/>
-        </w:rPr>
-        <w:t xml:space="preserve"> </w:t>
-      </w:r>
-      <w:r>
-        <w:rPr>
-          <w:sz w:val="24"/>
-          <w:szCs w:val="24"/>
-        </w:rPr>
-        <w:t>damages for mental distress, inconvenience, and</w:t>
-      </w:r>
-      <w:r>
-        <w:rPr>
-          <w:sz w:val="24"/>
-          <w:szCs w:val="24"/>
-        </w:rPr>
-        <w:t xml:space="preserve"> damages at large.  </w:t>
-      </w:r>
-    </w:p>
-    <w:p>
-      <w:pPr>
-        <w:pStyle w:val="ListParagraph"/>
-        <w:numPr>
-          <w:ilvl w:val="0"/>
-          <w:numId w:val="31"/>
-        </w:numPr>
-        <w:spacing w:line="360" w:lineRule="auto"/>
-        <w:rPr>
-          <w:sz w:val="24"/>
-          <w:szCs w:val="24"/>
-        </w:rPr>
-      </w:pPr>
-      <w:r>
-        <w:rPr>
-          <w:sz w:val="24"/>
-          <w:szCs w:val="24"/>
-        </w:rPr>
-        <w:t>The Defendants have engaged in conduct which is harsh, reprehensible</w:t>
-      </w:r>
-      <w:r>
-        <w:rPr>
-          <w:sz w:val="24"/>
-          <w:szCs w:val="24"/>
-        </w:rPr>
-        <w:t xml:space="preserve"> and</w:t>
-      </w:r>
-      <w:r>
-        <w:rPr>
-          <w:sz w:val="24"/>
-          <w:szCs w:val="24"/>
-        </w:rPr>
-        <w:t xml:space="preserve"> calculated to </w:t>
-      </w:r>
-      <w:r>
-        <w:rPr>
-          <w:sz w:val="24"/>
-          <w:szCs w:val="24"/>
-        </w:rPr>
-        <w:t>cause harm to the Plaintiff</w:t>
-      </w:r>
-      <w:r>
-        <w:rPr>
-          <w:sz w:val="24"/>
-          <w:szCs w:val="24"/>
-        </w:rPr>
-        <w:t>. The conduct of the Defendants is deserving of condemnation and punishment in the form of an award of</w:t>
-      </w:r>
-      <w:r>
-        <w:rPr>
-          <w:sz w:val="24"/>
-          <w:szCs w:val="24"/>
-        </w:rPr>
-        <w:t xml:space="preserve"> </w:t>
-      </w:r>
-      <w:r>
-        <w:rPr>
-          <w:sz w:val="24"/>
-          <w:szCs w:val="24"/>
-        </w:rPr>
-        <w:t xml:space="preserve">punitive damages.  </w:t>
-      </w:r>
-    </w:p>
-    <w:p>
-      <w:pPr>
-        <w:pStyle w:val="ListParagraph"/>
-        <w:numPr>
-          <w:ilvl w:val="0"/>
-          <w:numId w:val="31"/>
-        </w:numPr>
-        <w:spacing w:line="360" w:lineRule="auto"/>
-        <w:rPr>
-          <w:sz w:val="24"/>
-          <w:szCs w:val="24"/>
-        </w:rPr>
-      </w:pPr>
-      <w:r>
-        <w:rPr>
-          <w:sz w:val="24"/>
-          <w:szCs w:val="24"/>
-        </w:rPr>
-        <w:t>Jastram Properties Ltd. v HSBC Bank Canada, 2021 BCSC 2204</w:t>
-      </w:r>
-      <w:r>
-        <w:rPr>
-          <w:sz w:val="24"/>
-          <w:szCs w:val="24"/>
-        </w:rPr>
-        <w:t xml:space="preserve"> at para 40</w:t>
-      </w:r>
-    </w:p>
-    <w:p>
-      <w:pPr>
-        <w:pStyle w:val="ListParagraph"/>
-        <w:spacing w:line="360" w:lineRule="auto"/>
-        <w:ind w:left="360"/>
-        <w:rPr>
-          <w:sz w:val="24"/>
-          <w:szCs w:val="24"/>
-        </w:rPr>
-      </w:pPr>
-      <w:r>
-        <w:rPr>
-          <w:sz w:val="24"/>
-          <w:szCs w:val="24"/>
-        </w:rPr>
-        <w:t xml:space="preserve"> </w:t>
       </w:r>
     </w:p>
     <w:sectPr>
@@ -8007,6 +7983,7 @@
   <w:style w:type="character" w:default="1" w:styleId="DefaultParagraphFont">
     <w:name w:val="Default Paragraph Font"/>
     <w:uiPriority w:val="1"/>
+    <w:semiHidden/>
     <w:unhideWhenUsed/>
   </w:style>
   <w:style w:type="table" w:default="1" w:styleId="TableNormal">

</xml_diff>

<commit_message>
happy with what I have, will work on putting all in the form
</commit_message>
<xml_diff>
--- a/Statement of claim.docx
+++ b/Statement of claim.docx
@@ -94,588 +94,126 @@
     </w:p>
     <w:p>
       <w:pPr>
-        <w:pStyle w:val="ListParagraph"/>
+        <w:pStyle w:val="NormalWeb"/>
         <w:numPr>
           <w:ilvl w:val="0"/>
           <w:numId w:val="1"/>
         </w:numPr>
-        <w:spacing w:line="360" w:lineRule="auto"/>
-        <w:rPr>
-          <w:sz w:val="24"/>
-          <w:szCs w:val="24"/>
-        </w:rPr>
-      </w:pPr>
-      <w:r>
-        <w:rPr>
-          <w:sz w:val="24"/>
-          <w:szCs w:val="24"/>
-        </w:rPr>
-        <w:t>The P</w:t>
-      </w:r>
-      <w:r>
-        <w:rPr>
-          <w:sz w:val="24"/>
-          <w:szCs w:val="24"/>
-        </w:rPr>
-        <w:t xml:space="preserve">laintiff </w:t>
-      </w:r>
-      <w:r>
-        <w:rPr>
-          <w:sz w:val="24"/>
-          <w:szCs w:val="24"/>
-        </w:rPr>
-        <w:t xml:space="preserve">Mr. </w:t>
-      </w:r>
-      <w:r>
-        <w:rPr>
-          <w:sz w:val="24"/>
-          <w:szCs w:val="24"/>
-        </w:rPr>
-        <w:t xml:space="preserve">Kal </w:t>
-      </w:r>
-      <w:r>
-        <w:rPr>
-          <w:sz w:val="24"/>
-          <w:szCs w:val="24"/>
-        </w:rPr>
-        <w:t xml:space="preserve">Mohamed </w:t>
-      </w:r>
-      <w:r>
-        <w:rPr>
-          <w:sz w:val="24"/>
-          <w:szCs w:val="24"/>
-        </w:rPr>
-        <w:t>Badela</w:t>
-      </w:r>
-      <w:r>
-        <w:rPr>
-          <w:b/>
-          <w:sz w:val="24"/>
-          <w:szCs w:val="24"/>
-        </w:rPr>
-        <w:t xml:space="preserve">, </w:t>
-      </w:r>
-      <w:r>
-        <w:rPr>
-          <w:sz w:val="24"/>
-          <w:szCs w:val="24"/>
-        </w:rPr>
-        <w:t>[Automation Specialist],</w:t>
-      </w:r>
-      <w:r>
-        <w:rPr>
-          <w:sz w:val="24"/>
-          <w:szCs w:val="24"/>
-        </w:rPr>
-        <w:t xml:space="preserve"> </w:t>
-      </w:r>
-      <w:r>
-        <w:rPr>
-          <w:sz w:val="24"/>
-          <w:szCs w:val="24"/>
-        </w:rPr>
-        <w:t>has an address of service for</w:t>
-      </w:r>
-      <w:r>
-        <w:rPr>
-          <w:sz w:val="24"/>
-          <w:szCs w:val="24"/>
-        </w:rPr>
-        <w:t xml:space="preserve"> 169-720 Sixth Street, New Westminster BC, V3L3C5. </w:t>
-      </w:r>
-    </w:p>
-    <w:p>
-      <w:pPr>
-        <w:pStyle w:val="ListParagraph"/>
+        <w:spacing w:before="120" w:beforeAutospacing="0" w:after="120" w:afterAutospacing="0" w:line="360" w:lineRule="auto"/>
+        <w:ind w:left="357" w:hanging="357"/>
+      </w:pPr>
+      <w:r>
+        <w:t>The Plaintiff, Kal Mohamed Badela (Automation Specialist), has an address for service at 169-720 Sixth Street, New Westminster, BC, V3L 3C5.</w:t>
+      </w:r>
+    </w:p>
+    <w:p>
+      <w:pPr>
+        <w:pStyle w:val="NormalWeb"/>
         <w:numPr>
           <w:ilvl w:val="0"/>
           <w:numId w:val="1"/>
         </w:numPr>
-        <w:spacing w:line="360" w:lineRule="auto"/>
-        <w:rPr>
-          <w:sz w:val="24"/>
-          <w:szCs w:val="24"/>
-        </w:rPr>
-      </w:pPr>
-      <w:r>
-        <w:rPr>
-          <w:sz w:val="24"/>
-          <w:szCs w:val="24"/>
-        </w:rPr>
-        <w:t>The D</w:t>
-      </w:r>
-      <w:r>
-        <w:rPr>
-          <w:sz w:val="24"/>
-          <w:szCs w:val="24"/>
-        </w:rPr>
-        <w:t xml:space="preserve">efendant, </w:t>
-      </w:r>
-      <w:r>
-        <w:rPr>
-          <w:sz w:val="24"/>
-          <w:szCs w:val="24"/>
-        </w:rPr>
-        <w:t>Joel A Morris</w:t>
-      </w:r>
-      <w:r>
-        <w:rPr>
-          <w:sz w:val="24"/>
-          <w:szCs w:val="24"/>
-        </w:rPr>
-        <w:t xml:space="preserve"> </w:t>
-      </w:r>
-      <w:r>
-        <w:rPr>
-          <w:sz w:val="24"/>
-          <w:szCs w:val="24"/>
-        </w:rPr>
-        <w:t>(“</w:t>
-      </w:r>
-      <w:r>
-        <w:rPr>
-          <w:sz w:val="24"/>
-          <w:szCs w:val="24"/>
-        </w:rPr>
-        <w:t>Morris</w:t>
-      </w:r>
-      <w:r>
-        <w:rPr>
-          <w:sz w:val="24"/>
-          <w:szCs w:val="24"/>
-        </w:rPr>
-        <w:t xml:space="preserve">”) </w:t>
-      </w:r>
-      <w:r>
-        <w:rPr>
-          <w:sz w:val="24"/>
-          <w:szCs w:val="24"/>
-        </w:rPr>
-        <w:t xml:space="preserve">was last known </w:t>
-      </w:r>
-      <w:r>
-        <w:rPr>
-          <w:sz w:val="24"/>
-          <w:szCs w:val="24"/>
-        </w:rPr>
-        <w:t xml:space="preserve">by the Plaintiff </w:t>
-      </w:r>
-      <w:r>
-        <w:rPr>
-          <w:sz w:val="24"/>
-          <w:szCs w:val="24"/>
-        </w:rPr>
-        <w:t xml:space="preserve">to </w:t>
-      </w:r>
-      <w:r>
-        <w:rPr>
-          <w:sz w:val="24"/>
-          <w:szCs w:val="24"/>
-        </w:rPr>
-        <w:t>be a partner at</w:t>
-      </w:r>
-      <w:r>
-        <w:rPr>
-          <w:sz w:val="24"/>
-          <w:szCs w:val="24"/>
-        </w:rPr>
-        <w:t xml:space="preserve"> the</w:t>
-      </w:r>
-      <w:r>
-        <w:rPr>
-          <w:sz w:val="24"/>
-          <w:szCs w:val="24"/>
-        </w:rPr>
-        <w:t xml:space="preserve"> law firm</w:t>
-      </w:r>
-      <w:r>
-        <w:rPr>
-          <w:sz w:val="24"/>
-          <w:szCs w:val="24"/>
-        </w:rPr>
-        <w:t xml:space="preserve"> </w:t>
-      </w:r>
-      <w:r>
-        <w:rPr>
-          <w:sz w:val="24"/>
-          <w:szCs w:val="24"/>
-        </w:rPr>
-        <w:t>Harper Grey LLP</w:t>
-      </w:r>
-      <w:r>
-        <w:rPr>
-          <w:sz w:val="24"/>
-          <w:szCs w:val="24"/>
-        </w:rPr>
-        <w:t xml:space="preserve"> (“Harper Grey</w:t>
-      </w:r>
-      <w:r>
-        <w:rPr>
-          <w:sz w:val="24"/>
-          <w:szCs w:val="24"/>
-        </w:rPr>
-        <w:t>”</w:t>
-      </w:r>
-      <w:r>
-        <w:rPr>
-          <w:sz w:val="24"/>
-          <w:szCs w:val="24"/>
-        </w:rPr>
-        <w:t>)</w:t>
-      </w:r>
-      <w:r>
-        <w:rPr>
-          <w:sz w:val="24"/>
-          <w:szCs w:val="24"/>
-        </w:rPr>
-        <w:t xml:space="preserve"> </w:t>
-      </w:r>
-      <w:r>
-        <w:rPr>
-          <w:sz w:val="24"/>
-          <w:szCs w:val="24"/>
-        </w:rPr>
-        <w:t>3200 – 650 West Georgia Street</w:t>
-      </w:r>
-      <w:r>
-        <w:rPr>
-          <w:sz w:val="24"/>
-          <w:szCs w:val="24"/>
-        </w:rPr>
-        <w:t xml:space="preserve">, </w:t>
-      </w:r>
-      <w:r>
-        <w:rPr>
-          <w:sz w:val="24"/>
-          <w:szCs w:val="24"/>
-        </w:rPr>
-        <w:t>Vancouver, British Columbia, V6B 4P7</w:t>
-      </w:r>
-      <w:r>
-        <w:rPr>
-          <w:sz w:val="24"/>
-          <w:szCs w:val="24"/>
-        </w:rPr>
-        <w:t>.</w:t>
-      </w:r>
-    </w:p>
-    <w:p>
-      <w:pPr>
-        <w:pStyle w:val="ListParagraph"/>
+        <w:spacing w:before="120" w:beforeAutospacing="0" w:after="120" w:afterAutospacing="0" w:line="360" w:lineRule="auto"/>
+        <w:ind w:left="357" w:hanging="357"/>
+      </w:pPr>
+      <w:r>
+        <w:t>The Defendant, Joel A. Morris (“Morris”), was last known by the Plaintiff to be a partner at the law firm Harper Grey LLP (“Harper Grey”), located at 3200 – 650 West Georgia Street, Vancouver, British Columbia, V6B 4P7.</w:t>
+      </w:r>
+    </w:p>
+    <w:p>
+      <w:pPr>
+        <w:pStyle w:val="NormalWeb"/>
         <w:numPr>
           <w:ilvl w:val="0"/>
           <w:numId w:val="1"/>
         </w:numPr>
-        <w:spacing w:line="360" w:lineRule="auto"/>
-        <w:rPr>
-          <w:sz w:val="24"/>
-          <w:szCs w:val="24"/>
-        </w:rPr>
-      </w:pPr>
-      <w:r>
-        <w:rPr>
-          <w:sz w:val="24"/>
-          <w:szCs w:val="24"/>
-        </w:rPr>
-        <w:t xml:space="preserve">The Defendant Harper Grey LLP was duly registered </w:t>
-      </w:r>
-      <w:r>
-        <w:rPr>
-          <w:sz w:val="24"/>
-          <w:szCs w:val="24"/>
-        </w:rPr>
-        <w:t>as a limited</w:t>
-      </w:r>
-      <w:r>
-        <w:rPr>
-          <w:sz w:val="24"/>
-          <w:szCs w:val="24"/>
-        </w:rPr>
-        <w:t xml:space="preserve"> liability partnership (“LLP”) in the province of British Columbia</w:t>
-      </w:r>
-      <w:r>
-        <w:rPr>
-          <w:sz w:val="24"/>
-          <w:szCs w:val="24"/>
-        </w:rPr>
-        <w:t xml:space="preserve"> and has for and address for service </w:t>
-      </w:r>
-      <w:r>
-        <w:rPr>
-          <w:sz w:val="24"/>
-          <w:szCs w:val="24"/>
-        </w:rPr>
-        <w:t>of 3200</w:t>
-      </w:r>
-      <w:r>
-        <w:rPr>
-          <w:sz w:val="24"/>
-          <w:szCs w:val="24"/>
-        </w:rPr>
-        <w:t xml:space="preserve"> – 650 West Georgia Street</w:t>
-      </w:r>
-      <w:r>
-        <w:rPr>
-          <w:sz w:val="24"/>
-          <w:szCs w:val="24"/>
-        </w:rPr>
-        <w:t xml:space="preserve">, </w:t>
-      </w:r>
-      <w:r>
-        <w:rPr>
-          <w:sz w:val="24"/>
-          <w:szCs w:val="24"/>
-        </w:rPr>
-        <w:t>Vancouver, British Columbia, V6B 4P7</w:t>
-      </w:r>
-      <w:r>
-        <w:rPr>
-          <w:sz w:val="24"/>
-          <w:szCs w:val="24"/>
-        </w:rPr>
-        <w:t>.</w:t>
-      </w:r>
-    </w:p>
-    <w:p>
-      <w:pPr>
-        <w:pStyle w:val="ListParagraph"/>
+        <w:spacing w:before="120" w:beforeAutospacing="0" w:after="120" w:afterAutospacing="0" w:line="360" w:lineRule="auto"/>
+        <w:ind w:left="357" w:hanging="357"/>
+      </w:pPr>
+      <w:r>
+        <w:t>The Defendant Harper Grey LLP was duly registered as a limited liability partnership (“LLP”) in the province of British Columbia and has an address for service at 3200 – 650 West Georgia Street, Vancouver, British Columbia, V6B 4P7.</w:t>
+      </w:r>
+    </w:p>
+    <w:p>
+      <w:pPr>
+        <w:pStyle w:val="NormalWeb"/>
         <w:numPr>
           <w:ilvl w:val="0"/>
           <w:numId w:val="1"/>
         </w:numPr>
-        <w:spacing w:line="360" w:lineRule="auto"/>
-        <w:rPr>
-          <w:sz w:val="24"/>
-          <w:szCs w:val="24"/>
-        </w:rPr>
-      </w:pPr>
-      <w:r>
-        <w:rPr>
-          <w:sz w:val="24"/>
-          <w:szCs w:val="24"/>
-        </w:rPr>
-        <w:t>The Defendant David Pilley (“Pilley”)</w:t>
-      </w:r>
-      <w:r>
-        <w:rPr>
-          <w:sz w:val="24"/>
-          <w:szCs w:val="24"/>
-        </w:rPr>
-        <w:t xml:space="preserve"> </w:t>
-      </w:r>
-      <w:r>
-        <w:rPr>
-          <w:sz w:val="24"/>
-          <w:szCs w:val="24"/>
-        </w:rPr>
-        <w:t xml:space="preserve">was last known by the Plaintiff to </w:t>
-      </w:r>
-      <w:r>
-        <w:rPr>
-          <w:sz w:val="24"/>
-          <w:szCs w:val="24"/>
-        </w:rPr>
-        <w:t>be a partner at</w:t>
-      </w:r>
-      <w:r>
-        <w:rPr>
-          <w:sz w:val="24"/>
-          <w:szCs w:val="24"/>
-        </w:rPr>
-        <w:t xml:space="preserve"> the</w:t>
-      </w:r>
-      <w:r>
-        <w:rPr>
-          <w:sz w:val="24"/>
-          <w:szCs w:val="24"/>
-        </w:rPr>
-        <w:t xml:space="preserve"> law firm</w:t>
-      </w:r>
-      <w:r>
-        <w:rPr>
-          <w:sz w:val="24"/>
-          <w:szCs w:val="24"/>
-        </w:rPr>
-        <w:t xml:space="preserve"> </w:t>
-      </w:r>
-      <w:r>
-        <w:rPr>
-          <w:sz w:val="24"/>
-          <w:szCs w:val="24"/>
-        </w:rPr>
-        <w:t>Harper Grey LLP (“Harper Grey”</w:t>
-      </w:r>
-      <w:r>
-        <w:rPr>
-          <w:sz w:val="24"/>
-          <w:szCs w:val="24"/>
-        </w:rPr>
-        <w:t>)</w:t>
-      </w:r>
-      <w:r>
-        <w:rPr>
-          <w:sz w:val="24"/>
-          <w:szCs w:val="24"/>
-        </w:rPr>
-        <w:t xml:space="preserve"> </w:t>
-      </w:r>
-      <w:r>
-        <w:rPr>
-          <w:sz w:val="24"/>
-          <w:szCs w:val="24"/>
-        </w:rPr>
-        <w:t>3200 – 650 West Georgia Street</w:t>
-      </w:r>
-      <w:r>
-        <w:rPr>
-          <w:sz w:val="24"/>
-          <w:szCs w:val="24"/>
-        </w:rPr>
-        <w:t xml:space="preserve">, </w:t>
-      </w:r>
-      <w:r>
-        <w:rPr>
-          <w:sz w:val="24"/>
-          <w:szCs w:val="24"/>
-        </w:rPr>
-        <w:t>Vancouver, British Columbia, V6B 4P7</w:t>
-      </w:r>
-      <w:r>
-        <w:rPr>
-          <w:sz w:val="24"/>
-          <w:szCs w:val="24"/>
-        </w:rPr>
-        <w:t>.</w:t>
-      </w:r>
-    </w:p>
-    <w:p>
-      <w:pPr>
-        <w:pStyle w:val="ListParagraph"/>
+        <w:spacing w:before="120" w:beforeAutospacing="0" w:after="120" w:afterAutospacing="0" w:line="360" w:lineRule="auto"/>
+        <w:ind w:left="357" w:hanging="357"/>
+      </w:pPr>
+      <w:r>
+        <w:t>The Defendant David Pilley (“Pilley”) was last known by the Plaintiff to be a partner at the law firm Harper Grey LLP (“Harper Grey”), located at 3200 – 650 West Georgia Street, Vancouver, British Columbia, V6B 4P7.</w:t>
+      </w:r>
+    </w:p>
+    <w:p>
+      <w:pPr>
+        <w:pStyle w:val="NormalWeb"/>
         <w:numPr>
           <w:ilvl w:val="0"/>
           <w:numId w:val="1"/>
         </w:numPr>
-        <w:spacing w:line="360" w:lineRule="auto"/>
-        <w:rPr>
-          <w:sz w:val="24"/>
-          <w:szCs w:val="24"/>
-        </w:rPr>
-      </w:pPr>
-      <w:r>
-        <w:rPr>
-          <w:sz w:val="24"/>
-          <w:szCs w:val="24"/>
-        </w:rPr>
-        <w:t xml:space="preserve">The </w:t>
-      </w:r>
-      <w:r>
-        <w:rPr>
-          <w:sz w:val="24"/>
-          <w:szCs w:val="24"/>
-        </w:rPr>
-        <w:t xml:space="preserve">Defendant, </w:t>
-      </w:r>
-      <w:r>
-        <w:rPr>
-          <w:sz w:val="24"/>
-          <w:szCs w:val="24"/>
-        </w:rPr>
-        <w:t>Insurance Corporation of British Columbia ("ICBC") is a company duly incorporated under the laws of British Columbia and has an address for service of </w:t>
-      </w:r>
-      <w:r>
-        <w:rPr>
-          <w:rFonts w:cs="Arial"/>
-          <w:color w:val="202124"/>
-          <w:sz w:val="24"/>
-          <w:szCs w:val="24"/>
-          <w:shd w:val="clear" w:color="auto" w:fill="FFFFFF"/>
-        </w:rPr>
-        <w:t>151 Esplanade W, North Vancouver, BC V7M 3H9</w:t>
-      </w:r>
-      <w:r>
-        <w:rPr>
-          <w:sz w:val="24"/>
-          <w:szCs w:val="24"/>
-        </w:rPr>
-        <w:t>.</w:t>
-      </w:r>
-    </w:p>
-    <w:p>
-      <w:pPr>
-        <w:pStyle w:val="ListParagraph"/>
+        <w:spacing w:before="120" w:beforeAutospacing="0" w:after="120" w:afterAutospacing="0" w:line="360" w:lineRule="auto"/>
+        <w:ind w:left="357" w:hanging="357"/>
+      </w:pPr>
+      <w:r>
+        <w:t>The Defendant, Insurance Corporation of British Columbia ("ICBC"), is a company duly incorporated under the laws of British Columbia and has an address for service at 151 Esplanade W, North Vancouver, BC, V7M 3H9.</w:t>
+      </w:r>
+    </w:p>
+    <w:p>
+      <w:pPr>
+        <w:pStyle w:val="NormalWeb"/>
         <w:numPr>
           <w:ilvl w:val="0"/>
           <w:numId w:val="1"/>
         </w:numPr>
-        <w:spacing w:line="360" w:lineRule="auto"/>
-        <w:rPr>
-          <w:sz w:val="24"/>
-          <w:szCs w:val="24"/>
-        </w:rPr>
-      </w:pPr>
-      <w:r>
-        <w:rPr>
-          <w:sz w:val="24"/>
-          <w:szCs w:val="24"/>
-        </w:rPr>
-        <w:t>At all material times, the Defendant Beata Siwinski (“Siwinski”) was employed by ICBC as Support &amp; Recovery Specialist and has an address for service of 151 Esplanade W, North Vancouver, BC V7M 3H9.</w:t>
-      </w:r>
-    </w:p>
-    <w:p>
-      <w:pPr>
-        <w:pStyle w:val="ListParagraph"/>
+        <w:spacing w:before="120" w:beforeAutospacing="0" w:after="120" w:afterAutospacing="0" w:line="360" w:lineRule="auto"/>
+        <w:ind w:left="357" w:hanging="357"/>
+      </w:pPr>
+      <w:r>
+        <w:t>At all material times, the Defendant Beata Siwinski (“Siwinski”) was employed by ICBC as a Support &amp; Recovery Specialist and has an address for service at 151 Esplanade W, North Vancouver, BC, V7M 3H9.</w:t>
+      </w:r>
+    </w:p>
+    <w:p>
+      <w:pPr>
+        <w:pStyle w:val="NormalWeb"/>
         <w:numPr>
           <w:ilvl w:val="0"/>
           <w:numId w:val="1"/>
         </w:numPr>
-        <w:spacing w:line="360" w:lineRule="auto"/>
-        <w:rPr>
-          <w:sz w:val="24"/>
-          <w:szCs w:val="24"/>
-        </w:rPr>
-      </w:pPr>
-      <w:r>
-        <w:rPr>
-          <w:sz w:val="24"/>
-          <w:szCs w:val="24"/>
-        </w:rPr>
-        <w:t>At all material times, the Defendant Edward Leung (“Leung”) was employed by ICBC as a Claims Manager and has an address for service of 151 Esplanade W, North Vancouver, BC V7M 3H9.</w:t>
-      </w:r>
-    </w:p>
-    <w:p>
-      <w:pPr>
-        <w:pStyle w:val="ListParagraph"/>
+        <w:spacing w:before="120" w:beforeAutospacing="0" w:after="120" w:afterAutospacing="0" w:line="360" w:lineRule="auto"/>
+        <w:ind w:left="357" w:hanging="357"/>
+      </w:pPr>
+      <w:r>
+        <w:t>At all material times, the Defendant Edward Leung (“Leung”) was employed by ICBC as a Claims Manager and has an address for service at 151 Esplanade W, North Vancouver, BC, V7M 3H9.</w:t>
+      </w:r>
+    </w:p>
+    <w:p>
+      <w:pPr>
+        <w:pStyle w:val="NormalWeb"/>
         <w:numPr>
           <w:ilvl w:val="0"/>
           <w:numId w:val="1"/>
         </w:numPr>
-        <w:spacing w:line="360" w:lineRule="auto"/>
-        <w:rPr>
-          <w:sz w:val="24"/>
-          <w:szCs w:val="24"/>
-        </w:rPr>
-      </w:pPr>
-      <w:r>
-        <w:rPr>
-          <w:sz w:val="24"/>
-          <w:szCs w:val="24"/>
-        </w:rPr>
-        <w:t>At all material times, the Defendant Mr. Ryan Ruggles (</w:t>
-      </w:r>
-      <w:r>
-        <w:rPr>
-          <w:sz w:val="24"/>
-          <w:szCs w:val="24"/>
-        </w:rPr>
-        <w:t>“</w:t>
-      </w:r>
-      <w:r>
-        <w:rPr>
-          <w:sz w:val="24"/>
-          <w:szCs w:val="24"/>
-        </w:rPr>
-        <w:t>Ruggles”) was employed by ICBC as Senior Information Officer and has an address for service of 151 Esplanade W, North Vancouver, BC V7M 3H9.</w:t>
-      </w:r>
+        <w:spacing w:before="120" w:beforeAutospacing="0" w:after="120" w:afterAutospacing="0" w:line="360" w:lineRule="auto"/>
+        <w:ind w:left="357" w:hanging="357"/>
+      </w:pPr>
+      <w:r>
+        <w:t>At all material times, the Defendant Mr. Ryan Ruggles (“Ruggles”) was employed by ICBC as a Senior Information Officer and has an address for service at 151 Esplanade W, North Vancouver, BC, V7M 3H9.</w:t>
+      </w:r>
+    </w:p>
+    <w:p>
+      <w:pPr>
+        <w:pStyle w:val="ListParagraph"/>
+        <w:spacing w:line="360" w:lineRule="auto"/>
+        <w:ind w:left="360"/>
+        <w:rPr>
+          <w:sz w:val="24"/>
+          <w:szCs w:val="24"/>
+        </w:rPr>
+      </w:pPr>
     </w:p>
     <w:p>
       <w:pPr>
@@ -692,6 +230,7 @@
           <w:sz w:val="24"/>
           <w:szCs w:val="24"/>
         </w:rPr>
+        <w:lastRenderedPageBreak/>
         <w:t xml:space="preserve">The Motor Vehicle Collision </w:t>
       </w:r>
     </w:p>
@@ -713,57 +252,7 @@
           <w:sz w:val="24"/>
           <w:szCs w:val="24"/>
         </w:rPr>
-        <w:lastRenderedPageBreak/>
-        <w:t xml:space="preserve">On or about December 16, </w:t>
-      </w:r>
-      <w:r>
-        <w:rPr>
-          <w:sz w:val="24"/>
-          <w:szCs w:val="24"/>
-        </w:rPr>
-        <w:t>2019,</w:t>
-      </w:r>
-      <w:r>
-        <w:rPr>
-          <w:sz w:val="24"/>
-          <w:szCs w:val="24"/>
-        </w:rPr>
-        <w:t xml:space="preserve"> at about 6:00 AM</w:t>
-      </w:r>
-      <w:r>
-        <w:rPr>
-          <w:sz w:val="24"/>
-          <w:szCs w:val="24"/>
-        </w:rPr>
-        <w:t xml:space="preserve">, the CR-V while operated by The Plaintiff was </w:t>
-      </w:r>
-      <w:r>
-        <w:rPr>
-          <w:sz w:val="24"/>
-          <w:szCs w:val="24"/>
-        </w:rPr>
-        <w:t>a motor vehicle</w:t>
-      </w:r>
-      <w:r>
-        <w:rPr>
-          <w:sz w:val="24"/>
-          <w:szCs w:val="24"/>
-        </w:rPr>
-        <w:t xml:space="preserve"> operated by </w:t>
-      </w:r>
-      <w:r>
-        <w:rPr>
-          <w:sz w:val="24"/>
-          <w:szCs w:val="24"/>
-        </w:rPr>
-        <w:t xml:space="preserve">James Joesph </w:t>
-      </w:r>
-      <w:r>
-        <w:rPr>
-          <w:sz w:val="24"/>
-          <w:szCs w:val="24"/>
-        </w:rPr>
-        <w:t>Donald.</w:t>
+        <w:t>On or about December 16, 2019, at approximately 6:00 AM, the CR-V operated by the Plaintiff was rear-ended by a vehicle operated by James Joseph Donald.</w:t>
       </w:r>
     </w:p>
     <w:p>
@@ -784,84 +273,14 @@
           <w:sz w:val="24"/>
           <w:szCs w:val="24"/>
         </w:rPr>
-        <w:t xml:space="preserve">On October 28, </w:t>
-      </w:r>
-      <w:r>
-        <w:rPr>
-          <w:sz w:val="24"/>
-          <w:szCs w:val="24"/>
-        </w:rPr>
-        <w:t>2022,</w:t>
-      </w:r>
-      <w:r>
-        <w:rPr>
-          <w:sz w:val="24"/>
-          <w:szCs w:val="24"/>
-        </w:rPr>
-        <w:t xml:space="preserve"> the Plaintiff file</w:t>
-      </w:r>
-      <w:r>
-        <w:rPr>
-          <w:sz w:val="24"/>
-          <w:szCs w:val="24"/>
-        </w:rPr>
-        <w:t>d</w:t>
-      </w:r>
-      <w:r>
-        <w:rPr>
-          <w:sz w:val="24"/>
-          <w:szCs w:val="24"/>
-        </w:rPr>
-        <w:t xml:space="preserve"> notice of civil claim</w:t>
-      </w:r>
-      <w:r>
-        <w:rPr>
-          <w:sz w:val="24"/>
-          <w:szCs w:val="24"/>
-        </w:rPr>
-        <w:t xml:space="preserve"> No. 246736 in British Columbia Supreme Court, New Westminster Registry,</w:t>
-      </w:r>
-      <w:r>
-        <w:rPr>
-          <w:sz w:val="24"/>
-          <w:szCs w:val="24"/>
-        </w:rPr>
-        <w:t xml:space="preserve"> against James Joseph Donald</w:t>
-      </w:r>
-      <w:r>
-        <w:rPr>
-          <w:sz w:val="24"/>
-          <w:szCs w:val="24"/>
-        </w:rPr>
-        <w:t xml:space="preserve"> (“Donald”)</w:t>
-      </w:r>
-      <w:r>
-        <w:rPr>
-          <w:sz w:val="24"/>
-          <w:szCs w:val="24"/>
-        </w:rPr>
-        <w:t>, ICBC and several ICBC employees</w:t>
-      </w:r>
-      <w:r>
-        <w:rPr>
-          <w:sz w:val="24"/>
-          <w:szCs w:val="24"/>
-        </w:rPr>
-        <w:t xml:space="preserve"> (“ICBC Defendants”)</w:t>
-      </w:r>
-      <w:r>
-        <w:rPr>
-          <w:sz w:val="24"/>
-          <w:szCs w:val="24"/>
-        </w:rPr>
-        <w:t xml:space="preserve">, alleging </w:t>
-      </w:r>
-      <w:r>
-        <w:rPr>
-          <w:sz w:val="24"/>
-          <w:szCs w:val="24"/>
-        </w:rPr>
-        <w:t xml:space="preserve">several torts of negligence and fraud. </w:t>
+        <w:t>On October 28, 2022, the Plaintiff filed notice of civil claim No. 246736 in the British Columbia Supreme Court, New Westminster Registry, against James Joseph Donald (“Donald”), ICBC, and several ICBC employees (“ICBC Defendants”), alleging several torts of negligence and fraud.</w:t>
+      </w:r>
+      <w:r>
+        <w:rPr>
+          <w:sz w:val="24"/>
+          <w:szCs w:val="24"/>
+        </w:rPr>
+        <w:t xml:space="preserve"> </w:t>
       </w:r>
     </w:p>
     <w:p>
@@ -882,28 +301,7 @@
           <w:sz w:val="24"/>
           <w:szCs w:val="24"/>
         </w:rPr>
-        <w:t>On a date unknow</w:t>
-      </w:r>
-      <w:r>
-        <w:rPr>
-          <w:sz w:val="24"/>
-          <w:szCs w:val="24"/>
-        </w:rPr>
-        <w:t>n</w:t>
-      </w:r>
-      <w:r>
-        <w:rPr>
-          <w:sz w:val="24"/>
-          <w:szCs w:val="24"/>
-        </w:rPr>
-        <w:t xml:space="preserve"> to the Plaintiff</w:t>
-      </w:r>
-      <w:r>
-        <w:rPr>
-          <w:sz w:val="24"/>
-          <w:szCs w:val="24"/>
-        </w:rPr>
-        <w:t>, the defendant ICBC retained Harper Grey to represent ICBC and its employees in the aforementioned action.</w:t>
+        <w:t>On a date unknown to the Plaintiff, the Defendant ICBC retained Harper Grey to represent ICBC and its employees in the aforementioned action.</w:t>
       </w:r>
     </w:p>
     <w:p>
@@ -924,63 +322,49 @@
           <w:sz w:val="24"/>
           <w:szCs w:val="24"/>
         </w:rPr>
-        <w:t>On</w:t>
-      </w:r>
-      <w:r>
-        <w:rPr>
-          <w:sz w:val="24"/>
-          <w:szCs w:val="24"/>
-        </w:rPr>
-        <w:t xml:space="preserve"> or about</w:t>
-      </w:r>
-      <w:r>
-        <w:rPr>
-          <w:sz w:val="24"/>
-          <w:szCs w:val="24"/>
-        </w:rPr>
-        <w:t xml:space="preserve"> November 18, 2022 the Plaintiff received communication from the defendant Morris that he and Harper Grey were appointed counsel for </w:t>
-      </w:r>
-      <w:r>
-        <w:rPr>
-          <w:sz w:val="24"/>
-          <w:szCs w:val="24"/>
-        </w:rPr>
-        <w:t xml:space="preserve">the </w:t>
-      </w:r>
-      <w:r>
-        <w:rPr>
-          <w:sz w:val="24"/>
-          <w:szCs w:val="24"/>
-        </w:rPr>
-        <w:t xml:space="preserve">ICBC defendants </w:t>
-      </w:r>
-      <w:r>
-        <w:rPr>
-          <w:sz w:val="24"/>
-          <w:szCs w:val="24"/>
-        </w:rPr>
-        <w:t>in the aforementioned action.</w:t>
-      </w:r>
-      <w:r>
-        <w:rPr>
-          <w:sz w:val="24"/>
-          <w:szCs w:val="24"/>
-        </w:rPr>
-        <w:t xml:space="preserve"> The communication included a copy of a response to civil claim</w:t>
-      </w:r>
-      <w:r>
-        <w:rPr>
-          <w:sz w:val="24"/>
-          <w:szCs w:val="24"/>
-        </w:rPr>
-        <w:t xml:space="preserve"> singed by Morris and filed</w:t>
-      </w:r>
-      <w:r>
-        <w:rPr>
-          <w:sz w:val="24"/>
-          <w:szCs w:val="24"/>
-        </w:rPr>
-        <w:t xml:space="preserve"> on behalf of the defendant ICBC. </w:t>
+        <w:t xml:space="preserve">On or about November 18, 2022, the Plaintiff received </w:t>
+      </w:r>
+      <w:r>
+        <w:rPr>
+          <w:sz w:val="24"/>
+          <w:szCs w:val="24"/>
+        </w:rPr>
+        <w:t>email</w:t>
+      </w:r>
+      <w:r>
+        <w:rPr>
+          <w:sz w:val="24"/>
+          <w:szCs w:val="24"/>
+        </w:rPr>
+        <w:t xml:space="preserve"> from the Defendant Morris informing him that Morris and Harper Grey were appointed counsel for the ICBC Defendants in the aforementioned action. </w:t>
+      </w:r>
+      <w:r>
+        <w:rPr>
+          <w:sz w:val="24"/>
+          <w:szCs w:val="24"/>
+        </w:rPr>
+        <w:t>T</w:t>
+      </w:r>
+      <w:r>
+        <w:rPr>
+          <w:sz w:val="24"/>
+          <w:szCs w:val="24"/>
+        </w:rPr>
+        <w:t xml:space="preserve">he </w:t>
+      </w:r>
+      <w:r>
+        <w:rPr>
+          <w:sz w:val="24"/>
+          <w:szCs w:val="24"/>
+        </w:rPr>
+        <w:t>email</w:t>
+      </w:r>
+      <w:r>
+        <w:rPr>
+          <w:sz w:val="24"/>
+          <w:szCs w:val="24"/>
+        </w:rPr>
+        <w:t xml:space="preserve"> included a copy of a response to civil claim filed on behalf of the ICBC, which was signed by Morris and bore Harper Grey's address for service.</w:t>
       </w:r>
     </w:p>
     <w:p>
@@ -990,25 +374,27 @@
           <w:ilvl w:val="0"/>
           <w:numId w:val="1"/>
         </w:numPr>
-        <w:spacing w:line="360" w:lineRule="auto"/>
-        <w:rPr>
-          <w:sz w:val="24"/>
-          <w:szCs w:val="24"/>
-        </w:rPr>
-      </w:pPr>
-      <w:r>
-        <w:rPr>
-          <w:sz w:val="24"/>
-          <w:szCs w:val="24"/>
-        </w:rPr>
-        <w:t xml:space="preserve">On or about </w:t>
-      </w:r>
-      <w:r>
-        <w:rPr>
-          <w:sz w:val="24"/>
-          <w:szCs w:val="24"/>
-        </w:rPr>
-        <w:t>December 12, 2022 the Plaintiff received a copy of a filed response to civil claim filed on behalf of several ICBC employees.</w:t>
+        <w:rPr>
+          <w:sz w:val="24"/>
+          <w:szCs w:val="24"/>
+        </w:rPr>
+      </w:pPr>
+      <w:r>
+        <w:rPr>
+          <w:sz w:val="24"/>
+          <w:szCs w:val="24"/>
+        </w:rPr>
+        <w:t>On or about December 12, 2022, the Plaintiff received a copy of a filed response to civil claim submitted on behalf of several ICBC employees</w:t>
+      </w:r>
+      <w:r>
+        <w:t xml:space="preserve"> </w:t>
+      </w:r>
+      <w:r>
+        <w:rPr>
+          <w:sz w:val="24"/>
+          <w:szCs w:val="24"/>
+        </w:rPr>
+        <w:t>which was signed by Morris and bore Harper Grey's address for service.</w:t>
       </w:r>
     </w:p>
     <w:p>
@@ -1029,49 +415,7 @@
           <w:sz w:val="24"/>
           <w:szCs w:val="24"/>
         </w:rPr>
-        <w:t>On or about Januar</w:t>
-      </w:r>
-      <w:r>
-        <w:rPr>
-          <w:sz w:val="24"/>
-          <w:szCs w:val="24"/>
-        </w:rPr>
-        <w:t xml:space="preserve">y </w:t>
-      </w:r>
-      <w:r>
-        <w:rPr>
-          <w:sz w:val="24"/>
-          <w:szCs w:val="24"/>
-        </w:rPr>
-        <w:t>12, 2023 and other dates,</w:t>
-      </w:r>
-      <w:r>
-        <w:rPr>
-          <w:sz w:val="24"/>
-          <w:szCs w:val="24"/>
-        </w:rPr>
-        <w:t xml:space="preserve"> the Plaintiff disclosed</w:t>
-      </w:r>
-      <w:r>
-        <w:rPr>
-          <w:sz w:val="24"/>
-          <w:szCs w:val="24"/>
-        </w:rPr>
-        <w:t xml:space="preserve"> </w:t>
-      </w:r>
-      <w:r>
-        <w:rPr>
-          <w:sz w:val="24"/>
-          <w:szCs w:val="24"/>
-        </w:rPr>
-        <w:t>documents to the defendant Morris</w:t>
-      </w:r>
-      <w:r>
-        <w:rPr>
-          <w:sz w:val="24"/>
-          <w:szCs w:val="24"/>
-        </w:rPr>
-        <w:t xml:space="preserve"> in relation to the aforementioned action.</w:t>
+        <w:t>On or about January 12, 2023, and on other dates, the Plaintiff disclosed documents to Defendant Morris in relation to the aforementioned action.</w:t>
       </w:r>
     </w:p>
     <w:p>
@@ -1112,56 +456,7 @@
           <w:sz w:val="24"/>
           <w:szCs w:val="24"/>
         </w:rPr>
-        <w:t>On or about March 08, 2023 the ICBC defendants file</w:t>
-      </w:r>
-      <w:r>
-        <w:rPr>
-          <w:sz w:val="24"/>
-          <w:szCs w:val="24"/>
-        </w:rPr>
-        <w:t>d</w:t>
-      </w:r>
-      <w:r>
-        <w:rPr>
-          <w:sz w:val="24"/>
-          <w:szCs w:val="24"/>
-        </w:rPr>
-        <w:t xml:space="preserve"> an application </w:t>
-      </w:r>
-      <w:r>
-        <w:rPr>
-          <w:sz w:val="24"/>
-          <w:szCs w:val="24"/>
-        </w:rPr>
-        <w:t xml:space="preserve">to </w:t>
-      </w:r>
-      <w:r>
-        <w:rPr>
-          <w:sz w:val="24"/>
-          <w:szCs w:val="24"/>
-        </w:rPr>
-        <w:t xml:space="preserve">separate themselves </w:t>
-      </w:r>
-      <w:r>
-        <w:rPr>
-          <w:sz w:val="24"/>
-          <w:szCs w:val="24"/>
-        </w:rPr>
-        <w:t xml:space="preserve">and the facts alleged against them </w:t>
-      </w:r>
-      <w:r>
-        <w:rPr>
-          <w:sz w:val="24"/>
-          <w:szCs w:val="24"/>
-        </w:rPr>
-        <w:t>from the aforementioned action and to stay the claims against them pending the determination of the claim of negligence alleged against Donald</w:t>
-      </w:r>
-      <w:r>
-        <w:rPr>
-          <w:sz w:val="24"/>
-          <w:szCs w:val="24"/>
-        </w:rPr>
-        <w:t xml:space="preserve"> (the “Sever and Stay” application).</w:t>
+        <w:t>On or about March 8, 2023, the ICBC Defendants filed an application to separate themselves, and the facts alleged against them, from the aforementioned action and to stay the claims against them pending the determination of the claim of negligence alleged against Donald (the “Sever and Stay” application).</w:t>
       </w:r>
     </w:p>
     <w:p>
@@ -1182,7 +477,7 @@
           <w:sz w:val="24"/>
           <w:szCs w:val="24"/>
         </w:rPr>
-        <w:t xml:space="preserve">On or about April 13, 2023, the defendants Sever and Stay application was heard by Madam Justice Walkem and was adjourned generally, for exceeding the court’s available time. </w:t>
+        <w:t>On or about April 13, 2023, the ICBC Defendants’ Sever and Stay application was heard by Madam Justice Walkem and was adjourned generally for exceeding the court’s available time.</w:t>
       </w:r>
     </w:p>
     <w:p>
@@ -1203,7 +498,8 @@
           <w:sz w:val="24"/>
           <w:szCs w:val="24"/>
         </w:rPr>
-        <w:t>On or about June 19,2023 the Plaintiff filed a notice of application, in British Columbia Supreme Court, to strike the ICBC defendants’ pleadings (the “Application to Strike”).</w:t>
+        <w:lastRenderedPageBreak/>
+        <w:t xml:space="preserve">    On or about June 19, 2023, the Plaintiff filed a notice of application in the British Columbia Supreme Court to strike the ICBC Defendants’ pleadings (the “Application to Strike”).</w:t>
       </w:r>
     </w:p>
     <w:p>
@@ -1244,57 +540,7 @@
           <w:sz w:val="24"/>
           <w:szCs w:val="24"/>
         </w:rPr>
-        <w:t>On or about July 12, 2023 ICBC and ICBC employees filed amendments to their responses to civil claims</w:t>
-      </w:r>
-      <w:r>
-        <w:rPr>
-          <w:sz w:val="24"/>
-          <w:szCs w:val="24"/>
-        </w:rPr>
-        <w:t xml:space="preserve"> (“ARTCC</w:t>
-      </w:r>
-      <w:r>
-        <w:rPr>
-          <w:sz w:val="24"/>
-          <w:szCs w:val="24"/>
-        </w:rPr>
-        <w:t>”)</w:t>
-      </w:r>
-      <w:r>
-        <w:rPr>
-          <w:sz w:val="24"/>
-          <w:szCs w:val="24"/>
-        </w:rPr>
-        <w:t>. Both amended responses w</w:t>
-      </w:r>
-      <w:r>
-        <w:rPr>
-          <w:sz w:val="24"/>
-          <w:szCs w:val="24"/>
-        </w:rPr>
-        <w:t>ere signed</w:t>
-      </w:r>
-      <w:r>
-        <w:rPr>
-          <w:sz w:val="24"/>
-          <w:szCs w:val="24"/>
-        </w:rPr>
-        <w:t xml:space="preserve"> by the defendant Morris and </w:t>
-      </w:r>
-      <w:r>
-        <w:rPr>
-          <w:sz w:val="24"/>
-          <w:szCs w:val="24"/>
-        </w:rPr>
-        <w:lastRenderedPageBreak/>
-        <w:t xml:space="preserve">had Harper Grey as address for service. </w:t>
-      </w:r>
-      <w:r>
-        <w:rPr>
-          <w:sz w:val="24"/>
-          <w:szCs w:val="24"/>
-        </w:rPr>
-        <w:t>The amended responses were served on the Plaintiff.</w:t>
+        <w:t>On or about July 12, 2023, ICBC and the ICBC employees filed amendments to their responses to civil claims (“ARTCC”). Both amended responses were signed by Defendant Morris and had Harper Grey's address for service. The amended responses were served on the Plaintiff.</w:t>
       </w:r>
     </w:p>
     <w:p>
@@ -1315,35 +561,7 @@
           <w:sz w:val="24"/>
           <w:szCs w:val="24"/>
         </w:rPr>
-        <w:t xml:space="preserve">The two amended responses to civil claims </w:t>
-      </w:r>
-      <w:r>
-        <w:rPr>
-          <w:sz w:val="24"/>
-          <w:szCs w:val="24"/>
-        </w:rPr>
-        <w:t xml:space="preserve">signed </w:t>
-      </w:r>
-      <w:r>
-        <w:rPr>
-          <w:sz w:val="24"/>
-          <w:szCs w:val="24"/>
-        </w:rPr>
-        <w:t xml:space="preserve">by the defendant Morris </w:t>
-      </w:r>
-      <w:r>
-        <w:rPr>
-          <w:sz w:val="24"/>
-          <w:szCs w:val="24"/>
-        </w:rPr>
-        <w:t>and filled into court contained misrepresentations as detailed below</w:t>
-      </w:r>
-      <w:r>
-        <w:rPr>
-          <w:sz w:val="24"/>
-          <w:szCs w:val="24"/>
-        </w:rPr>
-        <w:t>:</w:t>
+        <w:t>The two amended responses to civil claims signed by Defendant Morris and filed in court contained misrepresentations, as detailed below:</w:t>
       </w:r>
     </w:p>
     <w:p>
@@ -1364,56 +582,21 @@
           <w:sz w:val="24"/>
           <w:szCs w:val="24"/>
         </w:rPr>
-        <w:t xml:space="preserve">The defendant Morris received document disclosure from the Plaintiff </w:t>
-      </w:r>
-      <w:r>
-        <w:rPr>
-          <w:sz w:val="24"/>
-          <w:szCs w:val="24"/>
-        </w:rPr>
-        <w:t>which</w:t>
-      </w:r>
-      <w:r>
-        <w:rPr>
-          <w:sz w:val="24"/>
-          <w:szCs w:val="24"/>
-        </w:rPr>
-        <w:t xml:space="preserve"> included email communication</w:t>
-      </w:r>
-      <w:r>
-        <w:rPr>
-          <w:sz w:val="24"/>
-          <w:szCs w:val="24"/>
-        </w:rPr>
-        <w:t>s</w:t>
-      </w:r>
-      <w:r>
-        <w:rPr>
-          <w:sz w:val="24"/>
-          <w:szCs w:val="24"/>
-        </w:rPr>
-        <w:t xml:space="preserve"> between the Plaintiff and ICBC Employee</w:t>
-      </w:r>
-      <w:r>
-        <w:rPr>
-          <w:sz w:val="24"/>
-          <w:szCs w:val="24"/>
-        </w:rPr>
-        <w:t>s including</w:t>
-      </w:r>
-      <w:r>
-        <w:rPr>
-          <w:sz w:val="24"/>
-          <w:szCs w:val="24"/>
-        </w:rPr>
-        <w:t xml:space="preserve"> Beata Siwinski (“Siwinski”) who was handling the Plaintiff insurance claim</w:t>
-      </w:r>
-      <w:r>
-        <w:rPr>
-          <w:sz w:val="24"/>
-          <w:szCs w:val="24"/>
-        </w:rPr>
-        <w:t>.</w:t>
+        <w:t xml:space="preserve">The Defendant Morris received document disclosure from the Plaintiff, which included email communications between the Plaintiff and ICBC employees, including </w:t>
+      </w:r>
+      <w:r>
+        <w:rPr>
+          <w:sz w:val="24"/>
+          <w:szCs w:val="24"/>
+        </w:rPr>
+        <w:t>the Defendant</w:t>
+      </w:r>
+      <w:r>
+        <w:rPr>
+          <w:sz w:val="24"/>
+          <w:szCs w:val="24"/>
+        </w:rPr>
+        <w:t xml:space="preserve"> Siwinski, who was handling the Plaintiff's insurance claim.</w:t>
       </w:r>
     </w:p>
     <w:p>
@@ -1434,21 +617,7 @@
           <w:sz w:val="24"/>
           <w:szCs w:val="24"/>
         </w:rPr>
-        <w:t>Further</w:t>
-      </w:r>
-      <w:r>
-        <w:rPr>
-          <w:sz w:val="24"/>
-          <w:szCs w:val="24"/>
-        </w:rPr>
-        <w:t xml:space="preserve">, on dates unknown to the Plaintiff, </w:t>
-      </w:r>
-      <w:r>
-        <w:rPr>
-          <w:sz w:val="24"/>
-          <w:szCs w:val="24"/>
-        </w:rPr>
-        <w:t xml:space="preserve">the defendant Morris received document disclosure from the ICBC defendants in relation to the facts alleged against them by the Plaintiff. </w:t>
+        <w:t>Further, on dates unknown to the Plaintiff, Defendant Morris received document disclosure from the ICBC Defendants in relation to the facts alleged against them by the Plaintiff.</w:t>
       </w:r>
     </w:p>
     <w:p>
@@ -1469,49 +638,7 @@
           <w:sz w:val="24"/>
           <w:szCs w:val="24"/>
         </w:rPr>
-        <w:t>The defendant Morris falsified email communication that was disclosed to him by the Plaintiff</w:t>
-      </w:r>
-      <w:r>
-        <w:rPr>
-          <w:sz w:val="24"/>
-          <w:szCs w:val="24"/>
-        </w:rPr>
-        <w:t xml:space="preserve"> and the defendants,</w:t>
-      </w:r>
-      <w:r>
-        <w:rPr>
-          <w:sz w:val="24"/>
-          <w:szCs w:val="24"/>
-        </w:rPr>
-        <w:t xml:space="preserve"> and submitted them as </w:t>
-      </w:r>
-      <w:r>
-        <w:rPr>
-          <w:sz w:val="24"/>
-          <w:szCs w:val="24"/>
-        </w:rPr>
-        <w:t>facts</w:t>
-      </w:r>
-      <w:r>
-        <w:rPr>
-          <w:sz w:val="24"/>
-          <w:szCs w:val="24"/>
-        </w:rPr>
-        <w:t xml:space="preserve"> in the amended pleadings. Specifically</w:t>
-      </w:r>
-      <w:r>
-        <w:rPr>
-          <w:sz w:val="24"/>
-          <w:szCs w:val="24"/>
-        </w:rPr>
-        <w:t>:</w:t>
-      </w:r>
-      <w:r>
-        <w:rPr>
-          <w:sz w:val="24"/>
-          <w:szCs w:val="24"/>
-        </w:rPr>
-        <w:t xml:space="preserve"> </w:t>
+        <w:t>Defendant Morris falsified email communications that were disclosed to him by the Plaintiff and the Defendants and submitted them as facts in the amended pleadings. Specifically:</w:t>
       </w:r>
     </w:p>
     <w:p>
@@ -1532,21 +659,7 @@
           <w:sz w:val="24"/>
           <w:szCs w:val="24"/>
         </w:rPr>
-        <w:t xml:space="preserve">Morris took excerpts from several communications and statements that were disclosed to him and structured them to give different meaning than that which </w:t>
-      </w:r>
-      <w:r>
-        <w:rPr>
-          <w:sz w:val="24"/>
-          <w:szCs w:val="24"/>
-        </w:rPr>
-        <w:t xml:space="preserve">would </w:t>
-      </w:r>
-      <w:r>
-        <w:rPr>
-          <w:sz w:val="24"/>
-          <w:szCs w:val="24"/>
-        </w:rPr>
-        <w:t xml:space="preserve">be understood if they were read unaltered and in context. </w:t>
+        <w:t>Morris took excerpts from several communications and statements that were disclosed to him and structured them to give a different meaning than that which would be understood if they were read unaltered and in context.</w:t>
       </w:r>
     </w:p>
     <w:p>
@@ -1567,14 +680,7 @@
           <w:sz w:val="24"/>
           <w:szCs w:val="24"/>
         </w:rPr>
-        <w:t xml:space="preserve">Morris submitted </w:t>
-      </w:r>
-      <w:r>
-        <w:rPr>
-          <w:sz w:val="24"/>
-          <w:szCs w:val="24"/>
-        </w:rPr>
-        <w:t xml:space="preserve">as facts the fabricated material. </w:t>
+        <w:t>Morris submitted the fabricated material as facts</w:t>
       </w:r>
     </w:p>
     <w:p>
@@ -1637,119 +743,7 @@
           <w:sz w:val="24"/>
           <w:szCs w:val="24"/>
         </w:rPr>
-        <w:t xml:space="preserve">Further, </w:t>
-      </w:r>
-      <w:r>
-        <w:rPr>
-          <w:sz w:val="24"/>
-          <w:szCs w:val="24"/>
-        </w:rPr>
-        <w:t xml:space="preserve">and in the </w:t>
-      </w:r>
-      <w:r>
-        <w:rPr>
-          <w:sz w:val="24"/>
-          <w:szCs w:val="24"/>
-        </w:rPr>
-        <w:t xml:space="preserve">same </w:t>
-      </w:r>
-      <w:r>
-        <w:rPr>
-          <w:sz w:val="24"/>
-          <w:szCs w:val="24"/>
-        </w:rPr>
-        <w:t xml:space="preserve">aforementioned pleadings, </w:t>
-      </w:r>
-      <w:r>
-        <w:rPr>
-          <w:sz w:val="24"/>
-          <w:szCs w:val="24"/>
-        </w:rPr>
-        <w:t>the defendant Morris</w:t>
-      </w:r>
-      <w:r>
-        <w:rPr>
-          <w:sz w:val="24"/>
-          <w:szCs w:val="24"/>
-        </w:rPr>
-        <w:t xml:space="preserve"> submitted</w:t>
-      </w:r>
-      <w:r>
-        <w:rPr>
-          <w:sz w:val="24"/>
-          <w:szCs w:val="24"/>
-        </w:rPr>
-        <w:t xml:space="preserve"> representations that were disclosed to him by ICBC defendants</w:t>
-      </w:r>
-      <w:r>
-        <w:rPr>
-          <w:sz w:val="24"/>
-          <w:szCs w:val="24"/>
-        </w:rPr>
-        <w:t>;</w:t>
-      </w:r>
-      <w:r>
-        <w:rPr>
-          <w:sz w:val="24"/>
-          <w:szCs w:val="24"/>
-        </w:rPr>
-        <w:t xml:space="preserve"> </w:t>
-      </w:r>
-      <w:r>
-        <w:rPr>
-          <w:sz w:val="24"/>
-          <w:szCs w:val="24"/>
-        </w:rPr>
-        <w:t>the representations wer</w:t>
-      </w:r>
-      <w:r>
-        <w:rPr>
-          <w:sz w:val="24"/>
-          <w:szCs w:val="24"/>
-        </w:rPr>
-        <w:t>e</w:t>
-      </w:r>
-      <w:r>
-        <w:rPr>
-          <w:sz w:val="24"/>
-          <w:szCs w:val="24"/>
-        </w:rPr>
-        <w:t xml:space="preserve"> </w:t>
-      </w:r>
-      <w:r>
-        <w:rPr>
-          <w:sz w:val="24"/>
-          <w:szCs w:val="24"/>
-        </w:rPr>
-        <w:t>false,</w:t>
-      </w:r>
-      <w:r>
-        <w:rPr>
-          <w:sz w:val="24"/>
-          <w:szCs w:val="24"/>
-        </w:rPr>
-        <w:t xml:space="preserve"> </w:t>
-      </w:r>
-      <w:r>
-        <w:rPr>
-          <w:sz w:val="24"/>
-          <w:szCs w:val="24"/>
-        </w:rPr>
-        <w:t xml:space="preserve">and </w:t>
-      </w:r>
-      <w:r>
-        <w:rPr>
-          <w:sz w:val="24"/>
-          <w:szCs w:val="24"/>
-        </w:rPr>
-        <w:t>Morris</w:t>
-      </w:r>
-      <w:r>
-        <w:rPr>
-          <w:sz w:val="24"/>
-          <w:szCs w:val="24"/>
-        </w:rPr>
-        <w:t xml:space="preserve"> knew them to be false. </w:t>
+        <w:t>Further, in the same aforementioned pleadings, Defendant Morris submitted representations that were disclosed to him by the ICBC Defendants; these representations were false, and Morris knew them to be false.</w:t>
       </w:r>
     </w:p>
     <w:p>
@@ -1765,62 +759,6 @@
           <w:szCs w:val="24"/>
         </w:rPr>
       </w:pPr>
-      <w:r>
-        <w:rPr>
-          <w:sz w:val="24"/>
-          <w:szCs w:val="24"/>
-        </w:rPr>
-        <w:t xml:space="preserve">Morris knew the court would </w:t>
-      </w:r>
-      <w:r>
-        <w:rPr>
-          <w:sz w:val="24"/>
-          <w:szCs w:val="24"/>
-        </w:rPr>
-        <w:t>rely</w:t>
-      </w:r>
-      <w:r>
-        <w:rPr>
-          <w:sz w:val="24"/>
-          <w:szCs w:val="24"/>
-        </w:rPr>
-        <w:t xml:space="preserve"> on </w:t>
-      </w:r>
-      <w:r>
-        <w:rPr>
-          <w:sz w:val="24"/>
-          <w:szCs w:val="24"/>
-        </w:rPr>
-        <w:t>the fraudulent ARTCC</w:t>
-      </w:r>
-      <w:r>
-        <w:rPr>
-          <w:sz w:val="24"/>
-          <w:szCs w:val="24"/>
-        </w:rPr>
-        <w:t>s</w:t>
-      </w:r>
-      <w:r>
-        <w:rPr>
-          <w:sz w:val="24"/>
-          <w:szCs w:val="24"/>
-        </w:rPr>
-        <w:t xml:space="preserve"> in the hearing of the Sever and Stay applicati</w:t>
-      </w:r>
-      <w:r>
-        <w:rPr>
-          <w:sz w:val="24"/>
-          <w:szCs w:val="24"/>
-        </w:rPr>
-        <w:t>on</w:t>
-      </w:r>
-      <w:r>
-        <w:rPr>
-          <w:sz w:val="24"/>
-          <w:szCs w:val="24"/>
-        </w:rPr>
-        <w:t xml:space="preserve">. </w:t>
-      </w:r>
     </w:p>
     <w:p>
       <w:pPr>
@@ -1840,225 +778,24 @@
           <w:sz w:val="24"/>
           <w:szCs w:val="24"/>
         </w:rPr>
-        <w:t xml:space="preserve">On or about July 12, 2023 </w:t>
-      </w:r>
-      <w:r>
-        <w:rPr>
-          <w:sz w:val="24"/>
-          <w:szCs w:val="24"/>
-        </w:rPr>
-        <w:t>the</w:t>
-      </w:r>
-      <w:r>
-        <w:rPr>
-          <w:sz w:val="24"/>
-          <w:szCs w:val="24"/>
-        </w:rPr>
-        <w:t xml:space="preserve"> </w:t>
-      </w:r>
-      <w:r>
-        <w:rPr>
-          <w:sz w:val="24"/>
-          <w:szCs w:val="24"/>
-        </w:rPr>
-        <w:t>defendants</w:t>
-      </w:r>
-      <w:r>
-        <w:rPr>
-          <w:sz w:val="24"/>
-          <w:szCs w:val="24"/>
-        </w:rPr>
-        <w:t>’ Sever and Stay and</w:t>
-      </w:r>
-      <w:r>
-        <w:rPr>
-          <w:sz w:val="24"/>
-          <w:szCs w:val="24"/>
-        </w:rPr>
-        <w:t xml:space="preserve"> Plaintiff’s </w:t>
-      </w:r>
-      <w:r>
-        <w:rPr>
-          <w:sz w:val="24"/>
-          <w:szCs w:val="24"/>
-        </w:rPr>
-        <w:t>A</w:t>
-      </w:r>
-      <w:r>
-        <w:rPr>
-          <w:sz w:val="24"/>
-          <w:szCs w:val="24"/>
-        </w:rPr>
-        <w:t>pplication to strike w</w:t>
-      </w:r>
-      <w:r>
-        <w:rPr>
-          <w:sz w:val="24"/>
-          <w:szCs w:val="24"/>
-        </w:rPr>
-        <w:t>ere</w:t>
-      </w:r>
-      <w:r>
-        <w:rPr>
-          <w:sz w:val="24"/>
-          <w:szCs w:val="24"/>
-        </w:rPr>
-        <w:t xml:space="preserve"> adjourned generally for lack of court time. </w:t>
-      </w:r>
-      <w:r>
-        <w:rPr>
-          <w:sz w:val="24"/>
-          <w:szCs w:val="24"/>
-        </w:rPr>
-        <w:t>The presiding j</w:t>
-      </w:r>
-      <w:r>
-        <w:rPr>
-          <w:sz w:val="24"/>
-          <w:szCs w:val="24"/>
-        </w:rPr>
-        <w:t>udge</w:t>
-      </w:r>
-      <w:r>
-        <w:rPr>
-          <w:sz w:val="24"/>
-          <w:szCs w:val="24"/>
-        </w:rPr>
-        <w:t>,</w:t>
-      </w:r>
-      <w:r>
-        <w:rPr>
-          <w:sz w:val="24"/>
-          <w:szCs w:val="24"/>
-        </w:rPr>
-        <w:t xml:space="preserve"> </w:t>
-      </w:r>
-      <w:r>
-        <w:rPr>
-          <w:sz w:val="24"/>
-          <w:szCs w:val="24"/>
-        </w:rPr>
-        <w:t xml:space="preserve">judge </w:t>
-      </w:r>
-      <w:r>
-        <w:rPr>
-          <w:sz w:val="24"/>
-          <w:szCs w:val="24"/>
-        </w:rPr>
-        <w:t>Mathew Taylor</w:t>
-      </w:r>
-      <w:r>
-        <w:rPr>
-          <w:sz w:val="24"/>
-          <w:szCs w:val="24"/>
-        </w:rPr>
-        <w:t>,</w:t>
-      </w:r>
-      <w:r>
-        <w:rPr>
-          <w:sz w:val="24"/>
-          <w:szCs w:val="24"/>
-        </w:rPr>
-        <w:t xml:space="preserve"> </w:t>
-      </w:r>
-      <w:r>
-        <w:rPr>
-          <w:sz w:val="24"/>
-          <w:szCs w:val="24"/>
-        </w:rPr>
-        <w:t xml:space="preserve">agreed to hear the </w:t>
-      </w:r>
-      <w:r>
-        <w:rPr>
-          <w:sz w:val="24"/>
-          <w:szCs w:val="24"/>
-        </w:rPr>
-        <w:t>parties’</w:t>
-      </w:r>
-      <w:r>
-        <w:rPr>
-          <w:sz w:val="24"/>
-          <w:szCs w:val="24"/>
-        </w:rPr>
-        <w:t xml:space="preserve"> submissions on sequencing of their applications to determine whether the Plaintiff’s </w:t>
-      </w:r>
-      <w:r>
-        <w:rPr>
-          <w:sz w:val="24"/>
-          <w:szCs w:val="24"/>
-        </w:rPr>
-        <w:t>A</w:t>
-      </w:r>
-      <w:r>
-        <w:rPr>
-          <w:sz w:val="24"/>
-          <w:szCs w:val="24"/>
-        </w:rPr>
-        <w:t xml:space="preserve">pplication to </w:t>
-      </w:r>
-      <w:r>
-        <w:rPr>
-          <w:sz w:val="24"/>
-          <w:szCs w:val="24"/>
-        </w:rPr>
-        <w:t>S</w:t>
-      </w:r>
-      <w:r>
-        <w:rPr>
-          <w:sz w:val="24"/>
-          <w:szCs w:val="24"/>
-        </w:rPr>
-        <w:t xml:space="preserve">trike </w:t>
-      </w:r>
-      <w:r>
-        <w:rPr>
-          <w:sz w:val="24"/>
-          <w:szCs w:val="24"/>
-        </w:rPr>
-        <w:t xml:space="preserve">should proceed prior to the defendants’’ Sever </w:t>
-      </w:r>
-      <w:r>
-        <w:rPr>
-          <w:sz w:val="24"/>
-          <w:szCs w:val="24"/>
-        </w:rPr>
         <w:lastRenderedPageBreak/>
-        <w:t xml:space="preserve">and Stay application.  The judge ordered the parties to file written submissions. (the” </w:t>
-      </w:r>
-      <w:r>
-        <w:rPr>
-          <w:sz w:val="24"/>
-          <w:szCs w:val="24"/>
-        </w:rPr>
-        <w:t>Sequencing Application</w:t>
-      </w:r>
-      <w:r>
-        <w:rPr>
-          <w:sz w:val="24"/>
-          <w:szCs w:val="24"/>
-        </w:rPr>
-        <w:t>”)</w:t>
-      </w:r>
-      <w:r>
-        <w:rPr>
-          <w:sz w:val="24"/>
-          <w:szCs w:val="24"/>
-        </w:rPr>
-        <w:t xml:space="preserve"> and to schedule a </w:t>
-      </w:r>
-      <w:r>
-        <w:rPr>
-          <w:sz w:val="24"/>
-          <w:szCs w:val="24"/>
-        </w:rPr>
-        <w:t>one-hour</w:t>
-      </w:r>
-      <w:r>
-        <w:rPr>
-          <w:sz w:val="24"/>
-          <w:szCs w:val="24"/>
-        </w:rPr>
-        <w:t xml:space="preserve"> hearing.</w:t>
+        <w:t xml:space="preserve">Morris knew the court would rely on the fraudulent ARTCCs in the hearing of the </w:t>
+      </w:r>
+      <w:r>
+        <w:rPr>
+          <w:i/>
+          <w:iCs/>
+          <w:sz w:val="24"/>
+          <w:szCs w:val="24"/>
+        </w:rPr>
+        <w:t>Sever and Stay</w:t>
+      </w:r>
+      <w:r>
+        <w:rPr>
+          <w:sz w:val="24"/>
+          <w:szCs w:val="24"/>
+        </w:rPr>
+        <w:t xml:space="preserve"> application, and in fact, he intended to mislead and deceive the court with his misrepresentations.</w:t>
       </w:r>
     </w:p>
     <w:p>
@@ -2079,35 +816,39 @@
           <w:sz w:val="24"/>
           <w:szCs w:val="24"/>
         </w:rPr>
-        <w:t xml:space="preserve">The Plaintiff’s </w:t>
-      </w:r>
-      <w:r>
-        <w:rPr>
-          <w:sz w:val="24"/>
-          <w:szCs w:val="24"/>
-        </w:rPr>
-        <w:t>A</w:t>
-      </w:r>
-      <w:r>
-        <w:rPr>
-          <w:sz w:val="24"/>
-          <w:szCs w:val="24"/>
-        </w:rPr>
-        <w:t xml:space="preserve">pplication to </w:t>
-      </w:r>
-      <w:r>
-        <w:rPr>
-          <w:sz w:val="24"/>
-          <w:szCs w:val="24"/>
-        </w:rPr>
-        <w:t>S</w:t>
-      </w:r>
-      <w:r>
-        <w:rPr>
-          <w:sz w:val="24"/>
-          <w:szCs w:val="24"/>
-        </w:rPr>
-        <w:t xml:space="preserve">trike was schedule for hearing on September 27, 2023. </w:t>
+        <w:t xml:space="preserve">On or about July 12, 2023, the Defendants’ </w:t>
+      </w:r>
+      <w:r>
+        <w:rPr>
+          <w:i/>
+          <w:iCs/>
+          <w:sz w:val="24"/>
+          <w:szCs w:val="24"/>
+        </w:rPr>
+        <w:t>Sever and Stay</w:t>
+      </w:r>
+      <w:r>
+        <w:rPr>
+          <w:sz w:val="24"/>
+          <w:szCs w:val="24"/>
+        </w:rPr>
+        <w:t xml:space="preserve"> application and the Plaintiff’s </w:t>
+      </w:r>
+      <w:r>
+        <w:rPr>
+          <w:i/>
+          <w:iCs/>
+          <w:sz w:val="24"/>
+          <w:szCs w:val="24"/>
+        </w:rPr>
+        <w:t>Application to Strike</w:t>
+      </w:r>
+      <w:r>
+        <w:rPr>
+          <w:sz w:val="24"/>
+          <w:szCs w:val="24"/>
+        </w:rPr>
+        <w:t xml:space="preserve"> were scheduled for hearing but were adjourned generally due to a lack of court time. The presiding judge, Justice Matthew Taylor, agreed to hear the parties’ submissions on the sequencing of their applications to determine whether the Plaintiff’s Application to Strike should proceed before the Defendants’ Sever and Stay application. The judge ordered the parties to file written submissions (the “Sequencing Application”) and to schedule a one-hour hearing.</w:t>
       </w:r>
     </w:p>
     <w:p>
@@ -2128,14 +869,21 @@
           <w:sz w:val="24"/>
           <w:szCs w:val="24"/>
         </w:rPr>
-        <w:t xml:space="preserve">In support of the </w:t>
-      </w:r>
-      <w:r>
-        <w:rPr>
-          <w:sz w:val="24"/>
-          <w:szCs w:val="24"/>
-        </w:rPr>
-        <w:t>Sequencing Application</w:t>
+        <w:t xml:space="preserve">The </w:t>
+      </w:r>
+      <w:r>
+        <w:rPr>
+          <w:sz w:val="24"/>
+          <w:szCs w:val="24"/>
+        </w:rPr>
+        <w:t>Parties</w:t>
+      </w:r>
+      <w:r>
+        <w:rPr>
+          <w:sz w:val="24"/>
+          <w:szCs w:val="24"/>
+        </w:rPr>
+        <w:t>’</w:t>
       </w:r>
       <w:r>
         <w:rPr>
@@ -2146,66 +894,37 @@
       </w:r>
       <w:r>
         <w:rPr>
-          <w:sz w:val="24"/>
-          <w:szCs w:val="24"/>
-        </w:rPr>
-        <w:t>the defendant Morris submitted</w:t>
-      </w:r>
-      <w:r>
-        <w:rPr>
-          <w:sz w:val="24"/>
-          <w:szCs w:val="24"/>
-        </w:rPr>
-        <w:t xml:space="preserve"> the defendants’ book of record that included </w:t>
-      </w:r>
-      <w:r>
-        <w:rPr>
-          <w:sz w:val="24"/>
-          <w:szCs w:val="24"/>
-        </w:rPr>
-        <w:t>the</w:t>
-      </w:r>
-      <w:r>
-        <w:rPr>
-          <w:sz w:val="24"/>
-          <w:szCs w:val="24"/>
-        </w:rPr>
-        <w:t xml:space="preserve"> fraudulent documents</w:t>
-      </w:r>
-      <w:r>
-        <w:rPr>
-          <w:sz w:val="24"/>
-          <w:szCs w:val="24"/>
-        </w:rPr>
-        <w:t xml:space="preserve"> </w:t>
-      </w:r>
-      <w:r>
-        <w:rPr>
-          <w:sz w:val="24"/>
-          <w:szCs w:val="24"/>
-        </w:rPr>
-        <w:t>of July 12, 2023</w:t>
-      </w:r>
-      <w:r>
-        <w:rPr>
-          <w:sz w:val="24"/>
-          <w:szCs w:val="24"/>
-        </w:rPr>
-        <w:t xml:space="preserve"> </w:t>
-      </w:r>
-      <w:r>
-        <w:rPr>
-          <w:sz w:val="24"/>
-          <w:szCs w:val="24"/>
-        </w:rPr>
-        <w:t>intending for the court to rely on them</w:t>
-      </w:r>
-      <w:r>
-        <w:rPr>
-          <w:sz w:val="24"/>
-          <w:szCs w:val="24"/>
-        </w:rPr>
-        <w:t>.</w:t>
+          <w:i/>
+          <w:iCs/>
+          <w:sz w:val="24"/>
+          <w:szCs w:val="24"/>
+        </w:rPr>
+        <w:t>Se</w:t>
+      </w:r>
+      <w:r>
+        <w:rPr>
+          <w:i/>
+          <w:iCs/>
+          <w:sz w:val="24"/>
+          <w:szCs w:val="24"/>
+        </w:rPr>
+        <w:t>quencing A</w:t>
+      </w:r>
+      <w:r>
+        <w:rPr>
+          <w:i/>
+          <w:iCs/>
+          <w:sz w:val="24"/>
+          <w:szCs w:val="24"/>
+        </w:rPr>
+        <w:t>pplication</w:t>
+      </w:r>
+      <w:r>
+        <w:rPr>
+          <w:sz w:val="24"/>
+          <w:szCs w:val="24"/>
+        </w:rPr>
+        <w:t xml:space="preserve"> was scheduled to be heard on September 27, 2023.</w:t>
       </w:r>
     </w:p>
     <w:p>
@@ -2226,35 +945,61 @@
           <w:sz w:val="24"/>
           <w:szCs w:val="24"/>
         </w:rPr>
-        <w:t xml:space="preserve">On or About </w:t>
-      </w:r>
-      <w:r>
-        <w:rPr>
-          <w:sz w:val="24"/>
-          <w:szCs w:val="24"/>
-        </w:rPr>
-        <w:t>September</w:t>
-      </w:r>
-      <w:r>
-        <w:rPr>
-          <w:sz w:val="24"/>
-          <w:szCs w:val="24"/>
-        </w:rPr>
-        <w:t xml:space="preserve"> 27, 2024, Judge Taylor heard the </w:t>
-      </w:r>
-      <w:r>
-        <w:rPr>
-          <w:sz w:val="24"/>
-          <w:szCs w:val="24"/>
-        </w:rPr>
-        <w:t>parties’</w:t>
-      </w:r>
-      <w:r>
-        <w:rPr>
-          <w:sz w:val="24"/>
-          <w:szCs w:val="24"/>
-        </w:rPr>
-        <w:t xml:space="preserve"> submissions for the Sequencing Application. </w:t>
+        <w:t xml:space="preserve">In support of the </w:t>
+      </w:r>
+      <w:r>
+        <w:rPr>
+          <w:i/>
+          <w:iCs/>
+          <w:sz w:val="24"/>
+          <w:szCs w:val="24"/>
+        </w:rPr>
+        <w:t>Sequencing Application</w:t>
+      </w:r>
+      <w:r>
+        <w:rPr>
+          <w:sz w:val="24"/>
+          <w:szCs w:val="24"/>
+        </w:rPr>
+        <w:t>,</w:t>
+      </w:r>
+      <w:r>
+        <w:t xml:space="preserve"> </w:t>
+      </w:r>
+      <w:r>
+        <w:rPr>
+          <w:sz w:val="24"/>
+          <w:szCs w:val="24"/>
+        </w:rPr>
+        <w:t xml:space="preserve">Morris filed the </w:t>
+      </w:r>
+      <w:r>
+        <w:rPr>
+          <w:sz w:val="24"/>
+          <w:szCs w:val="24"/>
+        </w:rPr>
+        <w:t xml:space="preserve">ICBC </w:t>
+      </w:r>
+      <w:r>
+        <w:rPr>
+          <w:sz w:val="24"/>
+          <w:szCs w:val="24"/>
+        </w:rPr>
+        <w:t xml:space="preserve">Defendants’ Book of Record, which included the fraudulent </w:t>
+      </w:r>
+      <w:r>
+        <w:rPr>
+          <w:sz w:val="24"/>
+          <w:szCs w:val="24"/>
+        </w:rPr>
+        <w:t>ARTCCs</w:t>
+      </w:r>
+      <w:r>
+        <w:rPr>
+          <w:sz w:val="24"/>
+          <w:szCs w:val="24"/>
+        </w:rPr>
+        <w:t xml:space="preserve"> dated July 12, 2023, with the intent that the Court would rely upon them.</w:t>
       </w:r>
       <w:r>
         <w:rPr>
@@ -2282,28 +1027,42 @@
           <w:sz w:val="24"/>
           <w:szCs w:val="24"/>
         </w:rPr>
-        <w:t xml:space="preserve">On or about October 20, 2023 Judge Taylor issued a decision on the aforementioned application and ordered </w:t>
-      </w:r>
-      <w:r>
-        <w:rPr>
-          <w:sz w:val="24"/>
-          <w:szCs w:val="24"/>
-        </w:rPr>
-        <w:t xml:space="preserve">the Plaintiff’s application to strike stayed and </w:t>
-      </w:r>
-      <w:r>
-        <w:rPr>
-          <w:sz w:val="24"/>
-          <w:szCs w:val="24"/>
-        </w:rPr>
-        <w:t xml:space="preserve">for </w:t>
-      </w:r>
-      <w:r>
-        <w:rPr>
-          <w:sz w:val="24"/>
-          <w:szCs w:val="24"/>
-        </w:rPr>
-        <w:t xml:space="preserve">the defendants’ application to proceed first in time. </w:t>
+        <w:t xml:space="preserve">On or About </w:t>
+      </w:r>
+      <w:r>
+        <w:rPr>
+          <w:sz w:val="24"/>
+          <w:szCs w:val="24"/>
+        </w:rPr>
+        <w:t>September</w:t>
+      </w:r>
+      <w:r>
+        <w:rPr>
+          <w:sz w:val="24"/>
+          <w:szCs w:val="24"/>
+        </w:rPr>
+        <w:t xml:space="preserve"> 27, 2024, Judge Taylor heard the </w:t>
+      </w:r>
+      <w:r>
+        <w:rPr>
+          <w:sz w:val="24"/>
+          <w:szCs w:val="24"/>
+        </w:rPr>
+        <w:t>parties’</w:t>
+      </w:r>
+      <w:r>
+        <w:rPr>
+          <w:sz w:val="24"/>
+          <w:szCs w:val="24"/>
+        </w:rPr>
+        <w:t xml:space="preserve"> submissions for the Sequencing Application. </w:t>
+      </w:r>
+      <w:r>
+        <w:rPr>
+          <w:sz w:val="24"/>
+          <w:szCs w:val="24"/>
+        </w:rPr>
+        <w:t xml:space="preserve"> </w:t>
       </w:r>
     </w:p>
     <w:p>
@@ -2324,21 +1083,28 @@
           <w:sz w:val="24"/>
           <w:szCs w:val="24"/>
         </w:rPr>
-        <w:t>On or about June 04, 2024 the Plaintiff</w:t>
-      </w:r>
-      <w:r>
-        <w:rPr>
-          <w:sz w:val="24"/>
-          <w:szCs w:val="24"/>
-        </w:rPr>
-        <w:t>’s</w:t>
-      </w:r>
-      <w:r>
-        <w:rPr>
-          <w:sz w:val="24"/>
-          <w:szCs w:val="24"/>
-        </w:rPr>
-        <w:t xml:space="preserve"> appeal of judge. Taylor’s decision was denied. </w:t>
+        <w:t>On or about October 20, 2023, Justice Taylor issued a decision on the Sequencing Application and ordered that the Plaintiff’s Application to Strike be stayed, with the Defendants’ Sever and Stay application to proceed first in time.</w:t>
+      </w:r>
+    </w:p>
+    <w:p>
+      <w:pPr>
+        <w:pStyle w:val="ListParagraph"/>
+        <w:numPr>
+          <w:ilvl w:val="0"/>
+          <w:numId w:val="1"/>
+        </w:numPr>
+        <w:spacing w:line="360" w:lineRule="auto"/>
+        <w:rPr>
+          <w:sz w:val="24"/>
+          <w:szCs w:val="24"/>
+        </w:rPr>
+      </w:pPr>
+      <w:r>
+        <w:rPr>
+          <w:sz w:val="24"/>
+          <w:szCs w:val="24"/>
+        </w:rPr>
+        <w:t>On or about June 4, 2024, the Plaintiff’s appeal of Justice Taylor’s decision was dismissed.</w:t>
       </w:r>
     </w:p>
     <w:p>
@@ -2388,84 +1154,7 @@
           <w:sz w:val="24"/>
           <w:szCs w:val="24"/>
         </w:rPr>
-        <w:t xml:space="preserve">On or about August 15, </w:t>
-      </w:r>
-      <w:r>
-        <w:rPr>
-          <w:sz w:val="24"/>
-          <w:szCs w:val="24"/>
-        </w:rPr>
-        <w:t>2024,</w:t>
-      </w:r>
-      <w:r>
-        <w:rPr>
-          <w:sz w:val="24"/>
-          <w:szCs w:val="24"/>
-        </w:rPr>
-        <w:t xml:space="preserve"> the Plaintiff </w:t>
-      </w:r>
-      <w:r>
-        <w:rPr>
-          <w:sz w:val="24"/>
-          <w:szCs w:val="24"/>
-        </w:rPr>
-        <w:t>emailed</w:t>
-      </w:r>
-      <w:r>
-        <w:rPr>
-          <w:sz w:val="24"/>
-          <w:szCs w:val="24"/>
-        </w:rPr>
-        <w:t xml:space="preserve"> the defendants ICBC</w:t>
-      </w:r>
-      <w:r>
-        <w:rPr>
-          <w:sz w:val="24"/>
-          <w:szCs w:val="24"/>
-        </w:rPr>
-        <w:t xml:space="preserve"> and </w:t>
-      </w:r>
-      <w:r>
-        <w:rPr>
-          <w:sz w:val="24"/>
-          <w:szCs w:val="24"/>
-        </w:rPr>
-        <w:t>Harper Grey</w:t>
-      </w:r>
-      <w:r>
-        <w:rPr>
-          <w:sz w:val="24"/>
-          <w:szCs w:val="24"/>
-        </w:rPr>
-        <w:t xml:space="preserve">, specifically </w:t>
-      </w:r>
-      <w:r>
-        <w:rPr>
-          <w:sz w:val="24"/>
-          <w:szCs w:val="24"/>
-        </w:rPr>
-        <w:t xml:space="preserve">the individuals listed below and informed them of the </w:t>
-      </w:r>
-      <w:r>
-        <w:rPr>
-          <w:sz w:val="24"/>
-          <w:szCs w:val="24"/>
-        </w:rPr>
-        <w:t xml:space="preserve">false </w:t>
-      </w:r>
-      <w:r>
-        <w:rPr>
-          <w:sz w:val="24"/>
-          <w:szCs w:val="24"/>
-        </w:rPr>
-        <w:t>representations made by defendant Morris. The email cautioned of potential legal consequences</w:t>
-      </w:r>
-      <w:r>
-        <w:rPr>
-          <w:sz w:val="24"/>
-          <w:szCs w:val="24"/>
-        </w:rPr>
-        <w:t>;</w:t>
+        <w:t>On or about August 15, 2024, the Plaintiff sent an email to the Defendants ICBC and Harper Grey LLP, specifically addressed to the individuals listed below and advising them of the false representations made by the Defendant Morris. The email further cautioned them of potential legal consequences:</w:t>
       </w:r>
     </w:p>
     <w:p>
@@ -2620,6 +1309,7 @@
           <w:sz w:val="24"/>
           <w:szCs w:val="24"/>
         </w:rPr>
+        <w:lastRenderedPageBreak/>
         <w:t>Romina Ambrosio, Claim Support Specialist at ICBC</w:t>
       </w:r>
       <w:r>
@@ -2699,13 +1389,6 @@
         </w:rPr>
         <w:t xml:space="preserve"> at Harper Grey LLP.</w:t>
       </w:r>
-      <w:r>
-        <w:rPr>
-          <w:sz w:val="24"/>
-          <w:szCs w:val="24"/>
-        </w:rPr>
-        <w:br/>
-      </w:r>
     </w:p>
     <w:p>
       <w:pPr>
@@ -2725,56 +1408,7 @@
           <w:sz w:val="24"/>
           <w:szCs w:val="24"/>
         </w:rPr>
-        <w:t>On a date unknown to t</w:t>
-      </w:r>
-      <w:r>
-        <w:rPr>
-          <w:sz w:val="24"/>
-          <w:szCs w:val="24"/>
-        </w:rPr>
-        <w:t xml:space="preserve">he </w:t>
-      </w:r>
-      <w:r>
-        <w:rPr>
-          <w:sz w:val="24"/>
-          <w:szCs w:val="24"/>
-        </w:rPr>
-        <w:t xml:space="preserve">Plaintiff the </w:t>
-      </w:r>
-      <w:r>
-        <w:rPr>
-          <w:sz w:val="24"/>
-          <w:szCs w:val="24"/>
-        </w:rPr>
-        <w:t xml:space="preserve">ICBC defendants </w:t>
-      </w:r>
-      <w:r>
-        <w:rPr>
-          <w:sz w:val="24"/>
-          <w:szCs w:val="24"/>
-        </w:rPr>
-        <w:t xml:space="preserve">and each of them agreed with the defendant Morris and Harper Grey to continue to advance his false representations in order to device the court </w:t>
-      </w:r>
-      <w:r>
-        <w:rPr>
-          <w:sz w:val="24"/>
-          <w:szCs w:val="24"/>
-        </w:rPr>
-        <w:t>and</w:t>
-      </w:r>
-      <w:r>
-        <w:rPr>
-          <w:sz w:val="24"/>
-          <w:szCs w:val="24"/>
-        </w:rPr>
-        <w:t xml:space="preserve"> defeat the Plaintiff’s claim</w:t>
-      </w:r>
-      <w:r>
-        <w:rPr>
-          <w:sz w:val="24"/>
-          <w:szCs w:val="24"/>
-        </w:rPr>
-        <w:t>; as follows:</w:t>
+        <w:t>On a date unknown to the Plaintiff, the ICBC Defendants, and each of them, agreed with the Defendants Morris and Harper Grey LLP to continue to advance Morris’s false representations in order to deceive the Court and have them removed from the claim, as follows:</w:t>
       </w:r>
     </w:p>
     <w:p>
@@ -2795,7 +1429,21 @@
           <w:sz w:val="24"/>
           <w:szCs w:val="24"/>
         </w:rPr>
-        <w:t>The defendants, and each of them, agreed to continue to appoint Harper Grey and Morris as counsel.</w:t>
+        <w:t>T</w:t>
+      </w:r>
+      <w:r>
+        <w:rPr>
+          <w:sz w:val="24"/>
+          <w:szCs w:val="24"/>
+        </w:rPr>
+        <w:t>he Defendants, and each of them, agreed to continue to appoint Harper Grey and Morris as counsel</w:t>
+      </w:r>
+      <w:r>
+        <w:rPr>
+          <w:sz w:val="24"/>
+          <w:szCs w:val="24"/>
+        </w:rPr>
+        <w:t>.</w:t>
       </w:r>
     </w:p>
     <w:p>
@@ -2816,8 +1464,7 @@
           <w:sz w:val="24"/>
           <w:szCs w:val="24"/>
         </w:rPr>
-        <w:lastRenderedPageBreak/>
-        <w:t xml:space="preserve">Agreed that Morris continue to advance the pleadings he submitted on their behaves and containing his false representations and deceitful material. </w:t>
+        <w:t>Agreed that Morris continue to advance the pleadings he submitted on their behalf, which they knew contained his false representations and deceitful material.</w:t>
       </w:r>
     </w:p>
     <w:p>
@@ -2838,77 +1485,23 @@
           <w:sz w:val="24"/>
           <w:szCs w:val="24"/>
         </w:rPr>
-        <w:t xml:space="preserve">On or about September 11, </w:t>
-      </w:r>
-      <w:r>
-        <w:rPr>
-          <w:sz w:val="24"/>
-          <w:szCs w:val="24"/>
-        </w:rPr>
-        <w:t>2024,</w:t>
-      </w:r>
-      <w:r>
-        <w:rPr>
-          <w:sz w:val="24"/>
-          <w:szCs w:val="24"/>
-        </w:rPr>
-        <w:t xml:space="preserve"> the Plaintiff filed an application to set aside Judge Taylor’s order of October 20, </w:t>
-      </w:r>
-      <w:r>
-        <w:rPr>
-          <w:sz w:val="24"/>
-          <w:szCs w:val="24"/>
-        </w:rPr>
-        <w:t>2024</w:t>
-      </w:r>
-      <w:r>
-        <w:rPr>
-          <w:sz w:val="24"/>
-          <w:szCs w:val="24"/>
-        </w:rPr>
-        <w:t xml:space="preserve"> (the “Application to Set Aside”)</w:t>
-      </w:r>
-      <w:r>
-        <w:rPr>
-          <w:sz w:val="24"/>
-          <w:szCs w:val="24"/>
-        </w:rPr>
-        <w:t>,</w:t>
-      </w:r>
-      <w:r>
-        <w:rPr>
-          <w:sz w:val="24"/>
-          <w:szCs w:val="24"/>
-        </w:rPr>
-        <w:t xml:space="preserve"> on the basis that it was obtained by deceit</w:t>
-      </w:r>
-      <w:r>
-        <w:rPr>
-          <w:sz w:val="24"/>
-          <w:szCs w:val="24"/>
-        </w:rPr>
-        <w:t xml:space="preserve">. </w:t>
-      </w:r>
-      <w:r>
-        <w:rPr>
-          <w:sz w:val="24"/>
-          <w:szCs w:val="24"/>
-        </w:rPr>
-        <w:t xml:space="preserve">Attached with the </w:t>
-      </w:r>
-      <w:r>
-        <w:rPr>
-          <w:sz w:val="24"/>
-          <w:szCs w:val="24"/>
-        </w:rPr>
-        <w:t xml:space="preserve">application were affidavit evidence and exhibits that were served on Morris and others. </w:t>
-      </w:r>
-      <w:r>
-        <w:rPr>
-          <w:sz w:val="24"/>
-          <w:szCs w:val="24"/>
-        </w:rPr>
-        <w:t>The Application was schedule to be heard on December 02, 2024.</w:t>
+        <w:t xml:space="preserve">On or about September 11, 2024, the Plaintiff filed an application to set aside Justice Taylor’s order of October 20, 2023 (the “Application to Set Aside”), on the basis that it was obtained by deceit. The application was accompanied by affidavit evidence and exhibits, which were served on Morris and the other Defendants. The </w:t>
+      </w:r>
+      <w:r>
+        <w:rPr>
+          <w:i/>
+          <w:iCs/>
+          <w:sz w:val="24"/>
+          <w:szCs w:val="24"/>
+        </w:rPr>
+        <w:t>Application to Set Aside</w:t>
+      </w:r>
+      <w:r>
+        <w:rPr>
+          <w:sz w:val="24"/>
+          <w:szCs w:val="24"/>
+        </w:rPr>
+        <w:t xml:space="preserve"> was scheduled to be heard on December 2, 2024.</w:t>
       </w:r>
     </w:p>
     <w:p>
@@ -2929,7 +1522,7 @@
           <w:sz w:val="24"/>
           <w:szCs w:val="24"/>
         </w:rPr>
-        <w:t>On or about October 08, Judge Taylor was assigned to manage the Plaintiff’s claim.</w:t>
+        <w:t>On or about October 8, 2024, Justice Taylor was assigned to manage the Plaintiff’s claim.</w:t>
       </w:r>
     </w:p>
     <w:p>
@@ -2950,7 +1543,23 @@
           <w:sz w:val="24"/>
           <w:szCs w:val="24"/>
         </w:rPr>
-        <w:t xml:space="preserve">On or about November 19, 2024, Judge Taylor set February 06 and 07, 2025 as date for hearing the defendant’s Sever and Stay application. </w:t>
+        <w:t xml:space="preserve">On or about November 19, 2024, Justice Taylor set February 6 and 7, 2025, as the dates for hearing the Defendants’ </w:t>
+      </w:r>
+      <w:r>
+        <w:rPr>
+          <w:i/>
+          <w:iCs/>
+          <w:sz w:val="24"/>
+          <w:szCs w:val="24"/>
+        </w:rPr>
+        <w:t>Sever and Stay</w:t>
+      </w:r>
+      <w:r>
+        <w:rPr>
+          <w:sz w:val="24"/>
+          <w:szCs w:val="24"/>
+        </w:rPr>
+        <w:t xml:space="preserve"> application.</w:t>
       </w:r>
     </w:p>
     <w:p>
@@ -2975,6 +1584,8 @@
       </w:r>
       <w:r>
         <w:rPr>
+          <w:i/>
+          <w:iCs/>
           <w:sz w:val="24"/>
           <w:szCs w:val="24"/>
         </w:rPr>
@@ -2985,63 +1596,7 @@
           <w:sz w:val="24"/>
           <w:szCs w:val="24"/>
         </w:rPr>
-        <w:t>,</w:t>
-      </w:r>
-      <w:r>
-        <w:rPr>
-          <w:sz w:val="24"/>
-          <w:szCs w:val="24"/>
-        </w:rPr>
-        <w:t xml:space="preserve"> scheduled </w:t>
-      </w:r>
-      <w:r>
-        <w:rPr>
-          <w:sz w:val="24"/>
-          <w:szCs w:val="24"/>
-        </w:rPr>
-        <w:t xml:space="preserve">for </w:t>
-      </w:r>
-      <w:r>
-        <w:rPr>
-          <w:sz w:val="24"/>
-          <w:szCs w:val="24"/>
-        </w:rPr>
-        <w:t xml:space="preserve">hearing on </w:t>
-      </w:r>
-      <w:r>
-        <w:rPr>
-          <w:sz w:val="24"/>
-          <w:szCs w:val="24"/>
-        </w:rPr>
-        <w:t xml:space="preserve">Dec 02, </w:t>
-      </w:r>
-      <w:r>
-        <w:rPr>
-          <w:sz w:val="24"/>
-          <w:szCs w:val="24"/>
-        </w:rPr>
-        <w:t>2024,</w:t>
-      </w:r>
-      <w:r>
-        <w:rPr>
-          <w:sz w:val="24"/>
-          <w:szCs w:val="24"/>
-        </w:rPr>
-        <w:t xml:space="preserve"> and </w:t>
-      </w:r>
-      <w:r>
-        <w:rPr>
-          <w:sz w:val="24"/>
-          <w:szCs w:val="24"/>
-        </w:rPr>
-        <w:t xml:space="preserve">subsequently </w:t>
-      </w:r>
-      <w:r>
-        <w:rPr>
-          <w:sz w:val="24"/>
-          <w:szCs w:val="24"/>
-        </w:rPr>
-        <w:t>for</w:t>
+        <w:t>, scheduled for hearing on December 2, 2024, and subsequently on January 13, 2025, was adjourned generally on both occasions due to a lack of court time. On both dates, Harper Grey</w:t>
       </w:r>
       <w:r>
         <w:rPr>
@@ -3055,126 +1610,7 @@
           <w:sz w:val="24"/>
           <w:szCs w:val="24"/>
         </w:rPr>
-        <w:t xml:space="preserve">January 13, </w:t>
-      </w:r>
-      <w:r>
-        <w:rPr>
-          <w:sz w:val="24"/>
-          <w:szCs w:val="24"/>
-        </w:rPr>
-        <w:t>2024,</w:t>
-      </w:r>
-      <w:r>
-        <w:rPr>
-          <w:sz w:val="24"/>
-          <w:szCs w:val="24"/>
-        </w:rPr>
-        <w:t xml:space="preserve"> </w:t>
-      </w:r>
-      <w:r>
-        <w:rPr>
-          <w:sz w:val="24"/>
-          <w:szCs w:val="24"/>
-        </w:rPr>
-        <w:t>was</w:t>
-      </w:r>
-      <w:r>
-        <w:rPr>
-          <w:sz w:val="24"/>
-          <w:szCs w:val="24"/>
-        </w:rPr>
-        <w:t xml:space="preserve"> adjourned generally</w:t>
-      </w:r>
-      <w:r>
-        <w:rPr>
-          <w:sz w:val="24"/>
-          <w:szCs w:val="24"/>
-        </w:rPr>
-        <w:t xml:space="preserve">, both days, </w:t>
-      </w:r>
-      <w:r>
-        <w:rPr>
-          <w:sz w:val="24"/>
-          <w:szCs w:val="24"/>
-        </w:rPr>
-        <w:t>for lack of court time.</w:t>
-      </w:r>
-      <w:r>
-        <w:rPr>
-          <w:sz w:val="24"/>
-          <w:szCs w:val="24"/>
-        </w:rPr>
-        <w:t xml:space="preserve"> On both dates, Harper Grey assigned </w:t>
-      </w:r>
-      <w:r>
-        <w:rPr>
-          <w:sz w:val="24"/>
-          <w:szCs w:val="24"/>
-        </w:rPr>
-        <w:t xml:space="preserve">one of the partners in their law </w:t>
-      </w:r>
-      <w:r>
-        <w:rPr>
-          <w:sz w:val="24"/>
-          <w:szCs w:val="24"/>
-        </w:rPr>
-        <w:t>firm</w:t>
-      </w:r>
-      <w:r>
-        <w:rPr>
-          <w:sz w:val="24"/>
-          <w:szCs w:val="24"/>
-        </w:rPr>
-        <w:t xml:space="preserve">, </w:t>
-      </w:r>
-      <w:r>
-        <w:rPr>
-          <w:sz w:val="24"/>
-          <w:szCs w:val="24"/>
-        </w:rPr>
-        <w:t xml:space="preserve">the defendant </w:t>
-      </w:r>
-      <w:r>
-        <w:rPr>
-          <w:sz w:val="24"/>
-          <w:szCs w:val="24"/>
-        </w:rPr>
-        <w:t xml:space="preserve">Pilley </w:t>
-      </w:r>
-      <w:r>
-        <w:rPr>
-          <w:sz w:val="24"/>
-          <w:szCs w:val="24"/>
-        </w:rPr>
-        <w:t>as counsel</w:t>
-      </w:r>
-      <w:r>
-        <w:rPr>
-          <w:sz w:val="24"/>
-          <w:szCs w:val="24"/>
-        </w:rPr>
-        <w:t xml:space="preserve"> to</w:t>
-      </w:r>
-      <w:r>
-        <w:rPr>
-          <w:sz w:val="24"/>
-          <w:szCs w:val="24"/>
-        </w:rPr>
-        <w:t xml:space="preserve"> </w:t>
-      </w:r>
-      <w:r>
-        <w:rPr>
-          <w:sz w:val="24"/>
-          <w:szCs w:val="24"/>
-        </w:rPr>
-        <w:t>represent</w:t>
-      </w:r>
-      <w:r>
-        <w:rPr>
-          <w:sz w:val="24"/>
-          <w:szCs w:val="24"/>
-        </w:rPr>
-        <w:t xml:space="preserve"> the ICBC defendants in the hearing.  </w:t>
+        <w:t>assigned the Defendant Pilley, a partner in their law firm, as counsel in place of Morris to represent the ICBC Defendants at the hearing.</w:t>
       </w:r>
     </w:p>
     <w:p>
@@ -3195,42 +1631,7 @@
           <w:sz w:val="24"/>
           <w:szCs w:val="24"/>
         </w:rPr>
-        <w:t xml:space="preserve">Pilley </w:t>
-      </w:r>
-      <w:r>
-        <w:rPr>
-          <w:sz w:val="24"/>
-          <w:szCs w:val="24"/>
-        </w:rPr>
-        <w:t xml:space="preserve">knew </w:t>
-      </w:r>
-      <w:r>
-        <w:rPr>
-          <w:sz w:val="24"/>
-          <w:szCs w:val="24"/>
-        </w:rPr>
-        <w:t xml:space="preserve">the Application to Set Aside alleged fraud against Morris and its purpose was to </w:t>
-      </w:r>
-      <w:r>
-        <w:rPr>
-          <w:sz w:val="24"/>
-          <w:szCs w:val="24"/>
-        </w:rPr>
-        <w:t xml:space="preserve">expose and remove the fraudulent pleadings. Pilley had knowledge and possession of copies of the supporting affidavit </w:t>
-      </w:r>
-      <w:r>
-        <w:rPr>
-          <w:sz w:val="24"/>
-          <w:szCs w:val="24"/>
-        </w:rPr>
-        <w:t xml:space="preserve">evidence </w:t>
-      </w:r>
-      <w:r>
-        <w:rPr>
-          <w:sz w:val="24"/>
-          <w:szCs w:val="24"/>
-        </w:rPr>
-        <w:t xml:space="preserve">and exhibits. </w:t>
+        <w:t>Pilley knew that the Application to Set Aside alleged fraud against Morris and that its purpose was to expose and set aside the fraudulent pleadings. Pilley had knowledge of, and possession of, copies of the supporting affidavit evidence and exhibits.</w:t>
       </w:r>
     </w:p>
     <w:p>
@@ -3251,7 +1652,23 @@
           <w:sz w:val="24"/>
           <w:szCs w:val="24"/>
         </w:rPr>
-        <w:t xml:space="preserve">In representing the ICBC defendants in the Application to Set Aside, Pilley intended to assist Morris in advancing the fraudulent pleadings with the intention of deceiving the court and causing harm to the Plaintiff. </w:t>
+        <w:t xml:space="preserve">Pilley, Harper Grey LLP, and Morris, and each of them, agreed to continue advancing Morris’s fraud upon the Court. To that end, Pilley was assigned to defeat the Plaintiff’s </w:t>
+      </w:r>
+      <w:r>
+        <w:rPr>
+          <w:i/>
+          <w:iCs/>
+          <w:sz w:val="24"/>
+          <w:szCs w:val="24"/>
+        </w:rPr>
+        <w:t>Application to Set Aside</w:t>
+      </w:r>
+      <w:r>
+        <w:rPr>
+          <w:sz w:val="24"/>
+          <w:szCs w:val="24"/>
+        </w:rPr>
+        <w:t>.</w:t>
       </w:r>
     </w:p>
     <w:p>
@@ -3272,21 +1689,40 @@
           <w:sz w:val="24"/>
           <w:szCs w:val="24"/>
         </w:rPr>
-        <w:t xml:space="preserve">In support of the defendants’ Sever and Stay application the defendant Morris submitted into court a defendants’ book of record that included the aforementioned misrepresentations. The defendant knew the court would rely on those pleadings including his </w:t>
-      </w:r>
-      <w:r>
-        <w:rPr>
-          <w:sz w:val="24"/>
-          <w:szCs w:val="24"/>
-        </w:rPr>
-        <w:t xml:space="preserve">false </w:t>
-      </w:r>
-      <w:r>
-        <w:rPr>
-          <w:sz w:val="24"/>
-          <w:szCs w:val="24"/>
-        </w:rPr>
-        <w:t>representations.</w:t>
+        <w:lastRenderedPageBreak/>
+        <w:t xml:space="preserve">The Plaintiff was unable to reschedule the </w:t>
+      </w:r>
+      <w:r>
+        <w:rPr>
+          <w:i/>
+          <w:iCs/>
+          <w:sz w:val="24"/>
+          <w:szCs w:val="24"/>
+        </w:rPr>
+        <w:t>Application to Set Aside</w:t>
+      </w:r>
+      <w:r>
+        <w:rPr>
+          <w:sz w:val="24"/>
+          <w:szCs w:val="24"/>
+        </w:rPr>
+        <w:t xml:space="preserve"> to a date prior to the hearing of the Defendants’ </w:t>
+      </w:r>
+      <w:r>
+        <w:rPr>
+          <w:i/>
+          <w:iCs/>
+          <w:sz w:val="24"/>
+          <w:szCs w:val="24"/>
+        </w:rPr>
+        <w:t>Sever and Stay</w:t>
+      </w:r>
+      <w:r>
+        <w:rPr>
+          <w:sz w:val="24"/>
+          <w:szCs w:val="24"/>
+        </w:rPr>
+        <w:t xml:space="preserve"> application.</w:t>
       </w:r>
     </w:p>
     <w:p>
@@ -3307,28 +1743,35 @@
           <w:sz w:val="24"/>
           <w:szCs w:val="24"/>
         </w:rPr>
-        <w:t xml:space="preserve">On or about </w:t>
-      </w:r>
-      <w:r>
-        <w:rPr>
-          <w:sz w:val="24"/>
-          <w:szCs w:val="24"/>
-        </w:rPr>
-        <w:t>February 06 and 07</w:t>
-      </w:r>
-      <w:r>
-        <w:rPr>
-          <w:sz w:val="24"/>
-          <w:szCs w:val="24"/>
-        </w:rPr>
-        <w:t>, 2025 Judge Tylor heard the defendants’ Sever and Stay application</w:t>
-      </w:r>
-      <w:r>
-        <w:rPr>
-          <w:sz w:val="24"/>
-          <w:szCs w:val="24"/>
-        </w:rPr>
-        <w:t>.</w:t>
+        <w:t>In support of the Defendants’ Sever and Stay application, the Defendant Morris submitted into Court the</w:t>
+      </w:r>
+      <w:r>
+        <w:rPr>
+          <w:sz w:val="24"/>
+          <w:szCs w:val="24"/>
+        </w:rPr>
+        <w:t xml:space="preserve"> ICBC</w:t>
+      </w:r>
+      <w:r>
+        <w:rPr>
+          <w:sz w:val="24"/>
+          <w:szCs w:val="24"/>
+        </w:rPr>
+        <w:t xml:space="preserve"> Defendants’ Book of Record, which included the fraudulent ARTCCs. The Defendant </w:t>
+      </w:r>
+      <w:r>
+        <w:rPr>
+          <w:sz w:val="24"/>
+          <w:szCs w:val="24"/>
+        </w:rPr>
+        <w:t xml:space="preserve">Morris </w:t>
+      </w:r>
+      <w:r>
+        <w:rPr>
+          <w:sz w:val="24"/>
+          <w:szCs w:val="24"/>
+        </w:rPr>
+        <w:t>intended that the Court rely upon those pleadings, including his false representations.</w:t>
       </w:r>
     </w:p>
     <w:p>
@@ -3349,14 +1792,7 @@
           <w:sz w:val="24"/>
           <w:szCs w:val="24"/>
         </w:rPr>
-        <w:t xml:space="preserve">On or about March 19, 2024, judge Taylor </w:t>
-      </w:r>
-      <w:r>
-        <w:rPr>
-          <w:sz w:val="24"/>
-          <w:szCs w:val="24"/>
-        </w:rPr>
-        <w:t>ordered the defendants’ separated and the allegations against stayed.</w:t>
+        <w:t>On or about February 6 and 7, 2025, Justice Taylor heard the Defendants’ Sever and Stay application.</w:t>
       </w:r>
     </w:p>
     <w:p>
@@ -3377,64 +1813,27 @@
           <w:sz w:val="24"/>
           <w:szCs w:val="24"/>
         </w:rPr>
-        <w:lastRenderedPageBreak/>
-        <w:t>As a result of the Defendant</w:t>
-      </w:r>
-      <w:r>
-        <w:rPr>
-          <w:sz w:val="24"/>
-          <w:szCs w:val="24"/>
-        </w:rPr>
-        <w:t>s’</w:t>
-      </w:r>
-      <w:r>
-        <w:rPr>
-          <w:sz w:val="24"/>
-          <w:szCs w:val="24"/>
-        </w:rPr>
-        <w:t xml:space="preserve"> </w:t>
-      </w:r>
-      <w:r>
-        <w:rPr>
-          <w:sz w:val="24"/>
-          <w:szCs w:val="24"/>
-        </w:rPr>
-        <w:t>actions, the</w:t>
-      </w:r>
-      <w:r>
-        <w:rPr>
-          <w:sz w:val="24"/>
-          <w:szCs w:val="24"/>
-        </w:rPr>
-        <w:t xml:space="preserve"> </w:t>
-      </w:r>
-      <w:r>
-        <w:rPr>
-          <w:sz w:val="24"/>
-          <w:szCs w:val="24"/>
-        </w:rPr>
-        <w:t>Plaintiff have</w:t>
-      </w:r>
-      <w:r>
-        <w:rPr>
-          <w:sz w:val="24"/>
-          <w:szCs w:val="24"/>
-        </w:rPr>
-        <w:t xml:space="preserve"> suffered, </w:t>
-      </w:r>
-      <w:r>
-        <w:rPr>
-          <w:sz w:val="24"/>
-          <w:szCs w:val="24"/>
-        </w:rPr>
-        <w:t>and will</w:t>
-      </w:r>
-      <w:r>
-        <w:rPr>
-          <w:sz w:val="24"/>
-          <w:szCs w:val="24"/>
-        </w:rPr>
-        <w:t xml:space="preserve"> continue to suffer, loss and damage, particulars of which include, inter alia, the following:</w:t>
+        <w:t>On or about March 19, 2025, Justice Taylor ordered that the Defendants be severed and that the allegations against them be stayed.</w:t>
+      </w:r>
+    </w:p>
+    <w:p>
+      <w:pPr>
+        <w:pStyle w:val="ListParagraph"/>
+        <w:numPr>
+          <w:ilvl w:val="0"/>
+          <w:numId w:val="1"/>
+        </w:numPr>
+        <w:rPr>
+          <w:sz w:val="24"/>
+          <w:szCs w:val="24"/>
+        </w:rPr>
+      </w:pPr>
+      <w:r>
+        <w:rPr>
+          <w:sz w:val="24"/>
+          <w:szCs w:val="24"/>
+        </w:rPr>
+        <w:t>As a result of the Defendants’ actions, the Plaintiff have suffered, and will continue to suffer, loss and damage, particulars of which include, inter alia, the following:</w:t>
       </w:r>
     </w:p>
     <w:p>
@@ -3455,7 +1854,14 @@
           <w:sz w:val="24"/>
           <w:szCs w:val="24"/>
         </w:rPr>
-        <w:t>Increased litigation cost and time.</w:t>
+        <w:t>Increased litigation costs and time</w:t>
+      </w:r>
+      <w:r>
+        <w:rPr>
+          <w:sz w:val="24"/>
+          <w:szCs w:val="24"/>
+        </w:rPr>
+        <w:t>.</w:t>
       </w:r>
     </w:p>
     <w:p>
@@ -3476,7 +1882,14 @@
           <w:sz w:val="24"/>
           <w:szCs w:val="24"/>
         </w:rPr>
-        <w:t>Irreversible loss of evidence without which the Plaintiff could not successfully continue to advance his motor vehicle and fraud action.</w:t>
+        <w:t>Irreversible loss of evidence, without which the Plaintiff could not successfully continue to advance his motor vehicle and fraud action</w:t>
+      </w:r>
+      <w:r>
+        <w:rPr>
+          <w:sz w:val="24"/>
+          <w:szCs w:val="24"/>
+        </w:rPr>
+        <w:t>.</w:t>
       </w:r>
     </w:p>
     <w:p>
@@ -3497,7 +1910,14 @@
           <w:sz w:val="24"/>
           <w:szCs w:val="24"/>
         </w:rPr>
-        <w:t>Such further particulars as may be determined.</w:t>
+        <w:t>Such further particulars as may be determined</w:t>
+      </w:r>
+      <w:r>
+        <w:rPr>
+          <w:sz w:val="24"/>
+          <w:szCs w:val="24"/>
+        </w:rPr>
+        <w:t>.</w:t>
       </w:r>
     </w:p>
     <w:p>
@@ -3767,63 +2187,8 @@
           <w:sz w:val="24"/>
           <w:szCs w:val="24"/>
         </w:rPr>
-        <w:t>The Defendants have engaged in conduct which is harsh, reprehensible</w:t>
-      </w:r>
-      <w:r>
-        <w:rPr>
-          <w:sz w:val="24"/>
-          <w:szCs w:val="24"/>
-        </w:rPr>
-        <w:t xml:space="preserve"> and</w:t>
-      </w:r>
-      <w:r>
-        <w:rPr>
-          <w:sz w:val="24"/>
-          <w:szCs w:val="24"/>
-        </w:rPr>
-        <w:t xml:space="preserve"> calculated to </w:t>
-      </w:r>
-      <w:r>
-        <w:rPr>
-          <w:sz w:val="24"/>
-          <w:szCs w:val="24"/>
-        </w:rPr>
-        <w:t>cause harm to the Plaintiff</w:t>
-      </w:r>
-      <w:r>
-        <w:rPr>
-          <w:sz w:val="24"/>
-          <w:szCs w:val="24"/>
-        </w:rPr>
-        <w:t xml:space="preserve">. The conduct of the Defendants is deserving of condemnation and punishment in the form of an </w:t>
-      </w:r>
-      <w:r>
-        <w:rPr>
-          <w:sz w:val="24"/>
-          <w:szCs w:val="24"/>
-        </w:rPr>
-        <w:t>order</w:t>
-      </w:r>
-      <w:r>
-        <w:rPr>
-          <w:sz w:val="24"/>
-          <w:szCs w:val="24"/>
-        </w:rPr>
-        <w:t xml:space="preserve"> of</w:t>
-      </w:r>
-      <w:r>
-        <w:rPr>
-          <w:sz w:val="24"/>
-          <w:szCs w:val="24"/>
-        </w:rPr>
-        <w:t xml:space="preserve"> </w:t>
-      </w:r>
-      <w:r>
-        <w:rPr>
-          <w:sz w:val="24"/>
-          <w:szCs w:val="24"/>
-        </w:rPr>
-        <w:t xml:space="preserve">punitive damages.  </w:t>
+        <w:lastRenderedPageBreak/>
+        <w:t>The Defendants have engaged in conduct that is harsh, reprehensible, and calculated to cause harm to the Plaintiff. Their conduct is deserving of condemnation and warrants punishment in the form of an order for punitive damages.</w:t>
       </w:r>
     </w:p>
     <w:p>
@@ -3904,7 +2269,14 @@
           <w:sz w:val="24"/>
           <w:szCs w:val="24"/>
         </w:rPr>
-        <w:t xml:space="preserve">The defendant Morris falsified statements and concealed material facts in order to deceive the court for the purpose of causing harm to the Plaintiff. </w:t>
+        <w:t>The Defendant Morris falsified statements and concealed material facts in order to deceive the Court for the purpose of causing harm to the Plaintiff</w:t>
+      </w:r>
+      <w:r>
+        <w:rPr>
+          <w:sz w:val="24"/>
+          <w:szCs w:val="24"/>
+        </w:rPr>
+        <w:t>.</w:t>
       </w:r>
     </w:p>
     <w:p>
@@ -3925,7 +2297,7 @@
           <w:sz w:val="24"/>
           <w:szCs w:val="24"/>
         </w:rPr>
-        <w:t>The representations submitted to the court by the defendant Morris were intended to be relied upon by the court and were in fact relied upon by the court.</w:t>
+        <w:t>The representations submitted to the Court by the Defendant Morris were intended to be relied upon by the Court and were, in fact, relied upon by the Court.</w:t>
       </w:r>
     </w:p>
     <w:p>
@@ -3946,22 +2318,7 @@
           <w:sz w:val="24"/>
           <w:szCs w:val="24"/>
         </w:rPr>
-        <w:lastRenderedPageBreak/>
-        <w:t xml:space="preserve">As a </w:t>
-      </w:r>
-      <w:r>
-        <w:rPr>
-          <w:sz w:val="24"/>
-          <w:szCs w:val="24"/>
-        </w:rPr>
-        <w:t>result,</w:t>
-      </w:r>
-      <w:r>
-        <w:rPr>
-          <w:sz w:val="24"/>
-          <w:szCs w:val="24"/>
-        </w:rPr>
-        <w:t xml:space="preserve"> the Plaintiff suffered and will continue to suffer loss and damage. </w:t>
+        <w:t>The Defendant Morris intended to, and did in fact, target the Plaintiff; his fraud was designed to ensure that the Plaintiff’s claims against the ICBC Defendants would not proceed, and he used unlawful means to achieve that objective.</w:t>
       </w:r>
     </w:p>
     <w:p>
@@ -3982,35 +2339,68 @@
           <w:sz w:val="24"/>
           <w:szCs w:val="24"/>
         </w:rPr>
-        <w:t>T</w:t>
-      </w:r>
-      <w:r>
-        <w:rPr>
-          <w:sz w:val="24"/>
-          <w:szCs w:val="24"/>
-        </w:rPr>
-        <w:t xml:space="preserve">he defendant Morris intended </w:t>
-      </w:r>
-      <w:r>
-        <w:rPr>
-          <w:sz w:val="24"/>
-          <w:szCs w:val="24"/>
-        </w:rPr>
-        <w:t>to and</w:t>
-      </w:r>
-      <w:r>
-        <w:rPr>
-          <w:sz w:val="24"/>
-          <w:szCs w:val="24"/>
-        </w:rPr>
-        <w:t xml:space="preserve"> did in fact target the Plaintiff in that his fraud was intended to ensure the Plaintiff’s claims against the ICBC defendants fail. </w:t>
-      </w:r>
-      <w:r>
-        <w:rPr>
-          <w:sz w:val="24"/>
-          <w:szCs w:val="24"/>
-        </w:rPr>
-        <w:t xml:space="preserve"> </w:t>
+        <w:t>The Defendant Morris’s fraud resulted in loss and damage to the Plaintiff.</w:t>
+      </w:r>
+    </w:p>
+    <w:p>
+      <w:pPr>
+        <w:pStyle w:val="ListParagraph"/>
+        <w:spacing w:line="360" w:lineRule="auto"/>
+        <w:ind w:left="360"/>
+        <w:jc w:val="right"/>
+        <w:rPr>
+          <w:i/>
+          <w:iCs/>
+          <w:sz w:val="24"/>
+          <w:szCs w:val="24"/>
+        </w:rPr>
+      </w:pPr>
+      <w:r>
+        <w:rPr>
+          <w:i/>
+          <w:iCs/>
+          <w:sz w:val="24"/>
+          <w:szCs w:val="24"/>
+        </w:rPr>
+        <w:t>Authority: GEC (Richmond) GP Inc. v. Romspen Investment Corporation, 2025 BCCA 332 at para. 99 (Unlawful Means Tort).</w:t>
+      </w:r>
+      <w:r>
+        <w:rPr>
+          <w:i/>
+          <w:iCs/>
+          <w:sz w:val="24"/>
+          <w:szCs w:val="24"/>
+        </w:rPr>
+        <w:t>.</w:t>
+      </w:r>
+    </w:p>
+    <w:p>
+      <w:pPr>
+        <w:spacing w:line="360" w:lineRule="auto"/>
+        <w:rPr>
+          <w:b/>
+          <w:bCs/>
+          <w:sz w:val="24"/>
+          <w:szCs w:val="24"/>
+        </w:rPr>
+      </w:pPr>
+      <w:r>
+        <w:rPr>
+          <w:b/>
+          <w:bCs/>
+          <w:sz w:val="24"/>
+          <w:szCs w:val="24"/>
+        </w:rPr>
+        <w:t>David Pilley</w:t>
+      </w:r>
+      <w:r>
+        <w:rPr>
+          <w:b/>
+          <w:bCs/>
+          <w:sz w:val="24"/>
+          <w:szCs w:val="24"/>
+        </w:rPr>
+        <w:t xml:space="preserve"> and Haper Grey LLP</w:t>
       </w:r>
     </w:p>
     <w:p>
@@ -4031,7 +2421,49 @@
           <w:sz w:val="24"/>
           <w:szCs w:val="24"/>
         </w:rPr>
-        <w:t xml:space="preserve">The defendant Morris fraud upon the court was unlawful, was aimed at the Plaintiff and resulted in loss and damage to the Plaintiff. </w:t>
+        <w:t>The Defendants Pilley and Harper Grey</w:t>
+      </w:r>
+      <w:r>
+        <w:rPr>
+          <w:sz w:val="24"/>
+          <w:szCs w:val="24"/>
+        </w:rPr>
+        <w:t>, and each of the,</w:t>
+      </w:r>
+      <w:r>
+        <w:rPr>
+          <w:sz w:val="24"/>
+          <w:szCs w:val="24"/>
+        </w:rPr>
+        <w:t xml:space="preserve"> agreed with Morris to advance his false representations. To that end, Pilley was assigned as counsel to the ICBC Defendants in order to defeat the Plaintiff’s Application to Set Aside, which was intended to expose the fraud. Harper Grey, Pilley, and Morris worked together to continue to defraud the Court and to target the Plaintiff</w:t>
+      </w:r>
+      <w:r>
+        <w:rPr>
+          <w:sz w:val="24"/>
+          <w:szCs w:val="24"/>
+        </w:rPr>
+        <w:t>.</w:t>
+      </w:r>
+    </w:p>
+    <w:p>
+      <w:pPr>
+        <w:pStyle w:val="ListParagraph"/>
+        <w:numPr>
+          <w:ilvl w:val="0"/>
+          <w:numId w:val="31"/>
+        </w:numPr>
+        <w:spacing w:line="360" w:lineRule="auto"/>
+        <w:rPr>
+          <w:sz w:val="24"/>
+          <w:szCs w:val="24"/>
+        </w:rPr>
+      </w:pPr>
+      <w:r>
+        <w:rPr>
+          <w:sz w:val="24"/>
+          <w:szCs w:val="24"/>
+        </w:rPr>
+        <w:t>The Defendant Pilley, Harper Grey, and Morris, and each of them, conspired to deceive the Court and to cause harm to the Plaintiff. As a result, the Plaintiff did in fact suffer, and will continue to suffer, loss and damage.</w:t>
       </w:r>
     </w:p>
     <w:p>
@@ -4054,30 +2486,7 @@
           <w:sz w:val="24"/>
           <w:szCs w:val="24"/>
         </w:rPr>
-        <w:t xml:space="preserve">Unlawful Means Tort, GEC (Richmond) GP Inc. v. </w:t>
-      </w:r>
-    </w:p>
-    <w:p>
-      <w:pPr>
-        <w:pStyle w:val="ListParagraph"/>
-        <w:spacing w:line="360" w:lineRule="auto"/>
-        <w:ind w:left="360"/>
-        <w:jc w:val="right"/>
-        <w:rPr>
-          <w:i/>
-          <w:iCs/>
-          <w:sz w:val="24"/>
-          <w:szCs w:val="24"/>
-        </w:rPr>
-      </w:pPr>
-      <w:r>
-        <w:rPr>
-          <w:i/>
-          <w:iCs/>
-          <w:sz w:val="24"/>
-          <w:szCs w:val="24"/>
-        </w:rPr>
-        <w:t>Romspen Investment Corporation, 2025 BCCA 332 at para 99.</w:t>
+        <w:t>Authority: Alexis v. Drury, 2017 BCSC 674 at para. 77 (Unlawful Means Conspiracy).</w:t>
       </w:r>
     </w:p>
     <w:p>
@@ -4097,7 +2506,7 @@
           <w:sz w:val="24"/>
           <w:szCs w:val="24"/>
         </w:rPr>
-        <w:t>David Pilley</w:t>
+        <w:t>ICBC</w:t>
       </w:r>
       <w:r>
         <w:rPr>
@@ -4106,7 +2515,16 @@
           <w:sz w:val="24"/>
           <w:szCs w:val="24"/>
         </w:rPr>
-        <w:t xml:space="preserve"> and Haper Grey LLP</w:t>
+        <w:t xml:space="preserve"> </w:t>
+      </w:r>
+      <w:r>
+        <w:rPr>
+          <w:b/>
+          <w:bCs/>
+          <w:sz w:val="24"/>
+          <w:szCs w:val="24"/>
+        </w:rPr>
+        <w:t xml:space="preserve">defendants </w:t>
       </w:r>
     </w:p>
     <w:p>
@@ -4127,98 +2545,8 @@
           <w:sz w:val="24"/>
           <w:szCs w:val="24"/>
         </w:rPr>
-        <w:t xml:space="preserve">The defendants David Pilley and Haper Grey, </w:t>
-      </w:r>
-      <w:r>
-        <w:rPr>
-          <w:sz w:val="24"/>
-          <w:szCs w:val="24"/>
-        </w:rPr>
-        <w:t xml:space="preserve">agreed with </w:t>
-      </w:r>
-      <w:r>
-        <w:rPr>
-          <w:sz w:val="24"/>
-          <w:szCs w:val="24"/>
-        </w:rPr>
-        <w:t>Morris</w:t>
-      </w:r>
-      <w:r>
-        <w:rPr>
-          <w:sz w:val="24"/>
-          <w:szCs w:val="24"/>
-        </w:rPr>
-        <w:t xml:space="preserve"> to advance his false representations and to that end Pilley was assigned</w:t>
-      </w:r>
-      <w:r>
-        <w:rPr>
-          <w:sz w:val="24"/>
-          <w:szCs w:val="24"/>
-        </w:rPr>
-        <w:t xml:space="preserve"> as counsel to the ICBC defendants in order to defeat the Plaintiff’s application which was intended to expose the fraud</w:t>
-      </w:r>
-      <w:r>
-        <w:rPr>
-          <w:sz w:val="24"/>
-          <w:szCs w:val="24"/>
-        </w:rPr>
-        <w:t>. Harper</w:t>
-      </w:r>
-      <w:r>
-        <w:rPr>
-          <w:sz w:val="24"/>
-          <w:szCs w:val="24"/>
-        </w:rPr>
-        <w:t xml:space="preserve"> </w:t>
-      </w:r>
-      <w:r>
-        <w:rPr>
-          <w:sz w:val="24"/>
-          <w:szCs w:val="24"/>
-        </w:rPr>
-        <w:t>Grey, Pilley and</w:t>
-      </w:r>
-      <w:r>
-        <w:rPr>
-          <w:sz w:val="24"/>
-          <w:szCs w:val="24"/>
-        </w:rPr>
-        <w:t xml:space="preserve"> Morris </w:t>
-      </w:r>
-      <w:r>
-        <w:rPr>
-          <w:sz w:val="24"/>
-          <w:szCs w:val="24"/>
-        </w:rPr>
-        <w:t xml:space="preserve">worked together </w:t>
-      </w:r>
-      <w:r>
-        <w:rPr>
-          <w:sz w:val="24"/>
-          <w:szCs w:val="24"/>
-        </w:rPr>
-        <w:t>to continue to</w:t>
-      </w:r>
-      <w:r>
-        <w:rPr>
-          <w:sz w:val="24"/>
-          <w:szCs w:val="24"/>
-        </w:rPr>
-        <w:t xml:space="preserve"> defraud </w:t>
-      </w:r>
-      <w:r>
-        <w:rPr>
-          <w:sz w:val="24"/>
-          <w:szCs w:val="24"/>
-        </w:rPr>
-        <w:t>the court and target the Plaintiff</w:t>
-      </w:r>
-      <w:r>
-        <w:rPr>
-          <w:sz w:val="24"/>
-          <w:szCs w:val="24"/>
-        </w:rPr>
-        <w:t>.</w:t>
+        <w:lastRenderedPageBreak/>
+        <w:t>The Defendants ICBC, Beata Siwinski, Edward Leung, and Ryan Ruggles, and each of them, agreed with Harper Grey LLP and Morris that the latter would advance his false representations in pleadings submitted on their behalf, in order to deceive the Court and have them removed from the claim.</w:t>
       </w:r>
     </w:p>
     <w:p>
@@ -4239,28 +2567,7 @@
           <w:sz w:val="24"/>
           <w:szCs w:val="24"/>
         </w:rPr>
-        <w:t>The defendant Pilley, Harper Grey and Morris, and each of them,</w:t>
-      </w:r>
-      <w:r>
-        <w:rPr>
-          <w:sz w:val="24"/>
-          <w:szCs w:val="24"/>
-        </w:rPr>
-        <w:t xml:space="preserve"> </w:t>
-      </w:r>
-      <w:r>
-        <w:rPr>
-          <w:sz w:val="24"/>
-          <w:szCs w:val="24"/>
-        </w:rPr>
-        <w:t>conspired to deceive the court and to cause harm to the Plaintiff</w:t>
-      </w:r>
-      <w:r>
-        <w:rPr>
-          <w:sz w:val="24"/>
-          <w:szCs w:val="24"/>
-        </w:rPr>
-        <w:t xml:space="preserve"> and the Plaintiff did in fact suffer and will continue to suffer loss and damage.</w:t>
+        <w:t>The ICBC Defendants knew that their agreement with Morris and Harper Grey LLP was unlawful and that it would cause harm to the Plaintiff.</w:t>
       </w:r>
     </w:p>
     <w:p>
@@ -4268,296 +2575,11 @@
         <w:pStyle w:val="ListParagraph"/>
         <w:spacing w:line="360" w:lineRule="auto"/>
         <w:ind w:left="360"/>
-        <w:jc w:val="right"/>
-        <w:rPr>
-          <w:i/>
-          <w:iCs/>
-          <w:sz w:val="24"/>
-          <w:szCs w:val="24"/>
-        </w:rPr>
-      </w:pPr>
-      <w:r>
-        <w:rPr>
-          <w:i/>
-          <w:iCs/>
-          <w:sz w:val="24"/>
-          <w:szCs w:val="24"/>
-        </w:rPr>
-        <w:t xml:space="preserve">Unlawful Means Conspiracy, </w:t>
-      </w:r>
-      <w:r>
-        <w:rPr>
-          <w:i/>
-          <w:iCs/>
-          <w:sz w:val="24"/>
-          <w:szCs w:val="24"/>
-        </w:rPr>
-        <w:t>Alexis v. Drury, 2017 BCSC 674</w:t>
-      </w:r>
-      <w:r>
-        <w:rPr>
-          <w:i/>
-          <w:iCs/>
-          <w:sz w:val="24"/>
-          <w:szCs w:val="24"/>
-        </w:rPr>
-        <w:t xml:space="preserve"> at para 77</w:t>
-      </w:r>
-    </w:p>
-    <w:p>
-      <w:pPr>
-        <w:spacing w:line="360" w:lineRule="auto"/>
-        <w:rPr>
-          <w:b/>
-          <w:bCs/>
-          <w:sz w:val="24"/>
-          <w:szCs w:val="24"/>
-        </w:rPr>
-      </w:pPr>
-      <w:r>
-        <w:rPr>
-          <w:b/>
-          <w:bCs/>
-          <w:sz w:val="24"/>
-          <w:szCs w:val="24"/>
-        </w:rPr>
-        <w:t>ICBC</w:t>
-      </w:r>
-      <w:r>
-        <w:rPr>
-          <w:b/>
-          <w:bCs/>
-          <w:sz w:val="24"/>
-          <w:szCs w:val="24"/>
-        </w:rPr>
-        <w:t xml:space="preserve"> </w:t>
-      </w:r>
-      <w:r>
-        <w:rPr>
-          <w:b/>
-          <w:bCs/>
-          <w:sz w:val="24"/>
-          <w:szCs w:val="24"/>
-        </w:rPr>
-        <w:t xml:space="preserve">defendants </w:t>
-      </w:r>
-    </w:p>
-    <w:p>
-      <w:pPr>
-        <w:pStyle w:val="ListParagraph"/>
-        <w:numPr>
-          <w:ilvl w:val="0"/>
-          <w:numId w:val="31"/>
-        </w:numPr>
-        <w:spacing w:line="360" w:lineRule="auto"/>
-        <w:rPr>
-          <w:sz w:val="24"/>
-          <w:szCs w:val="24"/>
-        </w:rPr>
-      </w:pPr>
-      <w:r>
-        <w:rPr>
-          <w:sz w:val="24"/>
-          <w:szCs w:val="24"/>
-        </w:rPr>
-        <w:t xml:space="preserve">The defendants </w:t>
-      </w:r>
-      <w:r>
-        <w:rPr>
-          <w:sz w:val="24"/>
-          <w:szCs w:val="24"/>
-        </w:rPr>
-        <w:t>ICBC, Beata Siwinsk</w:t>
-      </w:r>
-      <w:r>
-        <w:rPr>
-          <w:sz w:val="24"/>
-          <w:szCs w:val="24"/>
-        </w:rPr>
-        <w:t>i</w:t>
-      </w:r>
-      <w:r>
-        <w:rPr>
-          <w:sz w:val="24"/>
-          <w:szCs w:val="24"/>
-        </w:rPr>
-        <w:t xml:space="preserve">, Edward Leung, and Ryan Ruggles and each of them </w:t>
-      </w:r>
-      <w:r>
-        <w:rPr>
-          <w:sz w:val="24"/>
-          <w:szCs w:val="24"/>
-        </w:rPr>
-        <w:t>agreed with</w:t>
-      </w:r>
-      <w:r>
-        <w:rPr>
-          <w:sz w:val="24"/>
-          <w:szCs w:val="24"/>
-        </w:rPr>
-        <w:t xml:space="preserve"> Morris</w:t>
-      </w:r>
-      <w:r>
-        <w:rPr>
-          <w:sz w:val="24"/>
-          <w:szCs w:val="24"/>
-        </w:rPr>
-        <w:t xml:space="preserve"> and </w:t>
-      </w:r>
-      <w:r>
-        <w:rPr>
-          <w:sz w:val="24"/>
-          <w:szCs w:val="24"/>
-        </w:rPr>
-        <w:t xml:space="preserve">Haper Grey </w:t>
-      </w:r>
-      <w:r>
-        <w:rPr>
-          <w:sz w:val="24"/>
-          <w:szCs w:val="24"/>
-        </w:rPr>
-        <w:t>defense</w:t>
-      </w:r>
-      <w:r>
-        <w:rPr>
-          <w:sz w:val="24"/>
-          <w:szCs w:val="24"/>
-        </w:rPr>
-        <w:t xml:space="preserve"> to advance the false representations made by Morris to deceive the court and defeat the Plaintiff. </w:t>
-      </w:r>
-    </w:p>
-    <w:p>
-      <w:pPr>
-        <w:pStyle w:val="ListParagraph"/>
-        <w:numPr>
-          <w:ilvl w:val="0"/>
-          <w:numId w:val="31"/>
-        </w:numPr>
-        <w:spacing w:line="360" w:lineRule="auto"/>
-        <w:rPr>
-          <w:sz w:val="24"/>
-          <w:szCs w:val="24"/>
-        </w:rPr>
-      </w:pPr>
-      <w:r>
-        <w:rPr>
-          <w:sz w:val="24"/>
-          <w:szCs w:val="24"/>
-        </w:rPr>
-        <w:t xml:space="preserve">The defendants, knew or should have known that </w:t>
-      </w:r>
-      <w:r>
-        <w:rPr>
-          <w:sz w:val="24"/>
-          <w:szCs w:val="24"/>
-        </w:rPr>
-        <w:t>making</w:t>
-      </w:r>
-      <w:r>
-        <w:rPr>
-          <w:sz w:val="24"/>
-          <w:szCs w:val="24"/>
-        </w:rPr>
-        <w:t xml:space="preserve"> false representation </w:t>
-      </w:r>
-      <w:r>
-        <w:rPr>
-          <w:sz w:val="24"/>
-          <w:szCs w:val="24"/>
-        </w:rPr>
-        <w:t>was</w:t>
-      </w:r>
-      <w:r>
-        <w:rPr>
-          <w:sz w:val="24"/>
-          <w:szCs w:val="24"/>
-        </w:rPr>
-        <w:t xml:space="preserve"> </w:t>
-      </w:r>
-      <w:r>
-        <w:rPr>
-          <w:sz w:val="24"/>
-          <w:szCs w:val="24"/>
-        </w:rPr>
-        <w:t>unlawful</w:t>
-      </w:r>
-      <w:r>
-        <w:rPr>
-          <w:sz w:val="24"/>
-          <w:szCs w:val="24"/>
-        </w:rPr>
-        <w:t xml:space="preserve"> and</w:t>
-      </w:r>
-      <w:r>
-        <w:rPr>
-          <w:sz w:val="24"/>
-          <w:szCs w:val="24"/>
-        </w:rPr>
-        <w:t xml:space="preserve"> </w:t>
-      </w:r>
-      <w:r>
-        <w:rPr>
-          <w:sz w:val="24"/>
-          <w:szCs w:val="24"/>
-        </w:rPr>
-        <w:t>would</w:t>
-      </w:r>
-      <w:r>
-        <w:rPr>
-          <w:sz w:val="24"/>
-          <w:szCs w:val="24"/>
-        </w:rPr>
-        <w:t xml:space="preserve"> </w:t>
-      </w:r>
-      <w:r>
-        <w:rPr>
-          <w:sz w:val="24"/>
-          <w:szCs w:val="24"/>
-        </w:rPr>
-        <w:t>cause</w:t>
-      </w:r>
-      <w:r>
-        <w:rPr>
-          <w:sz w:val="24"/>
-          <w:szCs w:val="24"/>
-        </w:rPr>
-        <w:t xml:space="preserve"> loss to the </w:t>
-      </w:r>
-      <w:r>
-        <w:rPr>
-          <w:sz w:val="24"/>
-          <w:szCs w:val="24"/>
-        </w:rPr>
-        <w:t>defendant</w:t>
-      </w:r>
-      <w:r>
-        <w:rPr>
-          <w:sz w:val="24"/>
-          <w:szCs w:val="24"/>
-        </w:rPr>
-        <w:t>.</w:t>
-      </w:r>
-    </w:p>
-    <w:p>
-      <w:pPr>
-        <w:pStyle w:val="ListParagraph"/>
-        <w:numPr>
-          <w:ilvl w:val="0"/>
-          <w:numId w:val="31"/>
-        </w:numPr>
-        <w:spacing w:line="360" w:lineRule="auto"/>
-        <w:rPr>
-          <w:sz w:val="24"/>
-          <w:szCs w:val="24"/>
-        </w:rPr>
-      </w:pPr>
-      <w:r>
-        <w:rPr>
-          <w:sz w:val="24"/>
-          <w:szCs w:val="24"/>
-        </w:rPr>
-        <w:t xml:space="preserve">  </w:t>
-      </w:r>
+        <w:rPr>
+          <w:sz w:val="24"/>
+          <w:szCs w:val="24"/>
+        </w:rPr>
+      </w:pPr>
     </w:p>
     <w:sectPr>
       <w:footerReference w:type="default" r:id="rId8"/>
@@ -4953,6 +2975,119 @@
     </w:lvl>
   </w:abstractNum>
   <w:abstractNum w:abstractNumId="2" w15:restartNumberingAfterBreak="0">
+    <w:nsid w:val="1D5917F2"/>
+    <w:multiLevelType w:val="multilevel"/>
+    <w:tmpl w:val="8CF296A6"/>
+    <w:lvl w:ilvl="0">
+      <w:start w:val="1"/>
+      <w:numFmt w:val="decimal"/>
+      <w:lvlText w:val="%1."/>
+      <w:lvlJc w:val="left"/>
+      <w:pPr>
+        <w:tabs>
+          <w:tab w:val="num" w:pos="720"/>
+        </w:tabs>
+        <w:ind w:left="720" w:hanging="360"/>
+      </w:pPr>
+    </w:lvl>
+    <w:lvl w:ilvl="1" w:tentative="1">
+      <w:start w:val="1"/>
+      <w:numFmt w:val="decimal"/>
+      <w:lvlText w:val="%2."/>
+      <w:lvlJc w:val="left"/>
+      <w:pPr>
+        <w:tabs>
+          <w:tab w:val="num" w:pos="1440"/>
+        </w:tabs>
+        <w:ind w:left="1440" w:hanging="360"/>
+      </w:pPr>
+    </w:lvl>
+    <w:lvl w:ilvl="2" w:tentative="1">
+      <w:start w:val="1"/>
+      <w:numFmt w:val="decimal"/>
+      <w:lvlText w:val="%3."/>
+      <w:lvlJc w:val="left"/>
+      <w:pPr>
+        <w:tabs>
+          <w:tab w:val="num" w:pos="2160"/>
+        </w:tabs>
+        <w:ind w:left="2160" w:hanging="360"/>
+      </w:pPr>
+    </w:lvl>
+    <w:lvl w:ilvl="3" w:tentative="1">
+      <w:start w:val="1"/>
+      <w:numFmt w:val="decimal"/>
+      <w:lvlText w:val="%4."/>
+      <w:lvlJc w:val="left"/>
+      <w:pPr>
+        <w:tabs>
+          <w:tab w:val="num" w:pos="2880"/>
+        </w:tabs>
+        <w:ind w:left="2880" w:hanging="360"/>
+      </w:pPr>
+    </w:lvl>
+    <w:lvl w:ilvl="4" w:tentative="1">
+      <w:start w:val="1"/>
+      <w:numFmt w:val="decimal"/>
+      <w:lvlText w:val="%5."/>
+      <w:lvlJc w:val="left"/>
+      <w:pPr>
+        <w:tabs>
+          <w:tab w:val="num" w:pos="3600"/>
+        </w:tabs>
+        <w:ind w:left="3600" w:hanging="360"/>
+      </w:pPr>
+    </w:lvl>
+    <w:lvl w:ilvl="5" w:tentative="1">
+      <w:start w:val="1"/>
+      <w:numFmt w:val="decimal"/>
+      <w:lvlText w:val="%6."/>
+      <w:lvlJc w:val="left"/>
+      <w:pPr>
+        <w:tabs>
+          <w:tab w:val="num" w:pos="4320"/>
+        </w:tabs>
+        <w:ind w:left="4320" w:hanging="360"/>
+      </w:pPr>
+    </w:lvl>
+    <w:lvl w:ilvl="6" w:tentative="1">
+      <w:start w:val="1"/>
+      <w:numFmt w:val="decimal"/>
+      <w:lvlText w:val="%7."/>
+      <w:lvlJc w:val="left"/>
+      <w:pPr>
+        <w:tabs>
+          <w:tab w:val="num" w:pos="5040"/>
+        </w:tabs>
+        <w:ind w:left="5040" w:hanging="360"/>
+      </w:pPr>
+    </w:lvl>
+    <w:lvl w:ilvl="7" w:tentative="1">
+      <w:start w:val="1"/>
+      <w:numFmt w:val="decimal"/>
+      <w:lvlText w:val="%8."/>
+      <w:lvlJc w:val="left"/>
+      <w:pPr>
+        <w:tabs>
+          <w:tab w:val="num" w:pos="5760"/>
+        </w:tabs>
+        <w:ind w:left="5760" w:hanging="360"/>
+      </w:pPr>
+    </w:lvl>
+    <w:lvl w:ilvl="8" w:tentative="1">
+      <w:start w:val="1"/>
+      <w:numFmt w:val="decimal"/>
+      <w:lvlText w:val="%9."/>
+      <w:lvlJc w:val="left"/>
+      <w:pPr>
+        <w:tabs>
+          <w:tab w:val="num" w:pos="6480"/>
+        </w:tabs>
+        <w:ind w:left="6480" w:hanging="360"/>
+      </w:pPr>
+    </w:lvl>
+  </w:abstractNum>
+  <w:abstractNum w:abstractNumId="3" w15:restartNumberingAfterBreak="0">
     <w:nsid w:val="1D65594D"/>
     <w:multiLevelType w:val="multilevel"/>
     <w:tmpl w:val="B27CCE40"/>
@@ -5041,7 +3176,7 @@
       </w:pPr>
     </w:lvl>
   </w:abstractNum>
-  <w:abstractNum w:abstractNumId="3" w15:restartNumberingAfterBreak="0">
+  <w:abstractNum w:abstractNumId="4" w15:restartNumberingAfterBreak="0">
     <w:nsid w:val="1D6A2040"/>
     <w:multiLevelType w:val="hybridMultilevel"/>
     <w:tmpl w:val="0262BD00"/>
@@ -5127,7 +3262,7 @@
       </w:pPr>
     </w:lvl>
   </w:abstractNum>
-  <w:abstractNum w:abstractNumId="4" w15:restartNumberingAfterBreak="0">
+  <w:abstractNum w:abstractNumId="5" w15:restartNumberingAfterBreak="0">
     <w:nsid w:val="1DFA3B3F"/>
     <w:multiLevelType w:val="hybridMultilevel"/>
     <w:tmpl w:val="2940EE68"/>
@@ -5213,7 +3348,7 @@
       </w:pPr>
     </w:lvl>
   </w:abstractNum>
-  <w:abstractNum w:abstractNumId="5" w15:restartNumberingAfterBreak="0">
+  <w:abstractNum w:abstractNumId="6" w15:restartNumberingAfterBreak="0">
     <w:nsid w:val="225E2661"/>
     <w:multiLevelType w:val="hybridMultilevel"/>
     <w:tmpl w:val="BE7ACF4A"/>
@@ -5299,7 +3434,7 @@
       </w:pPr>
     </w:lvl>
   </w:abstractNum>
-  <w:abstractNum w:abstractNumId="6" w15:restartNumberingAfterBreak="0">
+  <w:abstractNum w:abstractNumId="7" w15:restartNumberingAfterBreak="0">
     <w:nsid w:val="23483EE7"/>
     <w:multiLevelType w:val="hybridMultilevel"/>
     <w:tmpl w:val="A76A249A"/>
@@ -5385,7 +3520,7 @@
       </w:pPr>
     </w:lvl>
   </w:abstractNum>
-  <w:abstractNum w:abstractNumId="7" w15:restartNumberingAfterBreak="0">
+  <w:abstractNum w:abstractNumId="8" w15:restartNumberingAfterBreak="0">
     <w:nsid w:val="34747E37"/>
     <w:multiLevelType w:val="hybridMultilevel"/>
     <w:tmpl w:val="A97EBA50"/>
@@ -5471,7 +3606,7 @@
       </w:pPr>
     </w:lvl>
   </w:abstractNum>
-  <w:abstractNum w:abstractNumId="8" w15:restartNumberingAfterBreak="0">
+  <w:abstractNum w:abstractNumId="9" w15:restartNumberingAfterBreak="0">
     <w:nsid w:val="40722733"/>
     <w:multiLevelType w:val="hybridMultilevel"/>
     <w:tmpl w:val="F56E1BD0"/>
@@ -5557,7 +3692,7 @@
       </w:pPr>
     </w:lvl>
   </w:abstractNum>
-  <w:abstractNum w:abstractNumId="9" w15:restartNumberingAfterBreak="0">
+  <w:abstractNum w:abstractNumId="10" w15:restartNumberingAfterBreak="0">
     <w:nsid w:val="476A70F4"/>
     <w:multiLevelType w:val="multilevel"/>
     <w:tmpl w:val="E0FA66FE"/>
@@ -5646,7 +3781,7 @@
       </w:pPr>
     </w:lvl>
   </w:abstractNum>
-  <w:abstractNum w:abstractNumId="10" w15:restartNumberingAfterBreak="0">
+  <w:abstractNum w:abstractNumId="11" w15:restartNumberingAfterBreak="0">
     <w:nsid w:val="486B75B9"/>
     <w:multiLevelType w:val="multilevel"/>
     <w:tmpl w:val="F0E2BEDC"/>
@@ -5732,7 +3867,7 @@
       </w:pPr>
     </w:lvl>
   </w:abstractNum>
-  <w:abstractNum w:abstractNumId="11" w15:restartNumberingAfterBreak="0">
+  <w:abstractNum w:abstractNumId="12" w15:restartNumberingAfterBreak="0">
     <w:nsid w:val="4AB40F0F"/>
     <w:multiLevelType w:val="multilevel"/>
     <w:tmpl w:val="B27CCE40"/>
@@ -5821,7 +3956,7 @@
       </w:pPr>
     </w:lvl>
   </w:abstractNum>
-  <w:abstractNum w:abstractNumId="12" w15:restartNumberingAfterBreak="0">
+  <w:abstractNum w:abstractNumId="13" w15:restartNumberingAfterBreak="0">
     <w:nsid w:val="503548ED"/>
     <w:multiLevelType w:val="hybridMultilevel"/>
     <w:tmpl w:val="FF82E5D2"/>
@@ -5907,7 +4042,7 @@
       </w:pPr>
     </w:lvl>
   </w:abstractNum>
-  <w:abstractNum w:abstractNumId="13" w15:restartNumberingAfterBreak="0">
+  <w:abstractNum w:abstractNumId="14" w15:restartNumberingAfterBreak="0">
     <w:nsid w:val="51DF116F"/>
     <w:multiLevelType w:val="hybridMultilevel"/>
     <w:tmpl w:val="21B4676A"/>
@@ -5993,7 +4128,7 @@
       </w:pPr>
     </w:lvl>
   </w:abstractNum>
-  <w:abstractNum w:abstractNumId="14" w15:restartNumberingAfterBreak="0">
+  <w:abstractNum w:abstractNumId="15" w15:restartNumberingAfterBreak="0">
     <w:nsid w:val="52C87B82"/>
     <w:multiLevelType w:val="hybridMultilevel"/>
     <w:tmpl w:val="E5F68C72"/>
@@ -6079,7 +4214,7 @@
       </w:pPr>
     </w:lvl>
   </w:abstractNum>
-  <w:abstractNum w:abstractNumId="15" w15:restartNumberingAfterBreak="0">
+  <w:abstractNum w:abstractNumId="16" w15:restartNumberingAfterBreak="0">
     <w:nsid w:val="58395942"/>
     <w:multiLevelType w:val="hybridMultilevel"/>
     <w:tmpl w:val="BE7ACF4A"/>
@@ -6165,7 +4300,7 @@
       </w:pPr>
     </w:lvl>
   </w:abstractNum>
-  <w:abstractNum w:abstractNumId="16" w15:restartNumberingAfterBreak="0">
+  <w:abstractNum w:abstractNumId="17" w15:restartNumberingAfterBreak="0">
     <w:nsid w:val="598C2AA6"/>
     <w:multiLevelType w:val="hybridMultilevel"/>
     <w:tmpl w:val="A56463A6"/>
@@ -6278,7 +4413,7 @@
       </w:rPr>
     </w:lvl>
   </w:abstractNum>
-  <w:abstractNum w:abstractNumId="17" w15:restartNumberingAfterBreak="0">
+  <w:abstractNum w:abstractNumId="18" w15:restartNumberingAfterBreak="0">
     <w:nsid w:val="6772479A"/>
     <w:multiLevelType w:val="hybridMultilevel"/>
     <w:tmpl w:val="4E0C8D76"/>
@@ -6364,7 +4499,7 @@
       </w:pPr>
     </w:lvl>
   </w:abstractNum>
-  <w:abstractNum w:abstractNumId="18" w15:restartNumberingAfterBreak="0">
+  <w:abstractNum w:abstractNumId="19" w15:restartNumberingAfterBreak="0">
     <w:nsid w:val="694A0078"/>
     <w:multiLevelType w:val="hybridMultilevel"/>
     <w:tmpl w:val="50449D8E"/>
@@ -6450,7 +4585,7 @@
       </w:pPr>
     </w:lvl>
   </w:abstractNum>
-  <w:abstractNum w:abstractNumId="19" w15:restartNumberingAfterBreak="0">
+  <w:abstractNum w:abstractNumId="20" w15:restartNumberingAfterBreak="0">
     <w:nsid w:val="6A14474D"/>
     <w:multiLevelType w:val="hybridMultilevel"/>
     <w:tmpl w:val="561CCB0E"/>
@@ -6536,7 +4671,7 @@
       </w:pPr>
     </w:lvl>
   </w:abstractNum>
-  <w:abstractNum w:abstractNumId="20" w15:restartNumberingAfterBreak="0">
+  <w:abstractNum w:abstractNumId="21" w15:restartNumberingAfterBreak="0">
     <w:nsid w:val="6A547723"/>
     <w:multiLevelType w:val="hybridMultilevel"/>
     <w:tmpl w:val="BCE2AF4C"/>
@@ -6622,7 +4757,7 @@
       </w:pPr>
     </w:lvl>
   </w:abstractNum>
-  <w:abstractNum w:abstractNumId="21" w15:restartNumberingAfterBreak="0">
+  <w:abstractNum w:abstractNumId="22" w15:restartNumberingAfterBreak="0">
     <w:nsid w:val="6B334DED"/>
     <w:multiLevelType w:val="hybridMultilevel"/>
     <w:tmpl w:val="72385822"/>
@@ -6708,7 +4843,7 @@
       </w:pPr>
     </w:lvl>
   </w:abstractNum>
-  <w:abstractNum w:abstractNumId="22" w15:restartNumberingAfterBreak="0">
+  <w:abstractNum w:abstractNumId="23" w15:restartNumberingAfterBreak="0">
     <w:nsid w:val="6C0A7D23"/>
     <w:multiLevelType w:val="hybridMultilevel"/>
     <w:tmpl w:val="1BB8A45E"/>
@@ -6794,7 +4929,7 @@
       </w:pPr>
     </w:lvl>
   </w:abstractNum>
-  <w:abstractNum w:abstractNumId="23" w15:restartNumberingAfterBreak="0">
+  <w:abstractNum w:abstractNumId="24" w15:restartNumberingAfterBreak="0">
     <w:nsid w:val="71285990"/>
     <w:multiLevelType w:val="hybridMultilevel"/>
     <w:tmpl w:val="5E18197A"/>
@@ -6880,7 +5015,7 @@
       </w:pPr>
     </w:lvl>
   </w:abstractNum>
-  <w:abstractNum w:abstractNumId="24" w15:restartNumberingAfterBreak="0">
+  <w:abstractNum w:abstractNumId="25" w15:restartNumberingAfterBreak="0">
     <w:nsid w:val="715E7C58"/>
     <w:multiLevelType w:val="hybridMultilevel"/>
     <w:tmpl w:val="FB02003E"/>
@@ -6966,7 +5101,7 @@
       </w:pPr>
     </w:lvl>
   </w:abstractNum>
-  <w:abstractNum w:abstractNumId="25" w15:restartNumberingAfterBreak="0">
+  <w:abstractNum w:abstractNumId="26" w15:restartNumberingAfterBreak="0">
     <w:nsid w:val="73350104"/>
     <w:multiLevelType w:val="hybridMultilevel"/>
     <w:tmpl w:val="56AA129E"/>
@@ -7052,7 +5187,7 @@
       </w:pPr>
     </w:lvl>
   </w:abstractNum>
-  <w:abstractNum w:abstractNumId="26" w15:restartNumberingAfterBreak="0">
+  <w:abstractNum w:abstractNumId="27" w15:restartNumberingAfterBreak="0">
     <w:nsid w:val="73862965"/>
     <w:multiLevelType w:val="hybridMultilevel"/>
     <w:tmpl w:val="6F00F416"/>
@@ -7138,7 +5273,7 @@
       </w:pPr>
     </w:lvl>
   </w:abstractNum>
-  <w:abstractNum w:abstractNumId="27" w15:restartNumberingAfterBreak="0">
+  <w:abstractNum w:abstractNumId="28" w15:restartNumberingAfterBreak="0">
     <w:nsid w:val="754B0376"/>
     <w:multiLevelType w:val="hybridMultilevel"/>
     <w:tmpl w:val="DDA4669E"/>
@@ -7224,7 +5359,7 @@
       </w:pPr>
     </w:lvl>
   </w:abstractNum>
-  <w:abstractNum w:abstractNumId="28" w15:restartNumberingAfterBreak="0">
+  <w:abstractNum w:abstractNumId="29" w15:restartNumberingAfterBreak="0">
     <w:nsid w:val="7B1656E0"/>
     <w:multiLevelType w:val="hybridMultilevel"/>
     <w:tmpl w:val="182A7CDC"/>
@@ -7310,7 +5445,7 @@
       </w:pPr>
     </w:lvl>
   </w:abstractNum>
-  <w:abstractNum w:abstractNumId="29" w15:restartNumberingAfterBreak="0">
+  <w:abstractNum w:abstractNumId="30" w15:restartNumberingAfterBreak="0">
     <w:nsid w:val="7D4E7B82"/>
     <w:multiLevelType w:val="hybridMultilevel"/>
     <w:tmpl w:val="1534CBFC"/>
@@ -7396,7 +5531,7 @@
       </w:pPr>
     </w:lvl>
   </w:abstractNum>
-  <w:abstractNum w:abstractNumId="30" w15:restartNumberingAfterBreak="0">
+  <w:abstractNum w:abstractNumId="31" w15:restartNumberingAfterBreak="0">
     <w:nsid w:val="7DFB6CDA"/>
     <w:multiLevelType w:val="multilevel"/>
     <w:tmpl w:val="B27CCE40"/>
@@ -7486,97 +5621,100 @@
     </w:lvl>
   </w:abstractNum>
   <w:num w:numId="1" w16cid:durableId="1085032573">
+    <w:abstractNumId w:val="31"/>
+  </w:num>
+  <w:num w:numId="2" w16cid:durableId="190386940">
+    <w:abstractNumId w:val="28"/>
+  </w:num>
+  <w:num w:numId="3" w16cid:durableId="1356152985">
+    <w:abstractNumId w:val="5"/>
+  </w:num>
+  <w:num w:numId="4" w16cid:durableId="605776905">
+    <w:abstractNumId w:val="15"/>
+  </w:num>
+  <w:num w:numId="5" w16cid:durableId="1031958945">
+    <w:abstractNumId w:val="20"/>
+  </w:num>
+  <w:num w:numId="6" w16cid:durableId="1428037299">
     <w:abstractNumId w:val="30"/>
   </w:num>
-  <w:num w:numId="2" w16cid:durableId="190386940">
-    <w:abstractNumId w:val="27"/>
+  <w:num w:numId="7" w16cid:durableId="282275280">
+    <w:abstractNumId w:val="11"/>
   </w:num>
-  <w:num w:numId="3" w16cid:durableId="1356152985">
-    <w:abstractNumId w:val="4"/>
+  <w:num w:numId="8" w16cid:durableId="160629798">
+    <w:abstractNumId w:val="9"/>
   </w:num>
-  <w:num w:numId="4" w16cid:durableId="605776905">
-    <w:abstractNumId w:val="14"/>
+  <w:num w:numId="9" w16cid:durableId="2044286995">
+    <w:abstractNumId w:val="7"/>
   </w:num>
-  <w:num w:numId="5" w16cid:durableId="1031958945">
+  <w:num w:numId="10" w16cid:durableId="43605825">
     <w:abstractNumId w:val="19"/>
   </w:num>
-  <w:num w:numId="6" w16cid:durableId="1428037299">
-    <w:abstractNumId w:val="29"/>
-  </w:num>
-  <w:num w:numId="7" w16cid:durableId="282275280">
-    <w:abstractNumId w:val="10"/>
-  </w:num>
-  <w:num w:numId="8" w16cid:durableId="160629798">
+  <w:num w:numId="11" w16cid:durableId="1978219920">
     <w:abstractNumId w:val="8"/>
   </w:num>
-  <w:num w:numId="9" w16cid:durableId="2044286995">
-    <w:abstractNumId w:val="6"/>
-  </w:num>
-  <w:num w:numId="10" w16cid:durableId="43605825">
-    <w:abstractNumId w:val="18"/>
-  </w:num>
-  <w:num w:numId="11" w16cid:durableId="1978219920">
-    <w:abstractNumId w:val="7"/>
-  </w:num>
   <w:num w:numId="12" w16cid:durableId="95104398">
-    <w:abstractNumId w:val="25"/>
+    <w:abstractNumId w:val="26"/>
   </w:num>
   <w:num w:numId="13" w16cid:durableId="760491135">
-    <w:abstractNumId w:val="21"/>
+    <w:abstractNumId w:val="22"/>
   </w:num>
   <w:num w:numId="14" w16cid:durableId="1201548054">
-    <w:abstractNumId w:val="13"/>
+    <w:abstractNumId w:val="14"/>
   </w:num>
   <w:num w:numId="15" w16cid:durableId="859123376">
     <w:abstractNumId w:val="0"/>
   </w:num>
   <w:num w:numId="16" w16cid:durableId="1746537438">
+    <w:abstractNumId w:val="17"/>
+  </w:num>
+  <w:num w:numId="17" w16cid:durableId="209150833">
+    <w:abstractNumId w:val="10"/>
+  </w:num>
+  <w:num w:numId="18" w16cid:durableId="115610998">
+    <w:abstractNumId w:val="24"/>
+  </w:num>
+  <w:num w:numId="19" w16cid:durableId="728530526">
+    <w:abstractNumId w:val="23"/>
+  </w:num>
+  <w:num w:numId="20" w16cid:durableId="947078284">
+    <w:abstractNumId w:val="21"/>
+  </w:num>
+  <w:num w:numId="21" w16cid:durableId="861625043">
+    <w:abstractNumId w:val="27"/>
+  </w:num>
+  <w:num w:numId="22" w16cid:durableId="1101726351">
+    <w:abstractNumId w:val="6"/>
+  </w:num>
+  <w:num w:numId="23" w16cid:durableId="1297955550">
     <w:abstractNumId w:val="16"/>
   </w:num>
-  <w:num w:numId="17" w16cid:durableId="209150833">
-    <w:abstractNumId w:val="9"/>
-  </w:num>
-  <w:num w:numId="18" w16cid:durableId="115610998">
-    <w:abstractNumId w:val="23"/>
-  </w:num>
-  <w:num w:numId="19" w16cid:durableId="728530526">
-    <w:abstractNumId w:val="22"/>
-  </w:num>
-  <w:num w:numId="20" w16cid:durableId="947078284">
-    <w:abstractNumId w:val="20"/>
-  </w:num>
-  <w:num w:numId="21" w16cid:durableId="861625043">
-    <w:abstractNumId w:val="26"/>
-  </w:num>
-  <w:num w:numId="22" w16cid:durableId="1101726351">
-    <w:abstractNumId w:val="5"/>
-  </w:num>
-  <w:num w:numId="23" w16cid:durableId="1297955550">
-    <w:abstractNumId w:val="15"/>
-  </w:num>
   <w:num w:numId="24" w16cid:durableId="615219106">
-    <w:abstractNumId w:val="12"/>
+    <w:abstractNumId w:val="13"/>
   </w:num>
   <w:num w:numId="25" w16cid:durableId="1034305748">
-    <w:abstractNumId w:val="24"/>
+    <w:abstractNumId w:val="25"/>
   </w:num>
   <w:num w:numId="26" w16cid:durableId="1081412527">
-    <w:abstractNumId w:val="3"/>
+    <w:abstractNumId w:val="4"/>
   </w:num>
   <w:num w:numId="27" w16cid:durableId="2075008113">
-    <w:abstractNumId w:val="28"/>
+    <w:abstractNumId w:val="29"/>
   </w:num>
   <w:num w:numId="28" w16cid:durableId="156583170">
     <w:abstractNumId w:val="1"/>
   </w:num>
   <w:num w:numId="29" w16cid:durableId="1985574430">
-    <w:abstractNumId w:val="17"/>
+    <w:abstractNumId w:val="18"/>
   </w:num>
   <w:num w:numId="30" w16cid:durableId="438598231">
-    <w:abstractNumId w:val="2"/>
+    <w:abstractNumId w:val="3"/>
   </w:num>
   <w:num w:numId="31" w16cid:durableId="1487281929">
-    <w:abstractNumId w:val="11"/>
+    <w:abstractNumId w:val="12"/>
+  </w:num>
+  <w:num w:numId="32" w16cid:durableId="1741631866">
+    <w:abstractNumId w:val="2"/>
   </w:num>
 </w:numbering>
 </file>

</xml_diff>

<commit_message>
done and will be files later tonight
</commit_message>
<xml_diff>
--- a/Statement of claim.docx
+++ b/Statement of claim.docx
@@ -19,6 +19,85 @@
         <w:rPr>
           <w:rFonts w:ascii="Times New Roman" w:hAnsi="Times New Roman" w:cs="Times New Roman"/>
           <w:bCs/>
+          <w:noProof/>
+          <w:color w:val="000000" w:themeColor="text1"/>
+          <w:sz w:val="24"/>
+          <w:szCs w:val="24"/>
+        </w:rPr>
+        <mc:AlternateContent>
+          <mc:Choice Requires="wps">
+            <w:drawing>
+              <wp:anchor distT="0" distB="0" distL="114300" distR="114300" simplePos="0" relativeHeight="251660288" behindDoc="0" locked="0" layoutInCell="1" allowOverlap="1" wp14:anchorId="4A00CF4F" wp14:editId="195DA191">
+                <wp:simplePos x="0" y="0"/>
+                <wp:positionH relativeFrom="column">
+                  <wp:posOffset>4468091</wp:posOffset>
+                </wp:positionH>
+                <wp:positionV relativeFrom="paragraph">
+                  <wp:posOffset>187036</wp:posOffset>
+                </wp:positionV>
+                <wp:extent cx="1557597" cy="0"/>
+                <wp:effectExtent l="0" t="0" r="0" b="0"/>
+                <wp:wrapNone/>
+                <wp:docPr id="991590318" name="Straight Connector 2"/>
+                <wp:cNvGraphicFramePr/>
+                <a:graphic xmlns:a="http://schemas.openxmlformats.org/drawingml/2006/main">
+                  <a:graphicData uri="http://schemas.microsoft.com/office/word/2010/wordprocessingShape">
+                    <wps:wsp>
+                      <wps:cNvCnPr/>
+                      <wps:spPr>
+                        <a:xfrm>
+                          <a:off x="0" y="0"/>
+                          <a:ext cx="1557597" cy="0"/>
+                        </a:xfrm>
+                        <a:prstGeom prst="line">
+                          <a:avLst/>
+                        </a:prstGeom>
+                        <a:ln>
+                          <a:solidFill>
+                            <a:srgbClr val="000000"/>
+                          </a:solidFill>
+                        </a:ln>
+                      </wps:spPr>
+                      <wps:style>
+                        <a:lnRef idx="1">
+                          <a:schemeClr val="accent1"/>
+                        </a:lnRef>
+                        <a:fillRef idx="0">
+                          <a:schemeClr val="accent1"/>
+                        </a:fillRef>
+                        <a:effectRef idx="0">
+                          <a:schemeClr val="accent1"/>
+                        </a:effectRef>
+                        <a:fontRef idx="minor">
+                          <a:schemeClr val="tx1"/>
+                        </a:fontRef>
+                      </wps:style>
+                      <wps:bodyPr/>
+                    </wps:wsp>
+                  </a:graphicData>
+                </a:graphic>
+                <wp14:sizeRelH relativeFrom="margin">
+                  <wp14:pctWidth>0</wp14:pctWidth>
+                </wp14:sizeRelH>
+                <wp14:sizeRelV relativeFrom="margin">
+                  <wp14:pctHeight>0</wp14:pctHeight>
+                </wp14:sizeRelV>
+              </wp:anchor>
+            </w:drawing>
+          </mc:Choice>
+          <mc:Fallback>
+            <w:pict>
+              <v:line w14:anchorId="15CEC5FC" id="Straight Connector 2" o:spid="_x0000_s1026" style="position:absolute;z-index:251660288;visibility:visible;mso-wrap-style:square;mso-width-percent:0;mso-height-percent:0;mso-wrap-distance-left:9pt;mso-wrap-distance-top:0;mso-wrap-distance-right:9pt;mso-wrap-distance-bottom:0;mso-position-horizontal:absolute;mso-position-horizontal-relative:text;mso-position-vertical:absolute;mso-position-vertical-relative:text;mso-width-percent:0;mso-height-percent:0;mso-width-relative:margin;mso-height-relative:margin" from="351.8pt,14.75pt" to="474.45pt,14.75pt" o:gfxdata="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" strokeweight=".5pt">
+                <v:stroke joinstyle="miter"/>
+              </v:line>
+            </w:pict>
+          </mc:Fallback>
+        </mc:AlternateContent>
+      </w:r>
+      <w:r>
+        <w:rPr>
+          <w:rFonts w:ascii="Times New Roman" w:hAnsi="Times New Roman" w:cs="Times New Roman"/>
+          <w:bCs/>
           <w:sz w:val="24"/>
           <w:szCs w:val="24"/>
         </w:rPr>
@@ -31,7 +110,7 @@
           <w:sz w:val="24"/>
           <w:szCs w:val="24"/>
         </w:rPr>
-        <w:t xml:space="preserve">                       </w:t>
+        <w:t xml:space="preserve"> </w:t>
       </w:r>
       <w:r>
         <w:rPr>
@@ -61,14 +140,16 @@
         <w:rPr>
           <w:rFonts w:ascii="Times New Roman" w:hAnsi="Times New Roman" w:cs="Times New Roman"/>
           <w:bCs/>
-          <w:sz w:val="24"/>
-          <w:szCs w:val="24"/>
-        </w:rPr>
-      </w:pPr>
-      <w:r>
-        <w:rPr>
-          <w:rFonts w:ascii="Times New Roman" w:hAnsi="Times New Roman" w:cs="Times New Roman"/>
-          <w:bCs/>
+          <w:spacing w:val="20"/>
+          <w:sz w:val="24"/>
+          <w:szCs w:val="24"/>
+        </w:rPr>
+      </w:pPr>
+      <w:r>
+        <w:rPr>
+          <w:rFonts w:ascii="Times New Roman" w:hAnsi="Times New Roman" w:cs="Times New Roman"/>
+          <w:bCs/>
+          <w:spacing w:val="20"/>
           <w:sz w:val="24"/>
           <w:szCs w:val="24"/>
         </w:rPr>
@@ -78,6 +159,7 @@
         <w:rPr>
           <w:rFonts w:ascii="Times New Roman" w:hAnsi="Times New Roman" w:cs="Times New Roman"/>
           <w:bCs/>
+          <w:spacing w:val="20"/>
           <w:sz w:val="24"/>
           <w:szCs w:val="24"/>
         </w:rPr>
@@ -313,7 +395,6 @@
           <w:b/>
           <w:sz w:val="24"/>
           <w:szCs w:val="24"/>
-          <w:u w:val="single"/>
         </w:rPr>
       </w:pPr>
       <w:r>
@@ -322,7 +403,6 @@
           <w:b/>
           <w:sz w:val="24"/>
           <w:szCs w:val="24"/>
-          <w:u w:val="single"/>
         </w:rPr>
         <w:t>NOTICE OF CIVIL CLAIM</w:t>
       </w:r>
@@ -1560,7 +1640,25 @@
           <w:szCs w:val="24"/>
         </w:rPr>
         <w:lastRenderedPageBreak/>
-        <w:t>On or about April 13, 2023, the ICBC Defendants’ Sever and Stay application was heard by Madam Justice Walkem and was adjourned generally for exceeding the court’s available time.</w:t>
+        <w:t xml:space="preserve">On or about April 13, 2023, the ICBC Defendants’ Sever and Stay application was heard by Madam Justice </w:t>
+      </w:r>
+      <w:proofErr w:type="spellStart"/>
+      <w:r>
+        <w:rPr>
+          <w:rFonts w:ascii="Times New Roman" w:hAnsi="Times New Roman" w:cs="Times New Roman"/>
+          <w:sz w:val="24"/>
+          <w:szCs w:val="24"/>
+        </w:rPr>
+        <w:t>Walkem</w:t>
+      </w:r>
+      <w:proofErr w:type="spellEnd"/>
+      <w:r>
+        <w:rPr>
+          <w:rFonts w:ascii="Times New Roman" w:hAnsi="Times New Roman" w:cs="Times New Roman"/>
+          <w:sz w:val="24"/>
+          <w:szCs w:val="24"/>
+        </w:rPr>
+        <w:t xml:space="preserve"> and was adjourned generally for exceeding the court’s available time.</w:t>
       </w:r>
     </w:p>
     <w:p>
@@ -1605,7 +1703,27 @@
           <w:sz w:val="24"/>
           <w:szCs w:val="24"/>
         </w:rPr>
-        <w:t>Misrepresentations by Joel A Morris</w:t>
+        <w:t>Misrepresentations by Joel A</w:t>
+      </w:r>
+      <w:r>
+        <w:rPr>
+          <w:rFonts w:ascii="Times New Roman" w:hAnsi="Times New Roman" w:cs="Times New Roman"/>
+          <w:b/>
+          <w:bCs/>
+          <w:sz w:val="24"/>
+          <w:szCs w:val="24"/>
+        </w:rPr>
+        <w:t>.</w:t>
+      </w:r>
+      <w:r>
+        <w:rPr>
+          <w:rFonts w:ascii="Times New Roman" w:hAnsi="Times New Roman" w:cs="Times New Roman"/>
+          <w:b/>
+          <w:bCs/>
+          <w:sz w:val="24"/>
+          <w:szCs w:val="24"/>
+        </w:rPr>
+        <w:t xml:space="preserve"> Morris</w:t>
       </w:r>
     </w:p>
     <w:p>
@@ -2299,7 +2417,8 @@
           <w:ilvl w:val="0"/>
           <w:numId w:val="1"/>
         </w:numPr>
-        <w:spacing w:line="360" w:lineRule="auto"/>
+        <w:spacing w:before="120" w:after="120" w:line="360" w:lineRule="auto"/>
+        <w:contextualSpacing w:val="0"/>
         <w:rPr>
           <w:rFonts w:ascii="Times New Roman" w:hAnsi="Times New Roman" w:cs="Times New Roman"/>
           <w:sz w:val="24"/>
@@ -2322,7 +2441,8 @@
           <w:ilvl w:val="1"/>
           <w:numId w:val="1"/>
         </w:numPr>
-        <w:spacing w:line="360" w:lineRule="auto"/>
+        <w:spacing w:before="120" w:after="120" w:line="360" w:lineRule="auto"/>
+        <w:contextualSpacing w:val="0"/>
         <w:rPr>
           <w:rFonts w:ascii="Times New Roman" w:hAnsi="Times New Roman" w:cs="Times New Roman"/>
           <w:sz w:val="24"/>
@@ -2369,7 +2489,8 @@
           <w:ilvl w:val="1"/>
           <w:numId w:val="1"/>
         </w:numPr>
-        <w:spacing w:line="360" w:lineRule="auto"/>
+        <w:spacing w:before="120" w:after="120" w:line="360" w:lineRule="auto"/>
+        <w:contextualSpacing w:val="0"/>
         <w:rPr>
           <w:rFonts w:ascii="Times New Roman" w:hAnsi="Times New Roman" w:cs="Times New Roman"/>
           <w:sz w:val="24"/>
@@ -2416,7 +2537,8 @@
           <w:ilvl w:val="1"/>
           <w:numId w:val="1"/>
         </w:numPr>
-        <w:spacing w:line="360" w:lineRule="auto"/>
+        <w:spacing w:before="120" w:after="120" w:line="360" w:lineRule="auto"/>
+        <w:contextualSpacing w:val="0"/>
         <w:rPr>
           <w:rFonts w:ascii="Times New Roman" w:hAnsi="Times New Roman" w:cs="Times New Roman"/>
           <w:sz w:val="24"/>
@@ -2430,6 +2552,7 @@
           <w:sz w:val="24"/>
           <w:szCs w:val="24"/>
         </w:rPr>
+        <w:lastRenderedPageBreak/>
         <w:t xml:space="preserve">Derek Lising, </w:t>
       </w:r>
       <w:r>
@@ -2458,20 +2581,20 @@
           <w:ilvl w:val="1"/>
           <w:numId w:val="1"/>
         </w:numPr>
-        <w:spacing w:line="360" w:lineRule="auto"/>
-        <w:rPr>
-          <w:rFonts w:ascii="Times New Roman" w:hAnsi="Times New Roman" w:cs="Times New Roman"/>
-          <w:sz w:val="24"/>
-          <w:szCs w:val="24"/>
-        </w:rPr>
-      </w:pPr>
-      <w:r>
-        <w:rPr>
-          <w:rFonts w:ascii="Times New Roman" w:hAnsi="Times New Roman" w:cs="Times New Roman"/>
-          <w:sz w:val="24"/>
-          <w:szCs w:val="24"/>
-        </w:rPr>
-        <w:lastRenderedPageBreak/>
+        <w:spacing w:before="120" w:after="120" w:line="360" w:lineRule="auto"/>
+        <w:contextualSpacing w:val="0"/>
+        <w:rPr>
+          <w:rFonts w:ascii="Times New Roman" w:hAnsi="Times New Roman" w:cs="Times New Roman"/>
+          <w:sz w:val="24"/>
+          <w:szCs w:val="24"/>
+        </w:rPr>
+      </w:pPr>
+      <w:r>
+        <w:rPr>
+          <w:rFonts w:ascii="Times New Roman" w:hAnsi="Times New Roman" w:cs="Times New Roman"/>
+          <w:sz w:val="24"/>
+          <w:szCs w:val="24"/>
+        </w:rPr>
         <w:t>Romina Ambrosio, Claim Support Specialist at ICBC</w:t>
       </w:r>
       <w:r>
@@ -2490,7 +2613,8 @@
           <w:ilvl w:val="1"/>
           <w:numId w:val="1"/>
         </w:numPr>
-        <w:spacing w:line="360" w:lineRule="auto"/>
+        <w:spacing w:before="120" w:after="120" w:line="360" w:lineRule="auto"/>
+        <w:contextualSpacing w:val="0"/>
         <w:rPr>
           <w:rFonts w:ascii="Times New Roman" w:hAnsi="Times New Roman" w:cs="Times New Roman"/>
           <w:sz w:val="24"/>
@@ -2513,7 +2637,8 @@
           <w:ilvl w:val="1"/>
           <w:numId w:val="1"/>
         </w:numPr>
-        <w:spacing w:line="360" w:lineRule="auto"/>
+        <w:spacing w:before="120" w:after="120" w:line="360" w:lineRule="auto"/>
+        <w:contextualSpacing w:val="0"/>
         <w:rPr>
           <w:rFonts w:ascii="Times New Roman" w:hAnsi="Times New Roman" w:cs="Times New Roman"/>
           <w:sz w:val="24"/>
@@ -2536,7 +2661,8 @@
           <w:ilvl w:val="0"/>
           <w:numId w:val="1"/>
         </w:numPr>
-        <w:spacing w:line="360" w:lineRule="auto"/>
+        <w:spacing w:before="120" w:after="120" w:line="360" w:lineRule="auto"/>
+        <w:contextualSpacing w:val="0"/>
         <w:rPr>
           <w:rFonts w:ascii="Times New Roman" w:hAnsi="Times New Roman" w:cs="Times New Roman"/>
           <w:sz w:val="24"/>
@@ -2559,13 +2685,22 @@
           <w:ilvl w:val="1"/>
           <w:numId w:val="1"/>
         </w:numPr>
-        <w:spacing w:line="360" w:lineRule="auto"/>
-        <w:rPr>
-          <w:rFonts w:ascii="Times New Roman" w:hAnsi="Times New Roman" w:cs="Times New Roman"/>
-          <w:sz w:val="24"/>
-          <w:szCs w:val="24"/>
-        </w:rPr>
-      </w:pPr>
+        <w:spacing w:before="120" w:after="120" w:line="360" w:lineRule="auto"/>
+        <w:contextualSpacing w:val="0"/>
+        <w:rPr>
+          <w:rFonts w:ascii="Times New Roman" w:hAnsi="Times New Roman" w:cs="Times New Roman"/>
+          <w:sz w:val="24"/>
+          <w:szCs w:val="24"/>
+        </w:rPr>
+      </w:pPr>
+      <w:r>
+        <w:rPr>
+          <w:rFonts w:ascii="Times New Roman" w:hAnsi="Times New Roman" w:cs="Times New Roman"/>
+          <w:sz w:val="24"/>
+          <w:szCs w:val="24"/>
+        </w:rPr>
+        <w:t>T</w:t>
+      </w:r>
       <w:r>
         <w:rPr>
           <w:rFonts w:ascii="Times New Roman" w:hAnsi="Times New Roman" w:cs="Times New Roman"/>
@@ -2582,20 +2717,21 @@
           <w:ilvl w:val="1"/>
           <w:numId w:val="1"/>
         </w:numPr>
-        <w:spacing w:line="360" w:lineRule="auto"/>
-        <w:rPr>
-          <w:rFonts w:ascii="Times New Roman" w:hAnsi="Times New Roman" w:cs="Times New Roman"/>
-          <w:sz w:val="24"/>
-          <w:szCs w:val="24"/>
-        </w:rPr>
-      </w:pPr>
-      <w:r>
-        <w:rPr>
-          <w:rFonts w:ascii="Times New Roman" w:hAnsi="Times New Roman" w:cs="Times New Roman"/>
-          <w:sz w:val="24"/>
-          <w:szCs w:val="24"/>
-        </w:rPr>
-        <w:t>The Defendants agreed that Morris continue advancing the pleadings he submitted on their behalf, which they knew contained his false representations and deceitful material.</w:t>
+        <w:spacing w:before="120" w:after="120" w:line="360" w:lineRule="auto"/>
+        <w:contextualSpacing w:val="0"/>
+        <w:rPr>
+          <w:rFonts w:ascii="Times New Roman" w:hAnsi="Times New Roman" w:cs="Times New Roman"/>
+          <w:sz w:val="24"/>
+          <w:szCs w:val="24"/>
+        </w:rPr>
+      </w:pPr>
+      <w:r>
+        <w:rPr>
+          <w:rFonts w:ascii="Times New Roman" w:hAnsi="Times New Roman" w:cs="Times New Roman"/>
+          <w:sz w:val="24"/>
+          <w:szCs w:val="24"/>
+        </w:rPr>
+        <w:t>The Defendants, and each of them, agreed that Morris would continue advancing the pleadings he had submitted on their behalf, which they knew contained his false representations and deceitful material.</w:t>
       </w:r>
     </w:p>
     <w:p>
@@ -2605,38 +2741,85 @@
           <w:ilvl w:val="0"/>
           <w:numId w:val="1"/>
         </w:numPr>
-        <w:spacing w:line="360" w:lineRule="auto"/>
-        <w:rPr>
-          <w:rFonts w:ascii="Times New Roman" w:hAnsi="Times New Roman" w:cs="Times New Roman"/>
-          <w:sz w:val="24"/>
-          <w:szCs w:val="24"/>
-        </w:rPr>
-      </w:pPr>
-      <w:r>
-        <w:rPr>
-          <w:rFonts w:ascii="Times New Roman" w:hAnsi="Times New Roman" w:cs="Times New Roman"/>
-          <w:sz w:val="24"/>
-          <w:szCs w:val="24"/>
-        </w:rPr>
-        <w:t xml:space="preserve">On or about September 11, 2024, the Plaintiff filed an application to set aside Justice Taylor’s order of October 20, 2023 (the “Application to Set Aside”), on the basis that it was obtained by deceit. The application was accompanied by affidavit evidence and exhibits, which were served on Morris and the other Defendants. The </w:t>
-      </w:r>
-      <w:r>
-        <w:rPr>
-          <w:rFonts w:ascii="Times New Roman" w:hAnsi="Times New Roman" w:cs="Times New Roman"/>
-          <w:i/>
-          <w:iCs/>
-          <w:sz w:val="24"/>
-          <w:szCs w:val="24"/>
-        </w:rPr>
-        <w:t>Application to Set Aside</w:t>
-      </w:r>
-      <w:r>
-        <w:rPr>
-          <w:rFonts w:ascii="Times New Roman" w:hAnsi="Times New Roman" w:cs="Times New Roman"/>
-          <w:sz w:val="24"/>
-          <w:szCs w:val="24"/>
-        </w:rPr>
-        <w:t xml:space="preserve"> was scheduled to be heard on December 2, 2024.</w:t>
+        <w:spacing w:before="120" w:after="120" w:line="360" w:lineRule="auto"/>
+        <w:contextualSpacing w:val="0"/>
+        <w:rPr>
+          <w:rFonts w:ascii="Times New Roman" w:hAnsi="Times New Roman" w:cs="Times New Roman"/>
+          <w:sz w:val="24"/>
+          <w:szCs w:val="24"/>
+        </w:rPr>
+      </w:pPr>
+      <w:r>
+        <w:rPr>
+          <w:rFonts w:ascii="Times New Roman" w:hAnsi="Times New Roman" w:cs="Times New Roman"/>
+          <w:sz w:val="24"/>
+          <w:szCs w:val="24"/>
+        </w:rPr>
+        <w:t xml:space="preserve">On or about September 11, 2024, the Plaintiff filed an </w:t>
+      </w:r>
+      <w:r>
+        <w:rPr>
+          <w:rFonts w:ascii="Times New Roman" w:hAnsi="Times New Roman" w:cs="Times New Roman"/>
+          <w:sz w:val="24"/>
+          <w:szCs w:val="24"/>
+        </w:rPr>
+        <w:t>application</w:t>
+      </w:r>
+      <w:r>
+        <w:rPr>
+          <w:rFonts w:ascii="Times New Roman" w:hAnsi="Times New Roman" w:cs="Times New Roman"/>
+          <w:sz w:val="24"/>
+          <w:szCs w:val="24"/>
+        </w:rPr>
+        <w:t xml:space="preserve"> to </w:t>
+      </w:r>
+      <w:r>
+        <w:rPr>
+          <w:rFonts w:ascii="Times New Roman" w:hAnsi="Times New Roman" w:cs="Times New Roman"/>
+          <w:sz w:val="24"/>
+          <w:szCs w:val="24"/>
+        </w:rPr>
+        <w:t>s</w:t>
+      </w:r>
+      <w:r>
+        <w:rPr>
+          <w:rFonts w:ascii="Times New Roman" w:hAnsi="Times New Roman" w:cs="Times New Roman"/>
+          <w:sz w:val="24"/>
+          <w:szCs w:val="24"/>
+        </w:rPr>
+        <w:t xml:space="preserve">et </w:t>
+      </w:r>
+      <w:r>
+        <w:rPr>
+          <w:rFonts w:ascii="Times New Roman" w:hAnsi="Times New Roman" w:cs="Times New Roman"/>
+          <w:sz w:val="24"/>
+          <w:szCs w:val="24"/>
+        </w:rPr>
+        <w:t>a</w:t>
+      </w:r>
+      <w:r>
+        <w:rPr>
+          <w:rFonts w:ascii="Times New Roman" w:hAnsi="Times New Roman" w:cs="Times New Roman"/>
+          <w:sz w:val="24"/>
+          <w:szCs w:val="24"/>
+        </w:rPr>
+        <w:t>side Justice Taylor’s October 20, 2023 order on the basis that it was obtained by deceit</w:t>
+      </w:r>
+      <w:r>
+        <w:rPr>
+          <w:rFonts w:ascii="Times New Roman" w:hAnsi="Times New Roman" w:cs="Times New Roman"/>
+          <w:sz w:val="24"/>
+          <w:szCs w:val="24"/>
+        </w:rPr>
+        <w:t xml:space="preserve"> (the “Application to Set Aside”)</w:t>
+      </w:r>
+      <w:r>
+        <w:rPr>
+          <w:rFonts w:ascii="Times New Roman" w:hAnsi="Times New Roman" w:cs="Times New Roman"/>
+          <w:sz w:val="24"/>
+          <w:szCs w:val="24"/>
+        </w:rPr>
+        <w:t xml:space="preserve"> accompanied by affidavit evidence and exhibits served on Morris and the other Defendants. The Application was scheduled to be heard on December 2, 2024.</w:t>
       </w:r>
     </w:p>
     <w:p>
@@ -2646,7 +2829,8 @@
           <w:ilvl w:val="0"/>
           <w:numId w:val="1"/>
         </w:numPr>
-        <w:spacing w:line="360" w:lineRule="auto"/>
+        <w:spacing w:before="120" w:after="120" w:line="360" w:lineRule="auto"/>
+        <w:contextualSpacing w:val="0"/>
         <w:rPr>
           <w:rFonts w:ascii="Times New Roman" w:hAnsi="Times New Roman" w:cs="Times New Roman"/>
           <w:sz w:val="24"/>
@@ -2669,7 +2853,8 @@
           <w:ilvl w:val="0"/>
           <w:numId w:val="1"/>
         </w:numPr>
-        <w:spacing w:line="360" w:lineRule="auto"/>
+        <w:spacing w:before="120" w:after="120" w:line="360" w:lineRule="auto"/>
+        <w:contextualSpacing w:val="0"/>
         <w:rPr>
           <w:rFonts w:ascii="Times New Roman" w:hAnsi="Times New Roman" w:cs="Times New Roman"/>
           <w:sz w:val="24"/>
@@ -2710,7 +2895,8 @@
           <w:ilvl w:val="0"/>
           <w:numId w:val="1"/>
         </w:numPr>
-        <w:spacing w:line="360" w:lineRule="auto"/>
+        <w:spacing w:before="120" w:after="120" w:line="360" w:lineRule="auto"/>
+        <w:contextualSpacing w:val="0"/>
         <w:rPr>
           <w:rFonts w:ascii="Times New Roman" w:hAnsi="Times New Roman" w:cs="Times New Roman"/>
           <w:sz w:val="24"/>
@@ -2724,6 +2910,14 @@
           <w:szCs w:val="24"/>
         </w:rPr>
         <w:t xml:space="preserve">The </w:t>
+      </w:r>
+      <w:r>
+        <w:rPr>
+          <w:rFonts w:ascii="Times New Roman" w:hAnsi="Times New Roman" w:cs="Times New Roman"/>
+          <w:sz w:val="24"/>
+          <w:szCs w:val="24"/>
+        </w:rPr>
+        <w:t xml:space="preserve">Plaintiff’s </w:t>
       </w:r>
       <w:r>
         <w:rPr>
@@ -2741,7 +2935,23 @@
           <w:sz w:val="24"/>
           <w:szCs w:val="24"/>
         </w:rPr>
-        <w:t>, scheduled for hearing on December 2, 2024, and subsequently on January 13, 2025, was adjourned generally on both occasions due to a lack of court time. On both dates, Harper Grey assigned the Defendant Pilley, a partner in their law firm, as counsel in place of Morris to represent the ICBC Defendants at the hearing.</w:t>
+        <w:t>, scheduled for hearing on December 2, 2024, and subsequently on January 13, 2025, was adjourned generally on both occasions due to a lack of court time. On both dates, Harper Grey assigned the Defendant</w:t>
+      </w:r>
+      <w:r>
+        <w:rPr>
+          <w:rFonts w:ascii="Times New Roman" w:hAnsi="Times New Roman" w:cs="Times New Roman"/>
+          <w:sz w:val="24"/>
+          <w:szCs w:val="24"/>
+        </w:rPr>
+        <w:t>,</w:t>
+      </w:r>
+      <w:r>
+        <w:rPr>
+          <w:rFonts w:ascii="Times New Roman" w:hAnsi="Times New Roman" w:cs="Times New Roman"/>
+          <w:sz w:val="24"/>
+          <w:szCs w:val="24"/>
+        </w:rPr>
+        <w:t xml:space="preserve"> Pilley, a partner in their law firm, as counsel in place of Morris to represent the ICBC Defendants at the hearing.</w:t>
       </w:r>
     </w:p>
     <w:p>
@@ -2751,7 +2961,8 @@
           <w:ilvl w:val="0"/>
           <w:numId w:val="1"/>
         </w:numPr>
-        <w:spacing w:line="360" w:lineRule="auto"/>
+        <w:spacing w:before="120" w:after="120" w:line="360" w:lineRule="auto"/>
+        <w:contextualSpacing w:val="0"/>
         <w:rPr>
           <w:rFonts w:ascii="Times New Roman" w:hAnsi="Times New Roman" w:cs="Times New Roman"/>
           <w:sz w:val="24"/>
@@ -2774,20 +2985,22 @@
           <w:ilvl w:val="0"/>
           <w:numId w:val="1"/>
         </w:numPr>
-        <w:spacing w:line="360" w:lineRule="auto"/>
-        <w:rPr>
-          <w:rFonts w:ascii="Times New Roman" w:hAnsi="Times New Roman" w:cs="Times New Roman"/>
-          <w:sz w:val="24"/>
-          <w:szCs w:val="24"/>
-        </w:rPr>
-      </w:pPr>
-      <w:r>
-        <w:rPr>
-          <w:rFonts w:ascii="Times New Roman" w:hAnsi="Times New Roman" w:cs="Times New Roman"/>
-          <w:sz w:val="24"/>
-          <w:szCs w:val="24"/>
-        </w:rPr>
-        <w:t xml:space="preserve">Pilley, Harper Grey LLP, and Morris, and each of them, agreed to continue advancing Morris’s fraud upon the Court. To that end, Pilley was assigned to defeat the Plaintiff’s </w:t>
+        <w:spacing w:before="120" w:after="120" w:line="360" w:lineRule="auto"/>
+        <w:contextualSpacing w:val="0"/>
+        <w:rPr>
+          <w:rFonts w:ascii="Times New Roman" w:hAnsi="Times New Roman" w:cs="Times New Roman"/>
+          <w:sz w:val="24"/>
+          <w:szCs w:val="24"/>
+        </w:rPr>
+      </w:pPr>
+      <w:r>
+        <w:rPr>
+          <w:rFonts w:ascii="Times New Roman" w:hAnsi="Times New Roman" w:cs="Times New Roman"/>
+          <w:sz w:val="24"/>
+          <w:szCs w:val="24"/>
+        </w:rPr>
+        <w:lastRenderedPageBreak/>
+        <w:t xml:space="preserve">Pilley, Harper Grey, and Morris, and each of them, agreed to continue advancing Morris’s fraud upon the Court. To that end, Pilley was assigned to defeat the Plaintiff’s </w:t>
       </w:r>
       <w:r>
         <w:rPr>
@@ -2815,7 +3028,8 @@
           <w:ilvl w:val="0"/>
           <w:numId w:val="1"/>
         </w:numPr>
-        <w:spacing w:line="360" w:lineRule="auto"/>
+        <w:spacing w:before="120" w:after="120" w:line="360" w:lineRule="auto"/>
+        <w:contextualSpacing w:val="0"/>
         <w:rPr>
           <w:rFonts w:ascii="Times New Roman" w:hAnsi="Times New Roman" w:cs="Times New Roman"/>
           <w:sz w:val="24"/>
@@ -2874,21 +3088,53 @@
           <w:ilvl w:val="0"/>
           <w:numId w:val="1"/>
         </w:numPr>
-        <w:spacing w:line="360" w:lineRule="auto"/>
-        <w:rPr>
-          <w:rFonts w:ascii="Times New Roman" w:hAnsi="Times New Roman" w:cs="Times New Roman"/>
-          <w:sz w:val="24"/>
-          <w:szCs w:val="24"/>
-        </w:rPr>
-      </w:pPr>
-      <w:r>
-        <w:rPr>
-          <w:rFonts w:ascii="Times New Roman" w:hAnsi="Times New Roman" w:cs="Times New Roman"/>
-          <w:sz w:val="24"/>
-          <w:szCs w:val="24"/>
-        </w:rPr>
-        <w:lastRenderedPageBreak/>
-        <w:t>In support of the Defendants’ Sever and Stay application, the Defendant Morris submitted into Court the</w:t>
+        <w:spacing w:before="120" w:after="120" w:line="360" w:lineRule="auto"/>
+        <w:contextualSpacing w:val="0"/>
+        <w:rPr>
+          <w:rFonts w:ascii="Times New Roman" w:hAnsi="Times New Roman" w:cs="Times New Roman"/>
+          <w:sz w:val="24"/>
+          <w:szCs w:val="24"/>
+        </w:rPr>
+      </w:pPr>
+      <w:r>
+        <w:rPr>
+          <w:rFonts w:ascii="Times New Roman" w:hAnsi="Times New Roman" w:cs="Times New Roman"/>
+          <w:sz w:val="24"/>
+          <w:szCs w:val="24"/>
+        </w:rPr>
+        <w:t>In support of the Defendants’ Sever and Stay application, the Defendant</w:t>
+      </w:r>
+      <w:r>
+        <w:rPr>
+          <w:rFonts w:ascii="Times New Roman" w:hAnsi="Times New Roman" w:cs="Times New Roman"/>
+          <w:sz w:val="24"/>
+          <w:szCs w:val="24"/>
+        </w:rPr>
+        <w:t>,</w:t>
+      </w:r>
+      <w:r>
+        <w:rPr>
+          <w:rFonts w:ascii="Times New Roman" w:hAnsi="Times New Roman" w:cs="Times New Roman"/>
+          <w:sz w:val="24"/>
+          <w:szCs w:val="24"/>
+        </w:rPr>
+        <w:t xml:space="preserve"> Morris</w:t>
+      </w:r>
+      <w:r>
+        <w:rPr>
+          <w:rFonts w:ascii="Times New Roman" w:hAnsi="Times New Roman" w:cs="Times New Roman"/>
+          <w:sz w:val="24"/>
+          <w:szCs w:val="24"/>
+        </w:rPr>
+        <w:t>,</w:t>
+      </w:r>
+      <w:r>
+        <w:rPr>
+          <w:rFonts w:ascii="Times New Roman" w:hAnsi="Times New Roman" w:cs="Times New Roman"/>
+          <w:sz w:val="24"/>
+          <w:szCs w:val="24"/>
+        </w:rPr>
+        <w:t xml:space="preserve"> submitted into Court the</w:t>
       </w:r>
       <w:r>
         <w:rPr>
@@ -2904,7 +3150,7 @@
           <w:sz w:val="24"/>
           <w:szCs w:val="24"/>
         </w:rPr>
-        <w:t xml:space="preserve"> Defendants’ Book of Record, which included the fraudulent ARTCCs. The Defendant </w:t>
+        <w:t xml:space="preserve"> Defendants’ Book of Record, which included the fraudulent ARTCCs. </w:t>
       </w:r>
       <w:r>
         <w:rPr>
@@ -2920,7 +3166,7 @@
           <w:sz w:val="24"/>
           <w:szCs w:val="24"/>
         </w:rPr>
-        <w:t>intended that the Court rely upon those pleadings, including his false representations.</w:t>
+        <w:t>intended that the Court rely on those pleadings, including his false representations.</w:t>
       </w:r>
     </w:p>
     <w:p>
@@ -2930,7 +3176,8 @@
           <w:ilvl w:val="0"/>
           <w:numId w:val="1"/>
         </w:numPr>
-        <w:spacing w:line="360" w:lineRule="auto"/>
+        <w:spacing w:before="120" w:after="120" w:line="360" w:lineRule="auto"/>
+        <w:contextualSpacing w:val="0"/>
         <w:rPr>
           <w:rFonts w:ascii="Times New Roman" w:hAnsi="Times New Roman" w:cs="Times New Roman"/>
           <w:sz w:val="24"/>
@@ -2953,7 +3200,8 @@
           <w:ilvl w:val="0"/>
           <w:numId w:val="1"/>
         </w:numPr>
-        <w:spacing w:line="360" w:lineRule="auto"/>
+        <w:spacing w:before="120" w:after="120" w:line="360" w:lineRule="auto"/>
+        <w:contextualSpacing w:val="0"/>
         <w:rPr>
           <w:rFonts w:ascii="Times New Roman" w:hAnsi="Times New Roman" w:cs="Times New Roman"/>
           <w:sz w:val="24"/>
@@ -2976,6 +3224,8 @@
           <w:ilvl w:val="0"/>
           <w:numId w:val="1"/>
         </w:numPr>
+        <w:spacing w:before="120" w:after="120" w:line="360" w:lineRule="auto"/>
+        <w:contextualSpacing w:val="0"/>
         <w:rPr>
           <w:rFonts w:ascii="Times New Roman" w:hAnsi="Times New Roman" w:cs="Times New Roman"/>
           <w:sz w:val="24"/>
@@ -2998,28 +3248,29 @@
           <w:ilvl w:val="1"/>
           <w:numId w:val="1"/>
         </w:numPr>
-        <w:spacing w:line="360" w:lineRule="auto"/>
-        <w:rPr>
-          <w:rFonts w:ascii="Times New Roman" w:hAnsi="Times New Roman" w:cs="Times New Roman"/>
-          <w:sz w:val="24"/>
-          <w:szCs w:val="24"/>
-        </w:rPr>
-      </w:pPr>
-      <w:r>
-        <w:rPr>
-          <w:rFonts w:ascii="Times New Roman" w:hAnsi="Times New Roman" w:cs="Times New Roman"/>
-          <w:sz w:val="24"/>
-          <w:szCs w:val="24"/>
-        </w:rPr>
-        <w:t>Increased litigation costs and time</w:t>
-      </w:r>
-      <w:r>
-        <w:rPr>
-          <w:rFonts w:ascii="Times New Roman" w:hAnsi="Times New Roman" w:cs="Times New Roman"/>
-          <w:sz w:val="24"/>
-          <w:szCs w:val="24"/>
-        </w:rPr>
-        <w:t>.</w:t>
+        <w:spacing w:before="120" w:after="120" w:line="360" w:lineRule="auto"/>
+        <w:contextualSpacing w:val="0"/>
+        <w:rPr>
+          <w:rFonts w:ascii="Times New Roman" w:hAnsi="Times New Roman" w:cs="Times New Roman"/>
+          <w:sz w:val="24"/>
+          <w:szCs w:val="24"/>
+        </w:rPr>
+      </w:pPr>
+      <w:r>
+        <w:rPr>
+          <w:rFonts w:ascii="Times New Roman" w:hAnsi="Times New Roman" w:cs="Times New Roman"/>
+          <w:sz w:val="24"/>
+          <w:szCs w:val="24"/>
+        </w:rPr>
+        <w:t>The Plaintiff was unlawfully deprived of his right to advance his cause of action against the ICBC Defendants</w:t>
+      </w:r>
+      <w:r>
+        <w:rPr>
+          <w:rFonts w:ascii="Times New Roman" w:hAnsi="Times New Roman" w:cs="Times New Roman"/>
+          <w:sz w:val="24"/>
+          <w:szCs w:val="24"/>
+        </w:rPr>
+        <w:t xml:space="preserve"> in the motor vehicle and fraud action. </w:t>
       </w:r>
     </w:p>
     <w:p>
@@ -3029,20 +3280,21 @@
           <w:ilvl w:val="1"/>
           <w:numId w:val="1"/>
         </w:numPr>
-        <w:spacing w:line="360" w:lineRule="auto"/>
-        <w:rPr>
-          <w:rFonts w:ascii="Times New Roman" w:hAnsi="Times New Roman" w:cs="Times New Roman"/>
-          <w:sz w:val="24"/>
-          <w:szCs w:val="24"/>
-        </w:rPr>
-      </w:pPr>
-      <w:r>
-        <w:rPr>
-          <w:rFonts w:ascii="Times New Roman" w:hAnsi="Times New Roman" w:cs="Times New Roman"/>
-          <w:sz w:val="24"/>
-          <w:szCs w:val="24"/>
-        </w:rPr>
-        <w:t>Irreversible loss of evidence, without which the Plaintiff could not successfully continue to advance his motor vehicle and fraud action</w:t>
+        <w:spacing w:before="120" w:after="120" w:line="360" w:lineRule="auto"/>
+        <w:contextualSpacing w:val="0"/>
+        <w:rPr>
+          <w:rFonts w:ascii="Times New Roman" w:hAnsi="Times New Roman" w:cs="Times New Roman"/>
+          <w:sz w:val="24"/>
+          <w:szCs w:val="24"/>
+        </w:rPr>
+      </w:pPr>
+      <w:r>
+        <w:rPr>
+          <w:rFonts w:ascii="Times New Roman" w:hAnsi="Times New Roman" w:cs="Times New Roman"/>
+          <w:sz w:val="24"/>
+          <w:szCs w:val="24"/>
+        </w:rPr>
+        <w:t>Increased litigation costs and time</w:t>
       </w:r>
       <w:r>
         <w:rPr>
@@ -3060,7 +3312,40 @@
           <w:ilvl w:val="1"/>
           <w:numId w:val="1"/>
         </w:numPr>
-        <w:spacing w:line="360" w:lineRule="auto"/>
+        <w:spacing w:before="120" w:after="120" w:line="360" w:lineRule="auto"/>
+        <w:contextualSpacing w:val="0"/>
+        <w:rPr>
+          <w:rFonts w:ascii="Times New Roman" w:hAnsi="Times New Roman" w:cs="Times New Roman"/>
+          <w:sz w:val="24"/>
+          <w:szCs w:val="24"/>
+        </w:rPr>
+      </w:pPr>
+      <w:r>
+        <w:rPr>
+          <w:rFonts w:ascii="Times New Roman" w:hAnsi="Times New Roman" w:cs="Times New Roman"/>
+          <w:sz w:val="24"/>
+          <w:szCs w:val="24"/>
+        </w:rPr>
+        <w:t>Irreversible loss of evidence, without which the Plaintiff could not successfully continue to advance his motor vehicle and fraud action</w:t>
+      </w:r>
+      <w:r>
+        <w:rPr>
+          <w:rFonts w:ascii="Times New Roman" w:hAnsi="Times New Roman" w:cs="Times New Roman"/>
+          <w:sz w:val="24"/>
+          <w:szCs w:val="24"/>
+        </w:rPr>
+        <w:t>.</w:t>
+      </w:r>
+    </w:p>
+    <w:p>
+      <w:pPr>
+        <w:pStyle w:val="ListParagraph"/>
+        <w:numPr>
+          <w:ilvl w:val="1"/>
+          <w:numId w:val="1"/>
+        </w:numPr>
+        <w:spacing w:before="120" w:after="120" w:line="360" w:lineRule="auto"/>
+        <w:contextualSpacing w:val="0"/>
         <w:rPr>
           <w:rFonts w:ascii="Times New Roman" w:hAnsi="Times New Roman" w:cs="Times New Roman"/>
           <w:sz w:val="24"/>
@@ -3086,7 +3371,7 @@
     </w:p>
     <w:p>
       <w:pPr>
-        <w:spacing w:line="360" w:lineRule="auto"/>
+        <w:spacing w:before="120" w:after="120" w:line="360" w:lineRule="auto"/>
         <w:rPr>
           <w:rFonts w:ascii="Times New Roman" w:hAnsi="Times New Roman" w:cs="Times New Roman"/>
           <w:b/>
@@ -3113,7 +3398,8 @@
           <w:ilvl w:val="0"/>
           <w:numId w:val="30"/>
         </w:numPr>
-        <w:spacing w:line="360" w:lineRule="auto"/>
+        <w:spacing w:before="120" w:after="120" w:line="360" w:lineRule="auto"/>
+        <w:contextualSpacing w:val="0"/>
         <w:rPr>
           <w:rFonts w:ascii="Times New Roman" w:hAnsi="Times New Roman" w:cs="Times New Roman"/>
           <w:b/>
@@ -3138,7 +3424,8 @@
           <w:ilvl w:val="0"/>
           <w:numId w:val="30"/>
         </w:numPr>
-        <w:spacing w:line="360" w:lineRule="auto"/>
+        <w:spacing w:before="120" w:after="120" w:line="360" w:lineRule="auto"/>
+        <w:contextualSpacing w:val="0"/>
         <w:rPr>
           <w:rFonts w:ascii="Times New Roman" w:hAnsi="Times New Roman" w:cs="Times New Roman"/>
           <w:b/>
@@ -3163,7 +3450,8 @@
           <w:ilvl w:val="0"/>
           <w:numId w:val="30"/>
         </w:numPr>
-        <w:spacing w:line="360" w:lineRule="auto"/>
+        <w:spacing w:before="120" w:after="120" w:line="360" w:lineRule="auto"/>
+        <w:contextualSpacing w:val="0"/>
         <w:rPr>
           <w:rFonts w:ascii="Times New Roman" w:hAnsi="Times New Roman" w:cs="Times New Roman"/>
           <w:b/>
@@ -3198,7 +3486,8 @@
           <w:ilvl w:val="0"/>
           <w:numId w:val="30"/>
         </w:numPr>
-        <w:spacing w:line="360" w:lineRule="auto"/>
+        <w:spacing w:before="120" w:after="120" w:line="360" w:lineRule="auto"/>
+        <w:contextualSpacing w:val="0"/>
         <w:rPr>
           <w:rFonts w:ascii="Times New Roman" w:hAnsi="Times New Roman" w:cs="Times New Roman"/>
           <w:sz w:val="24"/>
@@ -3221,7 +3510,8 @@
           <w:ilvl w:val="0"/>
           <w:numId w:val="30"/>
         </w:numPr>
-        <w:spacing w:line="360" w:lineRule="auto"/>
+        <w:spacing w:before="120" w:after="120" w:line="360" w:lineRule="auto"/>
+        <w:contextualSpacing w:val="0"/>
         <w:rPr>
           <w:rFonts w:ascii="Times New Roman" w:hAnsi="Times New Roman" w:cs="Times New Roman"/>
           <w:sz w:val="24"/>
@@ -3240,8 +3530,9 @@
     <w:p>
       <w:pPr>
         <w:pStyle w:val="ListParagraph"/>
-        <w:spacing w:line="360" w:lineRule="auto"/>
+        <w:spacing w:before="120" w:after="120" w:line="360" w:lineRule="auto"/>
         <w:ind w:left="360"/>
+        <w:contextualSpacing w:val="0"/>
         <w:rPr>
           <w:rFonts w:ascii="Times New Roman" w:hAnsi="Times New Roman" w:cs="Times New Roman"/>
           <w:sz w:val="24"/>
@@ -3264,19 +3555,21 @@
           <w:ilvl w:val="0"/>
           <w:numId w:val="30"/>
         </w:numPr>
-        <w:spacing w:line="360" w:lineRule="auto"/>
-        <w:rPr>
-          <w:rFonts w:ascii="Times New Roman" w:hAnsi="Times New Roman" w:cs="Times New Roman"/>
-          <w:sz w:val="24"/>
-          <w:szCs w:val="24"/>
-        </w:rPr>
-      </w:pPr>
-      <w:r>
-        <w:rPr>
-          <w:rFonts w:ascii="Times New Roman" w:hAnsi="Times New Roman" w:cs="Times New Roman"/>
-          <w:sz w:val="24"/>
-          <w:szCs w:val="24"/>
-        </w:rPr>
+        <w:spacing w:before="120" w:after="120" w:line="360" w:lineRule="auto"/>
+        <w:contextualSpacing w:val="0"/>
+        <w:rPr>
+          <w:rFonts w:ascii="Times New Roman" w:hAnsi="Times New Roman" w:cs="Times New Roman"/>
+          <w:sz w:val="24"/>
+          <w:szCs w:val="24"/>
+        </w:rPr>
+      </w:pPr>
+      <w:r>
+        <w:rPr>
+          <w:rFonts w:ascii="Times New Roman" w:hAnsi="Times New Roman" w:cs="Times New Roman"/>
+          <w:sz w:val="24"/>
+          <w:szCs w:val="24"/>
+        </w:rPr>
+        <w:lastRenderedPageBreak/>
         <w:t>The Plaintiffs claim against the Defendants, and each of them, for costs.</w:t>
       </w:r>
     </w:p>
@@ -3287,7 +3580,8 @@
           <w:ilvl w:val="0"/>
           <w:numId w:val="30"/>
         </w:numPr>
-        <w:spacing w:line="360" w:lineRule="auto"/>
+        <w:spacing w:before="120" w:after="120" w:line="360" w:lineRule="auto"/>
+        <w:contextualSpacing w:val="0"/>
         <w:rPr>
           <w:rFonts w:ascii="Times New Roman" w:hAnsi="Times New Roman" w:cs="Times New Roman"/>
           <w:sz w:val="24"/>
@@ -3326,7 +3620,8 @@
           <w:ilvl w:val="0"/>
           <w:numId w:val="30"/>
         </w:numPr>
-        <w:spacing w:line="360" w:lineRule="auto"/>
+        <w:spacing w:before="120" w:after="120" w:line="360" w:lineRule="auto"/>
+        <w:contextualSpacing w:val="0"/>
         <w:rPr>
           <w:rFonts w:ascii="Times New Roman" w:hAnsi="Times New Roman" w:cs="Times New Roman"/>
           <w:sz w:val="24"/>
@@ -3349,7 +3644,8 @@
           <w:ilvl w:val="0"/>
           <w:numId w:val="30"/>
         </w:numPr>
-        <w:spacing w:line="360" w:lineRule="auto"/>
+        <w:spacing w:before="120" w:after="120" w:line="360" w:lineRule="auto"/>
+        <w:contextualSpacing w:val="0"/>
         <w:rPr>
           <w:rFonts w:ascii="Times New Roman" w:hAnsi="Times New Roman" w:cs="Times New Roman"/>
           <w:sz w:val="24"/>
@@ -3438,20 +3734,20 @@
           <w:ilvl w:val="0"/>
           <w:numId w:val="31"/>
         </w:numPr>
-        <w:spacing w:line="360" w:lineRule="auto"/>
-        <w:rPr>
-          <w:rFonts w:ascii="Times New Roman" w:hAnsi="Times New Roman" w:cs="Times New Roman"/>
-          <w:sz w:val="24"/>
-          <w:szCs w:val="24"/>
-        </w:rPr>
-      </w:pPr>
-      <w:r>
-        <w:rPr>
-          <w:rFonts w:ascii="Times New Roman" w:hAnsi="Times New Roman" w:cs="Times New Roman"/>
-          <w:sz w:val="24"/>
-          <w:szCs w:val="24"/>
-        </w:rPr>
-        <w:lastRenderedPageBreak/>
+        <w:spacing w:before="120" w:after="120" w:line="360" w:lineRule="auto"/>
+        <w:contextualSpacing w:val="0"/>
+        <w:rPr>
+          <w:rFonts w:ascii="Times New Roman" w:hAnsi="Times New Roman" w:cs="Times New Roman"/>
+          <w:sz w:val="24"/>
+          <w:szCs w:val="24"/>
+        </w:rPr>
+      </w:pPr>
+      <w:r>
+        <w:rPr>
+          <w:rFonts w:ascii="Times New Roman" w:hAnsi="Times New Roman" w:cs="Times New Roman"/>
+          <w:sz w:val="24"/>
+          <w:szCs w:val="24"/>
+        </w:rPr>
         <w:t>The Defendant Morris falsified statements and concealed material facts in order to deceive the Court for the purpose of causing harm to the Plaintiff.</w:t>
       </w:r>
     </w:p>
@@ -3462,7 +3758,8 @@
           <w:ilvl w:val="0"/>
           <w:numId w:val="31"/>
         </w:numPr>
-        <w:spacing w:line="360" w:lineRule="auto"/>
+        <w:spacing w:before="120" w:after="120" w:line="360" w:lineRule="auto"/>
+        <w:contextualSpacing w:val="0"/>
         <w:rPr>
           <w:rFonts w:ascii="Times New Roman" w:hAnsi="Times New Roman" w:cs="Times New Roman"/>
           <w:sz w:val="24"/>
@@ -3485,7 +3782,8 @@
           <w:ilvl w:val="0"/>
           <w:numId w:val="31"/>
         </w:numPr>
-        <w:spacing w:line="360" w:lineRule="auto"/>
+        <w:spacing w:before="120" w:after="120" w:line="360" w:lineRule="auto"/>
+        <w:contextualSpacing w:val="0"/>
         <w:rPr>
           <w:rFonts w:ascii="Times New Roman" w:hAnsi="Times New Roman" w:cs="Times New Roman"/>
           <w:sz w:val="24"/>
@@ -3524,7 +3822,8 @@
           <w:ilvl w:val="0"/>
           <w:numId w:val="31"/>
         </w:numPr>
-        <w:spacing w:line="360" w:lineRule="auto"/>
+        <w:spacing w:before="120" w:after="120" w:line="360" w:lineRule="auto"/>
+        <w:contextualSpacing w:val="0"/>
         <w:rPr>
           <w:rFonts w:ascii="Times New Roman" w:hAnsi="Times New Roman" w:cs="Times New Roman"/>
           <w:sz w:val="24"/>
@@ -3543,8 +3842,9 @@
     <w:p>
       <w:pPr>
         <w:pStyle w:val="ListParagraph"/>
-        <w:spacing w:line="360" w:lineRule="auto"/>
+        <w:spacing w:before="120" w:after="120" w:line="360" w:lineRule="auto"/>
         <w:ind w:left="360"/>
+        <w:contextualSpacing w:val="0"/>
         <w:jc w:val="right"/>
         <w:rPr>
           <w:rFonts w:ascii="Times New Roman" w:hAnsi="Times New Roman" w:cs="Times New Roman"/>
@@ -3562,8 +3862,9 @@
           <w:sz w:val="24"/>
           <w:szCs w:val="24"/>
         </w:rPr>
-        <w:t>Authority: GEC (Richmond) GP Inc. v. Romspen Investment Corporation, 2025 BCCA 332 at para. 99 (Unlawful Means Tort).</w:t>
-      </w:r>
+        <w:t xml:space="preserve">Authority: GEC (Richmond) GP Inc. v. </w:t>
+      </w:r>
+      <w:proofErr w:type="spellStart"/>
       <w:r>
         <w:rPr>
           <w:rFonts w:ascii="Times New Roman" w:hAnsi="Times New Roman" w:cs="Times New Roman"/>
@@ -3572,12 +3873,45 @@
           <w:sz w:val="24"/>
           <w:szCs w:val="24"/>
         </w:rPr>
+        <w:t>Romspen</w:t>
+      </w:r>
+      <w:proofErr w:type="spellEnd"/>
+      <w:r>
+        <w:rPr>
+          <w:rFonts w:ascii="Times New Roman" w:hAnsi="Times New Roman" w:cs="Times New Roman"/>
+          <w:i/>
+          <w:iCs/>
+          <w:sz w:val="24"/>
+          <w:szCs w:val="24"/>
+        </w:rPr>
+        <w:t xml:space="preserve"> Investment Corporation, 2025 BCCA 332 at para. 99 (Unlawful Means Tort</w:t>
+      </w:r>
+      <w:proofErr w:type="gramStart"/>
+      <w:r>
+        <w:rPr>
+          <w:rFonts w:ascii="Times New Roman" w:hAnsi="Times New Roman" w:cs="Times New Roman"/>
+          <w:i/>
+          <w:iCs/>
+          <w:sz w:val="24"/>
+          <w:szCs w:val="24"/>
+        </w:rPr>
+        <w:t>).</w:t>
+      </w:r>
+      <w:r>
+        <w:rPr>
+          <w:rFonts w:ascii="Times New Roman" w:hAnsi="Times New Roman" w:cs="Times New Roman"/>
+          <w:i/>
+          <w:iCs/>
+          <w:sz w:val="24"/>
+          <w:szCs w:val="24"/>
+        </w:rPr>
         <w:t>.</w:t>
       </w:r>
-    </w:p>
-    <w:p>
-      <w:pPr>
-        <w:spacing w:line="360" w:lineRule="auto"/>
+      <w:proofErr w:type="gramEnd"/>
+    </w:p>
+    <w:p>
+      <w:pPr>
+        <w:spacing w:before="120" w:after="120" w:line="360" w:lineRule="auto"/>
         <w:rPr>
           <w:rFonts w:ascii="Times New Roman" w:hAnsi="Times New Roman" w:cs="Times New Roman"/>
           <w:b/>
@@ -3604,7 +3938,8 @@
           <w:ilvl w:val="0"/>
           <w:numId w:val="31"/>
         </w:numPr>
-        <w:spacing w:line="360" w:lineRule="auto"/>
+        <w:spacing w:before="120" w:after="120" w:line="360" w:lineRule="auto"/>
+        <w:contextualSpacing w:val="0"/>
         <w:rPr>
           <w:rFonts w:ascii="Times New Roman" w:hAnsi="Times New Roman" w:cs="Times New Roman"/>
           <w:sz w:val="24"/>
@@ -3627,27 +3962,30 @@
           <w:ilvl w:val="0"/>
           <w:numId w:val="31"/>
         </w:numPr>
-        <w:spacing w:line="360" w:lineRule="auto"/>
-        <w:rPr>
-          <w:rFonts w:ascii="Times New Roman" w:hAnsi="Times New Roman" w:cs="Times New Roman"/>
-          <w:sz w:val="24"/>
-          <w:szCs w:val="24"/>
-        </w:rPr>
-      </w:pPr>
-      <w:r>
-        <w:rPr>
-          <w:rFonts w:ascii="Times New Roman" w:hAnsi="Times New Roman" w:cs="Times New Roman"/>
-          <w:sz w:val="24"/>
-          <w:szCs w:val="24"/>
-        </w:rPr>
+        <w:spacing w:before="120" w:after="120" w:line="360" w:lineRule="auto"/>
+        <w:contextualSpacing w:val="0"/>
+        <w:rPr>
+          <w:rFonts w:ascii="Times New Roman" w:hAnsi="Times New Roman" w:cs="Times New Roman"/>
+          <w:sz w:val="24"/>
+          <w:szCs w:val="24"/>
+        </w:rPr>
+      </w:pPr>
+      <w:r>
+        <w:rPr>
+          <w:rFonts w:ascii="Times New Roman" w:hAnsi="Times New Roman" w:cs="Times New Roman"/>
+          <w:sz w:val="24"/>
+          <w:szCs w:val="24"/>
+        </w:rPr>
+        <w:lastRenderedPageBreak/>
         <w:t>The Defendant Pilley, Harper Grey, and Morris, and each of them, conspired to deceive the Court and to cause harm to the Plaintiff. As a result, the Plaintiff did in fact suffer, and will continue to suffer, loss and damage.</w:t>
       </w:r>
     </w:p>
     <w:p>
       <w:pPr>
         <w:pStyle w:val="ListParagraph"/>
-        <w:spacing w:line="360" w:lineRule="auto"/>
+        <w:spacing w:before="120" w:after="120" w:line="360" w:lineRule="auto"/>
         <w:ind w:left="360"/>
+        <w:contextualSpacing w:val="0"/>
         <w:jc w:val="right"/>
         <w:rPr>
           <w:rFonts w:ascii="Times New Roman" w:hAnsi="Times New Roman" w:cs="Times New Roman"/>
@@ -3670,7 +4008,7 @@
     </w:p>
     <w:p>
       <w:pPr>
-        <w:spacing w:line="360" w:lineRule="auto"/>
+        <w:spacing w:before="120" w:after="120" w:line="360" w:lineRule="auto"/>
         <w:rPr>
           <w:rFonts w:ascii="Times New Roman" w:hAnsi="Times New Roman" w:cs="Times New Roman"/>
           <w:b/>
@@ -3707,7 +4045,17 @@
           <w:sz w:val="24"/>
           <w:szCs w:val="24"/>
         </w:rPr>
-        <w:t xml:space="preserve">defendants </w:t>
+        <w:t>D</w:t>
+      </w:r>
+      <w:r>
+        <w:rPr>
+          <w:rFonts w:ascii="Times New Roman" w:hAnsi="Times New Roman" w:cs="Times New Roman"/>
+          <w:b/>
+          <w:bCs/>
+          <w:sz w:val="24"/>
+          <w:szCs w:val="24"/>
+        </w:rPr>
+        <w:t xml:space="preserve">efendants </w:t>
       </w:r>
     </w:p>
     <w:p>
@@ -3717,43 +4065,21 @@
           <w:ilvl w:val="0"/>
           <w:numId w:val="31"/>
         </w:numPr>
-        <w:spacing w:line="360" w:lineRule="auto"/>
-        <w:rPr>
-          <w:rFonts w:ascii="Times New Roman" w:hAnsi="Times New Roman" w:cs="Times New Roman"/>
-          <w:sz w:val="24"/>
-          <w:szCs w:val="24"/>
-        </w:rPr>
-      </w:pPr>
-      <w:r>
-        <w:rPr>
-          <w:rFonts w:ascii="Times New Roman" w:hAnsi="Times New Roman" w:cs="Times New Roman"/>
-          <w:sz w:val="24"/>
-          <w:szCs w:val="24"/>
-        </w:rPr>
-        <w:t>The Defendants ICBC, Beata Siwinski, Edward Leung, and Ryan Ruggles, and each of them, agreed with Harper Grey LLP and Morris that the latter would advance his false representations in pleadings submitted on their behalf, in order to deceive the Court and have them removed from the claim.</w:t>
-      </w:r>
-    </w:p>
-    <w:p>
-      <w:pPr>
-        <w:pStyle w:val="ListParagraph"/>
-        <w:numPr>
-          <w:ilvl w:val="0"/>
-          <w:numId w:val="31"/>
-        </w:numPr>
-        <w:spacing w:line="360" w:lineRule="auto"/>
-        <w:rPr>
-          <w:rFonts w:ascii="Times New Roman" w:hAnsi="Times New Roman" w:cs="Times New Roman"/>
-          <w:sz w:val="24"/>
-          <w:szCs w:val="24"/>
-        </w:rPr>
-      </w:pPr>
-      <w:r>
-        <w:rPr>
-          <w:rFonts w:ascii="Times New Roman" w:hAnsi="Times New Roman" w:cs="Times New Roman"/>
-          <w:sz w:val="24"/>
-          <w:szCs w:val="24"/>
-        </w:rPr>
-        <w:t>The ICBC Defendants knew that their agreement with Morris and Harper Grey LLP was unlawful and that it would cause harm to the Plaintiff.</w:t>
+        <w:spacing w:before="120" w:after="120" w:line="360" w:lineRule="auto"/>
+        <w:contextualSpacing w:val="0"/>
+        <w:rPr>
+          <w:rFonts w:ascii="Times New Roman" w:hAnsi="Times New Roman" w:cs="Times New Roman"/>
+          <w:sz w:val="24"/>
+          <w:szCs w:val="24"/>
+        </w:rPr>
+      </w:pPr>
+      <w:r>
+        <w:rPr>
+          <w:rFonts w:ascii="Times New Roman" w:hAnsi="Times New Roman" w:cs="Times New Roman"/>
+          <w:sz w:val="24"/>
+          <w:szCs w:val="24"/>
+        </w:rPr>
+        <w:t>The Defendants, ICBC, Beata Siwinski, Edward Leung, and Ryan Ruggles, and each of them, agreed with Harper Grey LLP and Morris that Morris would advance false representations in pleadings submitted on their behalf to deceive the Court and have them removed from the claim. They knew this would cause the Plaintiff loss and damage and intended that result.</w:t>
       </w:r>
     </w:p>
     <w:p>
@@ -4133,6 +4459,16 @@
     </w:p>
     <w:p>
       <w:pPr>
+        <w:spacing w:line="360" w:lineRule="auto"/>
+        <w:rPr>
+          <w:rFonts w:ascii="Times New Roman" w:hAnsi="Times New Roman" w:cs="Times New Roman"/>
+          <w:sz w:val="24"/>
+          <w:szCs w:val="24"/>
+        </w:rPr>
+      </w:pPr>
+    </w:p>
+    <w:p>
+      <w:pPr>
         <w:pStyle w:val="ListParagraph"/>
         <w:spacing w:line="360" w:lineRule="auto"/>
         <w:ind w:left="360"/>
@@ -4165,6 +4501,115 @@
       <w:r>
         <w:rPr>
           <w:rFonts w:ascii="Times New Roman" w:hAnsi="Times New Roman" w:cs="Times New Roman"/>
+          <w:noProof/>
+          <w:sz w:val="24"/>
+          <w:szCs w:val="24"/>
+        </w:rPr>
+        <mc:AlternateContent>
+          <mc:Choice Requires="wps">
+            <w:drawing>
+              <wp:anchor distT="0" distB="0" distL="114300" distR="114300" simplePos="0" relativeHeight="251661312" behindDoc="0" locked="0" layoutInCell="1" allowOverlap="1" wp14:anchorId="7FC35E95" wp14:editId="201251D9">
+                <wp:simplePos x="0" y="0"/>
+                <wp:positionH relativeFrom="column">
+                  <wp:posOffset>3172691</wp:posOffset>
+                </wp:positionH>
+                <wp:positionV relativeFrom="paragraph">
+                  <wp:posOffset>256367</wp:posOffset>
+                </wp:positionV>
+                <wp:extent cx="2479964" cy="0"/>
+                <wp:effectExtent l="0" t="19050" r="34925" b="19050"/>
+                <wp:wrapNone/>
+                <wp:docPr id="728244538" name="Straight Connector 3"/>
+                <wp:cNvGraphicFramePr/>
+                <a:graphic xmlns:a="http://schemas.openxmlformats.org/drawingml/2006/main">
+                  <a:graphicData uri="http://schemas.microsoft.com/office/word/2010/wordprocessingShape">
+                    <wps:wsp>
+                      <wps:cNvCnPr/>
+                      <wps:spPr>
+                        <a:xfrm>
+                          <a:off x="0" y="0"/>
+                          <a:ext cx="2479964" cy="0"/>
+                        </a:xfrm>
+                        <a:prstGeom prst="line">
+                          <a:avLst/>
+                        </a:prstGeom>
+                        <a:ln w="28575">
+                          <a:solidFill>
+                            <a:srgbClr val="000000"/>
+                          </a:solidFill>
+                        </a:ln>
+                      </wps:spPr>
+                      <wps:style>
+                        <a:lnRef idx="1">
+                          <a:schemeClr val="accent1"/>
+                        </a:lnRef>
+                        <a:fillRef idx="0">
+                          <a:schemeClr val="accent1"/>
+                        </a:fillRef>
+                        <a:effectRef idx="0">
+                          <a:schemeClr val="accent1"/>
+                        </a:effectRef>
+                        <a:fontRef idx="minor">
+                          <a:schemeClr val="tx1"/>
+                        </a:fontRef>
+                      </wps:style>
+                      <wps:bodyPr/>
+                    </wps:wsp>
+                  </a:graphicData>
+                </a:graphic>
+                <wp14:sizeRelH relativeFrom="margin">
+                  <wp14:pctWidth>0</wp14:pctWidth>
+                </wp14:sizeRelH>
+                <wp14:sizeRelV relativeFrom="margin">
+                  <wp14:pctHeight>0</wp14:pctHeight>
+                </wp14:sizeRelV>
+              </wp:anchor>
+            </w:drawing>
+          </mc:Choice>
+          <mc:Fallback>
+            <w:pict>
+              <v:line w14:anchorId="0B510A72" id="Straight Connector 3" o:spid="_x0000_s1026" style="position:absolute;z-index:251661312;visibility:visible;mso-wrap-style:square;mso-width-percent:0;mso-height-percent:0;mso-wrap-distance-left:9pt;mso-wrap-distance-top:0;mso-wrap-distance-right:9pt;mso-wrap-distance-bottom:0;mso-position-horizontal:absolute;mso-position-horizontal-relative:text;mso-position-vertical:absolute;mso-position-vertical-relative:text;mso-width-percent:0;mso-height-percent:0;mso-width-relative:margin;mso-height-relative:margin" from="249.8pt,20.2pt" to="445.05pt,20.2pt" o:gfxdata="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" strokeweight="2.25pt">
+                <v:stroke joinstyle="miter"/>
+              </v:line>
+            </w:pict>
+          </mc:Fallback>
+        </mc:AlternateContent>
+      </w:r>
+      <w:r>
+        <w:rPr>
+          <w:rFonts w:ascii="Times New Roman" w:hAnsi="Times New Roman" w:cs="Times New Roman"/>
+          <w:sz w:val="24"/>
+          <w:szCs w:val="24"/>
+        </w:rPr>
+        <w:t xml:space="preserve">Date:  </w:t>
+      </w:r>
+      <w:r>
+        <w:rPr>
+          <w:rFonts w:ascii="Times New Roman" w:hAnsi="Times New Roman" w:cs="Times New Roman"/>
+          <w:sz w:val="24"/>
+          <w:szCs w:val="24"/>
+        </w:rPr>
+        <w:t>13</w:t>
+      </w:r>
+      <w:r>
+        <w:rPr>
+          <w:rFonts w:ascii="Times New Roman" w:hAnsi="Times New Roman" w:cs="Times New Roman"/>
+          <w:sz w:val="24"/>
+          <w:szCs w:val="24"/>
+        </w:rPr>
+        <w:t>/Oct/20</w:t>
+      </w:r>
+      <w:r>
+        <w:rPr>
+          <w:rFonts w:ascii="Times New Roman" w:hAnsi="Times New Roman" w:cs="Times New Roman"/>
+          <w:sz w:val="24"/>
+          <w:szCs w:val="24"/>
+        </w:rPr>
+        <w:t>25</w:t>
+      </w:r>
+      <w:r>
+        <w:rPr>
+          <w:rFonts w:ascii="Times New Roman" w:hAnsi="Times New Roman" w:cs="Times New Roman"/>
           <w:sz w:val="24"/>
           <w:szCs w:val="24"/>
         </w:rPr>
@@ -4175,44 +4620,115 @@
       <w:pPr>
         <w:pStyle w:val="ListParagraph"/>
         <w:spacing w:line="360" w:lineRule="auto"/>
-        <w:ind w:left="360"/>
-        <w:rPr>
-          <w:rFonts w:ascii="Times New Roman" w:hAnsi="Times New Roman" w:cs="Times New Roman"/>
-          <w:sz w:val="24"/>
-          <w:szCs w:val="24"/>
-        </w:rPr>
-      </w:pPr>
-      <w:r>
-        <w:rPr>
-          <w:rFonts w:ascii="Times New Roman" w:hAnsi="Times New Roman" w:cs="Times New Roman"/>
-          <w:sz w:val="24"/>
-          <w:szCs w:val="24"/>
-        </w:rPr>
-        <w:t xml:space="preserve">Date:  </w:t>
-      </w:r>
-      <w:r>
-        <w:rPr>
-          <w:rFonts w:ascii="Times New Roman" w:hAnsi="Times New Roman" w:cs="Times New Roman"/>
-          <w:sz w:val="24"/>
-          <w:szCs w:val="24"/>
-        </w:rPr>
-        <w:t>13</w:t>
-      </w:r>
-      <w:r>
-        <w:rPr>
-          <w:rFonts w:ascii="Times New Roman" w:hAnsi="Times New Roman" w:cs="Times New Roman"/>
-          <w:sz w:val="24"/>
-          <w:szCs w:val="24"/>
-        </w:rPr>
-        <w:t>/Oct/20</w:t>
-      </w:r>
-      <w:r>
-        <w:rPr>
-          <w:rFonts w:ascii="Times New Roman" w:hAnsi="Times New Roman" w:cs="Times New Roman"/>
-          <w:sz w:val="24"/>
-          <w:szCs w:val="24"/>
-        </w:rPr>
-        <w:t>25</w:t>
+        <w:ind w:left="1800"/>
+        <w:jc w:val="center"/>
+        <w:rPr>
+          <w:rFonts w:ascii="Times New Roman" w:hAnsi="Times New Roman" w:cs="Times New Roman"/>
+          <w:sz w:val="24"/>
+          <w:szCs w:val="24"/>
+        </w:rPr>
+      </w:pPr>
+      <w:r>
+        <w:rPr>
+          <w:rFonts w:ascii="Times New Roman" w:hAnsi="Times New Roman" w:cs="Times New Roman"/>
+          <w:sz w:val="24"/>
+          <w:szCs w:val="24"/>
+        </w:rPr>
+        <w:t xml:space="preserve">Signature of </w:t>
+      </w:r>
+    </w:p>
+    <w:p>
+      <w:pPr>
+        <w:pStyle w:val="ListParagraph"/>
+        <w:spacing w:line="360" w:lineRule="auto"/>
+        <w:ind w:left="4680" w:firstLine="360"/>
+        <w:rPr>
+          <w:rFonts w:ascii="Times New Roman" w:hAnsi="Times New Roman" w:cs="Times New Roman"/>
+          <w:sz w:val="24"/>
+          <w:szCs w:val="24"/>
+        </w:rPr>
+      </w:pPr>
+      <w:sdt>
+        <w:sdtPr>
+          <w:rPr>
+            <w:rFonts w:ascii="Times New Roman" w:hAnsi="Times New Roman" w:cs="Times New Roman"/>
+            <w:sz w:val="24"/>
+            <w:szCs w:val="24"/>
+          </w:rPr>
+          <w:id w:val="-1987929577"/>
+          <w14:checkbox>
+            <w14:checked w14:val="1"/>
+            <w14:checkedState w14:val="2612" w14:font="MS Gothic"/>
+            <w14:uncheckedState w14:val="2610" w14:font="MS Gothic"/>
+          </w14:checkbox>
+        </w:sdtPr>
+        <w:sdtContent>
+          <w:r>
+            <w:rPr>
+              <w:rFonts w:ascii="MS Gothic" w:eastAsia="MS Gothic" w:hAnsi="MS Gothic" w:cs="Times New Roman" w:hint="eastAsia"/>
+              <w:sz w:val="24"/>
+              <w:szCs w:val="24"/>
+            </w:rPr>
+            <w:t>☒</w:t>
+          </w:r>
+        </w:sdtContent>
+      </w:sdt>
+      <w:r>
+        <w:rPr>
+          <w:rFonts w:ascii="Times New Roman" w:hAnsi="Times New Roman" w:cs="Times New Roman"/>
+          <w:sz w:val="24"/>
+          <w:szCs w:val="24"/>
+        </w:rPr>
+        <w:t>P</w:t>
+      </w:r>
+      <w:r>
+        <w:rPr>
+          <w:rFonts w:ascii="Times New Roman" w:hAnsi="Times New Roman" w:cs="Times New Roman"/>
+          <w:sz w:val="24"/>
+          <w:szCs w:val="24"/>
+        </w:rPr>
+        <w:t>laintiff</w:t>
+      </w:r>
+      <w:r>
+        <w:rPr>
+          <w:rFonts w:ascii="Times New Roman" w:hAnsi="Times New Roman" w:cs="Times New Roman"/>
+          <w:sz w:val="24"/>
+          <w:szCs w:val="24"/>
+        </w:rPr>
+        <w:tab/>
+      </w:r>
+      <w:sdt>
+        <w:sdtPr>
+          <w:rPr>
+            <w:rFonts w:ascii="Times New Roman" w:hAnsi="Times New Roman" w:cs="Times New Roman"/>
+            <w:sz w:val="24"/>
+            <w:szCs w:val="24"/>
+          </w:rPr>
+          <w:id w:val="1299725412"/>
+          <w14:checkbox>
+            <w14:checked w14:val="0"/>
+            <w14:checkedState w14:val="2612" w14:font="MS Gothic"/>
+            <w14:uncheckedState w14:val="2610" w14:font="MS Gothic"/>
+          </w14:checkbox>
+        </w:sdtPr>
+        <w:sdtContent>
+          <w:r>
+            <w:rPr>
+              <w:rFonts w:ascii="MS Gothic" w:eastAsia="MS Gothic" w:hAnsi="MS Gothic" w:cs="Times New Roman" w:hint="eastAsia"/>
+              <w:sz w:val="24"/>
+              <w:szCs w:val="24"/>
+            </w:rPr>
+            <w:t>☐</w:t>
+          </w:r>
+        </w:sdtContent>
+      </w:sdt>
+      <w:r>
+        <w:rPr>
+          <w:rFonts w:ascii="Times New Roman" w:hAnsi="Times New Roman" w:cs="Times New Roman"/>
+          <w:sz w:val="24"/>
+          <w:szCs w:val="24"/>
+        </w:rPr>
+        <w:t>Lawyer for Plaintiff(s)</w:t>
       </w:r>
       <w:r>
         <w:rPr>
@@ -4221,43 +4737,6 @@
           <w:szCs w:val="24"/>
         </w:rPr>
         <w:t xml:space="preserve"> </w:t>
-      </w:r>
-    </w:p>
-    <w:p>
-      <w:pPr>
-        <w:pStyle w:val="ListParagraph"/>
-        <w:spacing w:line="360" w:lineRule="auto"/>
-        <w:ind w:left="360"/>
-        <w:jc w:val="right"/>
-        <w:rPr>
-          <w:rFonts w:ascii="Times New Roman" w:hAnsi="Times New Roman" w:cs="Times New Roman"/>
-          <w:sz w:val="24"/>
-          <w:szCs w:val="24"/>
-        </w:rPr>
-      </w:pPr>
-      <w:r>
-        <w:rPr>
-          <w:rFonts w:ascii="Times New Roman" w:hAnsi="Times New Roman" w:cs="Times New Roman"/>
-          <w:sz w:val="24"/>
-          <w:szCs w:val="24"/>
-        </w:rPr>
-        <w:t xml:space="preserve">Signature of </w:t>
-      </w:r>
-      <w:r>
-        <w:rPr>
-          <w:rFonts w:ascii="Times New Roman" w:hAnsi="Times New Roman" w:cs="Times New Roman"/>
-          <w:sz w:val="24"/>
-          <w:szCs w:val="24"/>
-        </w:rPr>
-        <w:t>the P</w:t>
-      </w:r>
-      <w:r>
-        <w:rPr>
-          <w:rFonts w:ascii="Times New Roman" w:hAnsi="Times New Roman" w:cs="Times New Roman"/>
-          <w:sz w:val="24"/>
-          <w:szCs w:val="24"/>
-        </w:rPr>
-        <w:t xml:space="preserve">laintiffs </w:t>
       </w:r>
     </w:p>
     <w:p>
@@ -4393,7 +4872,25 @@
           <w:sz w:val="24"/>
           <w:szCs w:val="24"/>
         </w:rPr>
-        <w:t xml:space="preserve">(i)  all documents that are or have been in the party’s possession </w:t>
+        <w:t>(</w:t>
+      </w:r>
+      <w:proofErr w:type="spellStart"/>
+      <w:r>
+        <w:rPr>
+          <w:rFonts w:ascii="Times New Roman" w:hAnsi="Times New Roman" w:cs="Times New Roman"/>
+          <w:sz w:val="24"/>
+          <w:szCs w:val="24"/>
+        </w:rPr>
+        <w:t>i</w:t>
+      </w:r>
+      <w:proofErr w:type="spellEnd"/>
+      <w:r>
+        <w:rPr>
+          <w:rFonts w:ascii="Times New Roman" w:hAnsi="Times New Roman" w:cs="Times New Roman"/>
+          <w:sz w:val="24"/>
+          <w:szCs w:val="24"/>
+        </w:rPr>
+        <w:t xml:space="preserve">)  all documents that are or have been in the party’s possession </w:t>
       </w:r>
       <w:r>
         <w:rPr>
@@ -4688,16 +5185,39 @@
           <w:sz w:val="24"/>
           <w:szCs w:val="24"/>
         </w:rPr>
-        <w:lastRenderedPageBreak/>
-        <w:t>The Plaintiffs claim against the Defendants for misrepresentation</w:t>
-      </w:r>
-      <w:r>
-        <w:rPr>
-          <w:rFonts w:ascii="Times New Roman" w:hAnsi="Times New Roman" w:cs="Times New Roman"/>
-          <w:sz w:val="24"/>
-          <w:szCs w:val="24"/>
-        </w:rPr>
-        <w:t xml:space="preserve">, unlawful means tort and unlawful conspiracy for agreeing together to make false representations in order to cause harm to the defendant. </w:t>
+        <w:t xml:space="preserve">The Plaintiff claims against the Defendants for misrepresentation, the tort of unlawful means, and unlawful </w:t>
+      </w:r>
+      <w:r>
+        <w:rPr>
+          <w:rFonts w:ascii="Times New Roman" w:hAnsi="Times New Roman" w:cs="Times New Roman"/>
+          <w:sz w:val="24"/>
+          <w:szCs w:val="24"/>
+        </w:rPr>
+        <w:t xml:space="preserve">means </w:t>
+      </w:r>
+      <w:r>
+        <w:rPr>
+          <w:rFonts w:ascii="Times New Roman" w:hAnsi="Times New Roman" w:cs="Times New Roman"/>
+          <w:sz w:val="24"/>
+          <w:szCs w:val="24"/>
+        </w:rPr>
+        <w:t>conspiracy, asserting that they c</w:t>
+      </w:r>
+      <w:r>
+        <w:rPr>
+          <w:rFonts w:ascii="Times New Roman" w:hAnsi="Times New Roman" w:cs="Times New Roman"/>
+          <w:sz w:val="24"/>
+          <w:szCs w:val="24"/>
+        </w:rPr>
+        <w:t>onspired</w:t>
+      </w:r>
+      <w:r>
+        <w:rPr>
+          <w:rFonts w:ascii="Times New Roman" w:hAnsi="Times New Roman" w:cs="Times New Roman"/>
+          <w:sz w:val="24"/>
+          <w:szCs w:val="24"/>
+        </w:rPr>
+        <w:t xml:space="preserve"> to make false representations with the intent to cause harm to the Plaintiff.</w:t>
       </w:r>
     </w:p>
     <w:p>
@@ -4923,6 +5443,7 @@
         </w:numPr>
       </w:pPr>
       <w:r>
+        <w:lastRenderedPageBreak/>
         <w:t xml:space="preserve">            </w:t>
       </w:r>
       <w:r>
@@ -5210,7 +5731,6 @@
           <w:sz w:val="24"/>
           <w:szCs w:val="24"/>
         </w:rPr>
-        <w:lastRenderedPageBreak/>
         <w:t>Court Order Interest Act, R.S.B.C. 1996, c. 79</w:t>
       </w:r>
     </w:p>

</xml_diff>

<commit_message>
one last edit then filed the document, not yet accepted
</commit_message>
<xml_diff>
--- a/Statement of claim.docx
+++ b/Statement of claim.docx
@@ -1681,7 +1681,31 @@
           <w:sz w:val="24"/>
           <w:szCs w:val="24"/>
         </w:rPr>
-        <w:t xml:space="preserve">    On or about June 19, 2023, the Plaintiff filed a notice of application in the British Columbia Supreme Court to strike the ICBC Defendants’ pleadings (the “Application to Strike”).</w:t>
+        <w:t xml:space="preserve">    On or about June 19, 2023, the Plaintiff filed a notice of application in the </w:t>
+      </w:r>
+      <w:r>
+        <w:rPr>
+          <w:rFonts w:ascii="Times New Roman" w:hAnsi="Times New Roman" w:cs="Times New Roman"/>
+          <w:sz w:val="24"/>
+          <w:szCs w:val="24"/>
+        </w:rPr>
+        <w:t xml:space="preserve">Supreme Court </w:t>
+      </w:r>
+      <w:r>
+        <w:rPr>
+          <w:rFonts w:ascii="Times New Roman" w:hAnsi="Times New Roman" w:cs="Times New Roman"/>
+          <w:sz w:val="24"/>
+          <w:szCs w:val="24"/>
+        </w:rPr>
+        <w:t xml:space="preserve">of </w:t>
+      </w:r>
+      <w:r>
+        <w:rPr>
+          <w:rFonts w:ascii="Times New Roman" w:hAnsi="Times New Roman" w:cs="Times New Roman"/>
+          <w:sz w:val="24"/>
+          <w:szCs w:val="24"/>
+        </w:rPr>
+        <w:t>British Columbia to strike the ICBC Defendants’ pleadings (the “Application to Strike”).</w:t>
       </w:r>
     </w:p>
     <w:p>
@@ -2819,7 +2843,39 @@
           <w:sz w:val="24"/>
           <w:szCs w:val="24"/>
         </w:rPr>
-        <w:t xml:space="preserve"> accompanied by affidavit evidence and exhibits served on Morris and the other Defendants. The Application was scheduled to be heard on December 2, 2024.</w:t>
+        <w:t xml:space="preserve"> accompanied by affidavit evidence and exhibits served on Morris </w:t>
+      </w:r>
+      <w:r>
+        <w:rPr>
+          <w:rFonts w:ascii="Times New Roman" w:hAnsi="Times New Roman" w:cs="Times New Roman"/>
+          <w:sz w:val="24"/>
+          <w:szCs w:val="24"/>
+        </w:rPr>
+        <w:t xml:space="preserve">and </w:t>
+      </w:r>
+      <w:r>
+        <w:rPr>
+          <w:rFonts w:ascii="Times New Roman" w:hAnsi="Times New Roman" w:cs="Times New Roman"/>
+          <w:sz w:val="24"/>
+          <w:szCs w:val="24"/>
+        </w:rPr>
+        <w:t>other</w:t>
+      </w:r>
+      <w:r>
+        <w:rPr>
+          <w:rFonts w:ascii="Times New Roman" w:hAnsi="Times New Roman" w:cs="Times New Roman"/>
+          <w:sz w:val="24"/>
+          <w:szCs w:val="24"/>
+        </w:rPr>
+        <w:t>s.</w:t>
+      </w:r>
+      <w:r>
+        <w:rPr>
+          <w:rFonts w:ascii="Times New Roman" w:hAnsi="Times New Roman" w:cs="Times New Roman"/>
+          <w:sz w:val="24"/>
+          <w:szCs w:val="24"/>
+        </w:rPr>
+        <w:t xml:space="preserve"> The Application was scheduled to be heard on December 2, 2024.</w:t>
       </w:r>
     </w:p>
     <w:p>
@@ -3772,7 +3828,25 @@
           <w:sz w:val="24"/>
           <w:szCs w:val="24"/>
         </w:rPr>
-        <w:t>Morris knew the Court would rely on the fraudulent ARTCCs in the hearing of the Sever and Stay application, and, in fact, he intended to deceive the Court with his false and misleading representations.</w:t>
+        <w:t xml:space="preserve">Morris knew the Court would rely on the fraudulent ARTCCs in the hearing of the </w:t>
+      </w:r>
+      <w:r>
+        <w:rPr>
+          <w:rFonts w:ascii="Times New Roman" w:hAnsi="Times New Roman" w:cs="Times New Roman"/>
+          <w:i/>
+          <w:iCs/>
+          <w:sz w:val="24"/>
+          <w:szCs w:val="24"/>
+        </w:rPr>
+        <w:t>Sever and Stay</w:t>
+      </w:r>
+      <w:r>
+        <w:rPr>
+          <w:rFonts w:ascii="Times New Roman" w:hAnsi="Times New Roman" w:cs="Times New Roman"/>
+          <w:sz w:val="24"/>
+          <w:szCs w:val="24"/>
+        </w:rPr>
+        <w:t xml:space="preserve"> application, and, in fact, he intended to deceive the Court with his false and misleading representations.</w:t>
       </w:r>
     </w:p>
     <w:p>
@@ -3952,7 +4026,41 @@
           <w:sz w:val="24"/>
           <w:szCs w:val="24"/>
         </w:rPr>
-        <w:t>The Defendants Pilley and Harper Grey, and each of the, agreed with Morris to advance his false representations. To that end, Pilley was assigned as counsel to the ICBC Defendants in order to defeat the Plaintiff’s Application to Set Aside, which was intended to expose the fraud. Harper Grey, Pilley, and Morris worked together to continue to defraud the Court and to target the Plaintiff.</w:t>
+        <w:t>The Defendants Pilley and Harper Grey, and each of the</w:t>
+      </w:r>
+      <w:r>
+        <w:rPr>
+          <w:rFonts w:ascii="Times New Roman" w:hAnsi="Times New Roman" w:cs="Times New Roman"/>
+          <w:sz w:val="24"/>
+          <w:szCs w:val="24"/>
+        </w:rPr>
+        <w:t>m</w:t>
+      </w:r>
+      <w:r>
+        <w:rPr>
+          <w:rFonts w:ascii="Times New Roman" w:hAnsi="Times New Roman" w:cs="Times New Roman"/>
+          <w:sz w:val="24"/>
+          <w:szCs w:val="24"/>
+        </w:rPr>
+        <w:t xml:space="preserve">, agreed with Morris to advance his false representations. To that end, Pilley was assigned as counsel to the ICBC Defendants in order to defeat the Plaintiff’s </w:t>
+      </w:r>
+      <w:r>
+        <w:rPr>
+          <w:rFonts w:ascii="Times New Roman" w:hAnsi="Times New Roman" w:cs="Times New Roman"/>
+          <w:i/>
+          <w:iCs/>
+          <w:sz w:val="24"/>
+          <w:szCs w:val="24"/>
+        </w:rPr>
+        <w:t>Application to Set Aside</w:t>
+      </w:r>
+      <w:r>
+        <w:rPr>
+          <w:rFonts w:ascii="Times New Roman" w:hAnsi="Times New Roman" w:cs="Times New Roman"/>
+          <w:sz w:val="24"/>
+          <w:szCs w:val="24"/>
+        </w:rPr>
+        <w:t>, which was intended to expose the fraud. Harper Grey, Pilley, and Morris worked together to continue to defraud the Court and to target the Plaintiff.</w:t>
       </w:r>
     </w:p>
     <w:p>
@@ -10071,6 +10179,7 @@
   <w:style w:type="character" w:default="1" w:styleId="DefaultParagraphFont">
     <w:name w:val="Default Paragraph Font"/>
     <w:uiPriority w:val="1"/>
+    <w:semiHidden/>
     <w:unhideWhenUsed/>
   </w:style>
   <w:style w:type="table" w:default="1" w:styleId="TableNormal">

</xml_diff>